<commit_message>
Change learning intentions in atomic ops
</commit_message>
<xml_diff>
--- a/FinalResources/R4AtomicOps/TeachingNotes.docx
+++ b/FinalResources/R4AtomicOps/TeachingNotes.docx
@@ -16,16 +16,15 @@
         </w:rPr>
         <w:t>Atomic Operations Education Resource</w:t>
       </w:r>
-      <w:r/>
-    </w:p>
-    <w:p>
-      <w:pPr>
-        <w:pStyle w:val="Normal"/>
-      </w:pPr>
-      <w:r>
-        <w:rPr/>
-      </w:r>
-      <w:r/>
+    </w:p>
+    <w:p>
+      <w:pPr>
+        <w:pStyle w:val="Normal"/>
+        <w:rPr/>
+      </w:pPr>
+      <w:r>
+        <w:rPr/>
+      </w:r>
     </w:p>
     <w:p>
       <w:pPr>
@@ -40,7 +39,6 @@
         </w:rPr>
         <w:t>Overview</w:t>
       </w:r>
-      <w:r/>
     </w:p>
     <w:p>
       <w:pPr>
@@ -52,16 +50,15 @@
         <w:rPr/>
         <w:t xml:space="preserve">This activity aims to teach students about the need for consistency and atomic blocks through the use of transactions. This is an introductory exercise. Consistency and atomic blocks are the idea that threads should only be able to access data at the right times and in the correct order in order to complete their task effectively. </w:t>
       </w:r>
-      <w:r/>
-    </w:p>
-    <w:p>
-      <w:pPr>
-        <w:pStyle w:val="Normal"/>
-      </w:pPr>
-      <w:r>
-        <w:rPr/>
-      </w:r>
-      <w:r/>
+    </w:p>
+    <w:p>
+      <w:pPr>
+        <w:pStyle w:val="Normal"/>
+        <w:rPr/>
+      </w:pPr>
+      <w:r>
+        <w:rPr/>
+      </w:r>
     </w:p>
     <w:p>
       <w:pPr>
@@ -76,27 +73,26 @@
         </w:rPr>
         <w:t>Suitable For</w:t>
       </w:r>
-      <w:r/>
-    </w:p>
-    <w:p>
-      <w:pPr>
-        <w:pStyle w:val="Normal"/>
+    </w:p>
+    <w:p>
+      <w:pPr>
+        <w:pStyle w:val="Normal"/>
+        <w:rPr/>
       </w:pPr>
       <w:r>
         <w:rPr/>
         <w:tab/>
         <w:t>Higher/Advanced Higher Computer Science</w:t>
       </w:r>
-      <w:r/>
-    </w:p>
-    <w:p>
-      <w:pPr>
-        <w:pStyle w:val="Normal"/>
-      </w:pPr>
-      <w:r>
-        <w:rPr/>
-      </w:r>
-      <w:r/>
+    </w:p>
+    <w:p>
+      <w:pPr>
+        <w:pStyle w:val="Normal"/>
+        <w:rPr/>
+      </w:pPr>
+      <w:r>
+        <w:rPr/>
+      </w:r>
     </w:p>
     <w:p>
       <w:pPr>
@@ -111,7 +107,6 @@
         </w:rPr>
         <w:t>Key Concepts</w:t>
       </w:r>
-      <w:r/>
     </w:p>
     <w:p>
       <w:pPr>
@@ -123,31 +118,33 @@
         <w:rPr/>
         <w:t>The use of transactions, multi-threading, parallelism, basic understanding of arrays, consistency and atomic sections.</w:t>
       </w:r>
-      <w:r/>
-    </w:p>
-    <w:p>
-      <w:pPr>
-        <w:pStyle w:val="Normal"/>
-      </w:pPr>
-      <w:r>
-        <w:rPr/>
-      </w:r>
-      <w:r/>
-    </w:p>
-    <w:p>
-      <w:pPr>
-        <w:pStyle w:val="Normal"/>
+    </w:p>
+    <w:p>
+      <w:pPr>
+        <w:pStyle w:val="Normal"/>
+        <w:rPr/>
+      </w:pPr>
+      <w:r>
+        <w:rPr/>
+      </w:r>
+    </w:p>
+    <w:p>
+      <w:pPr>
+        <w:pStyle w:val="Normal"/>
+        <w:rPr/>
+      </w:pPr>
+      <w:r>
         <w:rPr>
           <w:u w:val="single"/>
         </w:rPr>
-      </w:pPr>
+        <w:t xml:space="preserve">Learning </w:t>
+      </w:r>
       <w:r>
         <w:rPr>
           <w:u w:val="single"/>
         </w:rPr>
-        <w:t>Learning Outcomes</w:t>
-      </w:r>
-      <w:r/>
+        <w:t>Intentions</w:t>
+      </w:r>
     </w:p>
     <w:p>
       <w:pPr>
@@ -157,7 +154,7 @@
           <w:numId w:val="2"/>
         </w:numPr>
         <w:spacing w:before="0" w:after="0"/>
-        <w:ind w:hanging="360"/>
+        <w:ind w:left="720" w:hanging="360"/>
         <w:contextualSpacing/>
         <w:rPr/>
       </w:pPr>
@@ -165,7 +162,6 @@
         <w:rPr/>
         <w:t>Apply the knowledge learned about atomic operations in order to put the bank transactions in an order that will generate the correct bank balance</w:t>
       </w:r>
-      <w:r/>
     </w:p>
     <w:p>
       <w:pPr>
@@ -175,96 +171,23 @@
           <w:numId w:val="2"/>
         </w:numPr>
         <w:spacing w:before="0" w:after="0"/>
-        <w:ind w:hanging="360"/>
+        <w:ind w:left="720" w:hanging="360"/>
         <w:contextualSpacing/>
         <w:rPr/>
       </w:pPr>
       <w:r>
         <w:rPr/>
-        <w:t>Understand why some important data can’t be accessed at the same time.</w:t>
-      </w:r>
-      <w:r/>
-    </w:p>
-    <w:p>
-      <w:pPr>
-        <w:pStyle w:val="Normal"/>
-        <w:numPr>
-          <w:ilvl w:val="0"/>
-          <w:numId w:val="2"/>
-        </w:numPr>
-        <w:spacing w:before="0" w:after="0"/>
-        <w:ind w:hanging="360"/>
-        <w:contextualSpacing/>
-        <w:rPr/>
-      </w:pPr>
-      <w:r>
-        <w:rPr/>
-        <w:t>Understand why it is important to read and write data in a specific order.</w:t>
-      </w:r>
-      <w:r/>
-    </w:p>
-    <w:p>
-      <w:pPr>
-        <w:pStyle w:val="Normal"/>
-        <w:numPr>
-          <w:ilvl w:val="0"/>
-          <w:numId w:val="2"/>
-        </w:numPr>
-        <w:spacing w:before="0" w:after="0"/>
-        <w:ind w:hanging="360"/>
-        <w:contextualSpacing/>
-        <w:rPr/>
-      </w:pPr>
-      <w:r>
-        <w:rPr/>
         <w:t>Remember what atomic operations are.</w:t>
       </w:r>
-      <w:r/>
-    </w:p>
-    <w:p>
-      <w:pPr>
-        <w:pStyle w:val="Normal"/>
-        <w:numPr>
-          <w:ilvl w:val="0"/>
-          <w:numId w:val="2"/>
-        </w:numPr>
-        <w:spacing w:before="0" w:after="0"/>
-        <w:ind w:hanging="360"/>
-        <w:contextualSpacing/>
-        <w:rPr/>
-      </w:pPr>
-      <w:r>
-        <w:rPr/>
-        <w:t xml:space="preserve">Analyse a series of instructions and decipher what needs to be done to them in order to make the transactions atomic. </w:t>
-      </w:r>
-      <w:r/>
-    </w:p>
-    <w:p>
-      <w:pPr>
-        <w:pStyle w:val="Normal"/>
-        <w:numPr>
-          <w:ilvl w:val="0"/>
-          <w:numId w:val="2"/>
-        </w:numPr>
-        <w:spacing w:before="0" w:after="0"/>
-        <w:ind w:hanging="360"/>
-        <w:contextualSpacing/>
-        <w:rPr/>
-      </w:pPr>
-      <w:r>
-        <w:rPr/>
-        <w:t>Understand the read-modify-write cycle of atomic instructions.</w:t>
-      </w:r>
-      <w:r/>
-    </w:p>
-    <w:p>
-      <w:pPr>
-        <w:pStyle w:val="Normal"/>
-      </w:pPr>
-      <w:r>
-        <w:rPr/>
-      </w:r>
-      <w:r/>
+    </w:p>
+    <w:p>
+      <w:pPr>
+        <w:pStyle w:val="Normal"/>
+        <w:rPr/>
+      </w:pPr>
+      <w:r>
+        <w:rPr/>
+      </w:r>
     </w:p>
     <w:p>
       <w:pPr>
@@ -279,7 +202,6 @@
         </w:rPr>
         <w:t>Success Criteria</w:t>
       </w:r>
-      <w:r/>
     </w:p>
     <w:p>
       <w:pPr>
@@ -289,7 +211,7 @@
           <w:numId w:val="1"/>
         </w:numPr>
         <w:spacing w:before="0" w:after="0"/>
-        <w:ind w:hanging="360"/>
+        <w:ind w:left="720" w:hanging="360"/>
         <w:contextualSpacing/>
         <w:rPr/>
       </w:pPr>
@@ -297,7 +219,6 @@
         <w:rPr/>
         <w:t>I will be able to put a set of instructions from two different transactions in order.</w:t>
       </w:r>
-      <w:r/>
     </w:p>
     <w:p>
       <w:pPr>
@@ -307,7 +228,7 @@
           <w:numId w:val="1"/>
         </w:numPr>
         <w:spacing w:before="0" w:after="0"/>
-        <w:ind w:hanging="360"/>
+        <w:ind w:left="720" w:hanging="360"/>
         <w:contextualSpacing/>
         <w:rPr/>
       </w:pPr>
@@ -315,7 +236,6 @@
         <w:rPr/>
         <w:t>I will understand why operations in a transaction need to be atomic, and understand the meaning of being atomic.</w:t>
       </w:r>
-      <w:r/>
     </w:p>
     <w:p>
       <w:pPr>
@@ -325,7 +245,7 @@
           <w:numId w:val="1"/>
         </w:numPr>
         <w:spacing w:before="0" w:after="0"/>
-        <w:ind w:hanging="360"/>
+        <w:ind w:left="720" w:hanging="360"/>
         <w:contextualSpacing/>
         <w:rPr/>
       </w:pPr>
@@ -333,16 +253,15 @@
         <w:rPr/>
         <w:t>I will be able to describe a series of transactions in order that makes them atomic.</w:t>
       </w:r>
-      <w:r/>
-    </w:p>
-    <w:p>
-      <w:pPr>
-        <w:pStyle w:val="Normal"/>
-      </w:pPr>
-      <w:r>
-        <w:rPr/>
-      </w:r>
-      <w:r/>
+    </w:p>
+    <w:p>
+      <w:pPr>
+        <w:pStyle w:val="Normal"/>
+        <w:rPr/>
+      </w:pPr>
+      <w:r>
+        <w:rPr/>
+      </w:r>
     </w:p>
     <w:p>
       <w:pPr>
@@ -357,27 +276,26 @@
         </w:rPr>
         <w:t>Time Required</w:t>
       </w:r>
-      <w:r/>
-    </w:p>
-    <w:p>
-      <w:pPr>
-        <w:pStyle w:val="Normal"/>
+    </w:p>
+    <w:p>
+      <w:pPr>
+        <w:pStyle w:val="Normal"/>
+        <w:rPr/>
       </w:pPr>
       <w:r>
         <w:rPr/>
         <w:tab/>
         <w:t>1 period - 1 hour</w:t>
       </w:r>
-      <w:r/>
-    </w:p>
-    <w:p>
-      <w:pPr>
-        <w:pStyle w:val="Normal"/>
-      </w:pPr>
-      <w:r>
-        <w:rPr/>
-      </w:r>
-      <w:r/>
+    </w:p>
+    <w:p>
+      <w:pPr>
+        <w:pStyle w:val="Normal"/>
+        <w:rPr/>
+      </w:pPr>
+      <w:r>
+        <w:rPr/>
+      </w:r>
     </w:p>
     <w:p>
       <w:pPr>
@@ -392,7 +310,6 @@
         </w:rPr>
         <w:t>Preparation</w:t>
       </w:r>
-      <w:r/>
     </w:p>
     <w:p>
       <w:pPr>
@@ -402,7 +319,7 @@
           <w:numId w:val="3"/>
         </w:numPr>
         <w:spacing w:before="0" w:after="0"/>
-        <w:ind w:hanging="360"/>
+        <w:ind w:left="720" w:hanging="360"/>
         <w:contextualSpacing/>
         <w:rPr/>
       </w:pPr>
@@ -410,16 +327,15 @@
         <w:rPr/>
         <w:t>Print out the blocks on the last 6 pages on separate pieces of different coloured paper to show the separation of the transactions. Cut out the blocks, each block can be placed above or below each other in a line.</w:t>
       </w:r>
-      <w:r/>
-    </w:p>
-    <w:p>
-      <w:pPr>
-        <w:pStyle w:val="Normal"/>
-      </w:pPr>
-      <w:r>
-        <w:rPr/>
-      </w:r>
-      <w:r/>
+    </w:p>
+    <w:p>
+      <w:pPr>
+        <w:pStyle w:val="Normal"/>
+        <w:rPr/>
+      </w:pPr>
+      <w:r>
+        <w:rPr/>
+      </w:r>
     </w:p>
     <w:p>
       <w:pPr>
@@ -434,7 +350,6 @@
         </w:rPr>
         <w:t>Prior Learning Assumed</w:t>
       </w:r>
-      <w:r/>
     </w:p>
     <w:p>
       <w:pPr>
@@ -446,20 +361,20 @@
         <w:rPr/>
         <w:t>None - this is a new topic.</w:t>
       </w:r>
-      <w:r/>
-    </w:p>
-    <w:p>
-      <w:pPr>
-        <w:pStyle w:val="Normal"/>
-      </w:pPr>
-      <w:r>
-        <w:rPr/>
-      </w:r>
-      <w:r/>
-    </w:p>
-    <w:p>
-      <w:pPr>
-        <w:pStyle w:val="Normal"/>
+    </w:p>
+    <w:p>
+      <w:pPr>
+        <w:pStyle w:val="Normal"/>
+        <w:rPr/>
+      </w:pPr>
+      <w:r>
+        <w:rPr/>
+      </w:r>
+    </w:p>
+    <w:p>
+      <w:pPr>
+        <w:pStyle w:val="Normal"/>
+        <w:rPr/>
       </w:pPr>
       <w:r>
         <w:rPr>
@@ -471,7 +386,6 @@
         <w:rPr/>
         <w:t xml:space="preserve"> </w:t>
       </w:r>
-      <w:r/>
     </w:p>
     <w:p>
       <w:pPr>
@@ -481,7 +395,7 @@
           <w:numId w:val="4"/>
         </w:numPr>
         <w:spacing w:before="0" w:after="0"/>
-        <w:ind w:hanging="360"/>
+        <w:ind w:left="720" w:hanging="360"/>
         <w:contextualSpacing/>
         <w:rPr/>
       </w:pPr>
@@ -489,7 +403,6 @@
         <w:rPr/>
         <w:t xml:space="preserve">Outline to the class that in order for banks to keep track of their bank accounts correctly they have to make sure that actions are done in the right order otherwise mistakes are made. </w:t>
       </w:r>
-      <w:r/>
     </w:p>
     <w:p>
       <w:pPr>
@@ -499,7 +412,7 @@
           <w:numId w:val="4"/>
         </w:numPr>
         <w:spacing w:before="0" w:after="0"/>
-        <w:ind w:hanging="360"/>
+        <w:ind w:left="720" w:hanging="360"/>
         <w:contextualSpacing/>
         <w:rPr/>
       </w:pPr>
@@ -513,7 +426,6 @@
         <w:rPr/>
         <w:t xml:space="preserve"> their gas bill, and at the same time £200 is coming out for their electric bill. If things are done in the wrong order then mistakes can be made and the bank account could be shown to hold a value of money that isn’t correct. Show the class the set of green blocks (pin them up on the board). Outline that these blocks are the transaction outlined for John’s bank account to have his £200 electricity bill being taken out. These are called read-modify-write operations, where you read an initial value, then change it in some way, then write back the new result.</w:t>
       </w:r>
-      <w:r/>
     </w:p>
     <w:p>
       <w:pPr>
@@ -523,7 +435,7 @@
           <w:numId w:val="4"/>
         </w:numPr>
         <w:spacing w:before="0" w:after="0"/>
-        <w:ind w:hanging="360"/>
+        <w:ind w:left="720" w:hanging="360"/>
         <w:contextualSpacing/>
         <w:rPr/>
       </w:pPr>
@@ -531,7 +443,6 @@
         <w:rPr/>
         <w:t>Using all the blocks on the board, interleaved them one pink after one green. (1,4,2,5,3,6). Outline that if the two transactions are interleaved, they can hold different values at the end of the transactions running. Explain that this is wrong and not atomic.</w:t>
       </w:r>
-      <w:r/>
     </w:p>
     <w:p>
       <w:pPr>
@@ -541,7 +452,7 @@
           <w:numId w:val="4"/>
         </w:numPr>
         <w:spacing w:before="0" w:after="0"/>
-        <w:ind w:hanging="360"/>
+        <w:ind w:left="720" w:hanging="360"/>
         <w:contextualSpacing/>
         <w:rPr/>
       </w:pPr>
@@ -549,7 +460,6 @@
         <w:rPr/>
         <w:t>Introduce a concept of write dependency by taking the interleaved blocks and noting that the correct value of the bank account in the end is only achieved if the data dependency between instructions in different atomic transactions is respected.</w:t>
       </w:r>
-      <w:r/>
     </w:p>
     <w:p>
       <w:pPr>
@@ -559,7 +469,7 @@
           <w:numId w:val="4"/>
         </w:numPr>
         <w:spacing w:before="0" w:after="0"/>
-        <w:ind w:hanging="360"/>
+        <w:ind w:left="720" w:hanging="360"/>
         <w:contextualSpacing/>
         <w:rPr/>
       </w:pPr>
@@ -567,7 +477,6 @@
         <w:rPr/>
         <w:t>Introduce functional dependency by using the red set of transactions and show that the atomic transaction can not succeed, because the account would end up in debt.</w:t>
       </w:r>
-      <w:r/>
     </w:p>
     <w:p>
       <w:pPr>
@@ -577,7 +486,7 @@
           <w:numId w:val="4"/>
         </w:numPr>
         <w:spacing w:before="0" w:after="0"/>
-        <w:ind w:hanging="360"/>
+        <w:ind w:left="720" w:hanging="360"/>
         <w:contextualSpacing/>
         <w:rPr/>
       </w:pPr>
@@ -585,7 +494,6 @@
         <w:rPr/>
         <w:t xml:space="preserve">Ask the students to suggest an order that will make the instructions work. By putting the transactions in order, this is atomic and it means that there is only ever going to be one correct value for the bank balance at the end of both of them. If you don’t read or write the transactions correctly, then the two transactions are going to cause problems within the bank account. </w:t>
       </w:r>
-      <w:r/>
     </w:p>
     <w:p>
       <w:pPr>
@@ -599,7 +507,6 @@
         <w:rPr/>
         <w:t xml:space="preserve">The correct order is the three green/three pink and then the other three next. </w:t>
       </w:r>
-      <w:r/>
     </w:p>
     <w:p>
       <w:pPr>
@@ -609,7 +516,7 @@
           <w:numId w:val="4"/>
         </w:numPr>
         <w:spacing w:before="0" w:after="0"/>
-        <w:ind w:hanging="360"/>
+        <w:ind w:left="720" w:hanging="360"/>
         <w:contextualSpacing/>
         <w:rPr/>
       </w:pPr>
@@ -617,26 +524,25 @@
         <w:rPr/>
         <w:t>Finalise by explaining that this is the way atomic operations are set up, so that you don’t have overlapping values for example mistakes being made in the bank balances.</w:t>
       </w:r>
-      <w:r/>
-    </w:p>
-    <w:p>
-      <w:pPr>
-        <w:pStyle w:val="Normal"/>
-      </w:pPr>
-      <w:r>
-        <w:rPr/>
-      </w:r>
-      <w:r/>
-    </w:p>
-    <w:p>
-      <w:pPr>
-        <w:pStyle w:val="Normal"/>
+    </w:p>
+    <w:p>
+      <w:pPr>
+        <w:pStyle w:val="Normal"/>
+        <w:rPr/>
+      </w:pPr>
+      <w:r>
+        <w:rPr/>
+      </w:r>
+    </w:p>
+    <w:p>
+      <w:pPr>
+        <w:pStyle w:val="Normal"/>
+        <w:rPr/>
       </w:pPr>
       <w:r>
         <w:rPr/>
         <w:t xml:space="preserve">The blocks can be used in other ways to demonstrate that the transactions should be linked correctly, asking students to arrange the blocks in different ways, and recording the transactions output to show the different results that can happen – however it always needs to go back that the read-modify-write routine is the correct way to use these instructions. </w:t>
       </w:r>
-      <w:r/>
     </w:p>
     <w:sectPr>
       <w:type w:val="nextPage"/>
@@ -645,7 +551,7 @@
       <w:pgNumType w:start="1" w:fmt="decimal"/>
       <w:formProt w:val="false"/>
       <w:textDirection w:val="lrTb"/>
-      <w:docGrid w:type="default" w:linePitch="240" w:charSpace="4294965247"/>
+      <w:docGrid w:type="default" w:linePitch="240" w:charSpace="0"/>
     </w:sectPr>
   </w:body>
 </w:document>
@@ -665,6 +571,7 @@
       <w:rPr>
         <w:rFonts w:ascii="Wingdings" w:hAnsi="Wingdings" w:cs="Wingdings" w:hint="default"/>
         <w:u w:val="none"/>
+        <w:rFonts w:cs="Wingdings"/>
       </w:rPr>
     </w:lvl>
     <w:lvl w:ilvl="1">
@@ -678,6 +585,7 @@
       <w:rPr>
         <w:rFonts w:ascii="Wingdings 2" w:hAnsi="Wingdings 2" w:cs="Wingdings 2" w:hint="default"/>
         <w:u w:val="none"/>
+        <w:rFonts w:cs="Wingdings 2"/>
       </w:rPr>
     </w:lvl>
     <w:lvl w:ilvl="2">
@@ -691,6 +599,7 @@
       <w:rPr>
         <w:rFonts w:ascii="OpenSymbol" w:hAnsi="OpenSymbol" w:cs="OpenSymbol" w:hint="default"/>
         <w:u w:val="none"/>
+        <w:rFonts w:cs="OpenSymbol"/>
       </w:rPr>
     </w:lvl>
     <w:lvl w:ilvl="3">
@@ -704,6 +613,7 @@
       <w:rPr>
         <w:rFonts w:ascii="Wingdings" w:hAnsi="Wingdings" w:cs="Wingdings" w:hint="default"/>
         <w:u w:val="none"/>
+        <w:rFonts w:cs="Wingdings"/>
       </w:rPr>
     </w:lvl>
     <w:lvl w:ilvl="4">
@@ -717,6 +627,7 @@
       <w:rPr>
         <w:rFonts w:ascii="Wingdings 2" w:hAnsi="Wingdings 2" w:cs="Wingdings 2" w:hint="default"/>
         <w:u w:val="none"/>
+        <w:rFonts w:cs="Wingdings 2"/>
       </w:rPr>
     </w:lvl>
     <w:lvl w:ilvl="5">
@@ -730,6 +641,7 @@
       <w:rPr>
         <w:rFonts w:ascii="OpenSymbol" w:hAnsi="OpenSymbol" w:cs="OpenSymbol" w:hint="default"/>
         <w:u w:val="none"/>
+        <w:rFonts w:cs="OpenSymbol"/>
       </w:rPr>
     </w:lvl>
     <w:lvl w:ilvl="6">
@@ -743,6 +655,7 @@
       <w:rPr>
         <w:rFonts w:ascii="Wingdings" w:hAnsi="Wingdings" w:cs="Wingdings" w:hint="default"/>
         <w:u w:val="none"/>
+        <w:rFonts w:cs="Wingdings"/>
       </w:rPr>
     </w:lvl>
     <w:lvl w:ilvl="7">
@@ -756,6 +669,7 @@
       <w:rPr>
         <w:rFonts w:ascii="Wingdings 2" w:hAnsi="Wingdings 2" w:cs="Wingdings 2" w:hint="default"/>
         <w:u w:val="none"/>
+        <w:rFonts w:cs="Wingdings 2"/>
       </w:rPr>
     </w:lvl>
     <w:lvl w:ilvl="8">
@@ -769,6 +683,7 @@
       <w:rPr>
         <w:rFonts w:ascii="OpenSymbol" w:hAnsi="OpenSymbol" w:cs="OpenSymbol" w:hint="default"/>
         <w:u w:val="none"/>
+        <w:rFonts w:cs="OpenSymbol"/>
       </w:rPr>
     </w:lvl>
   </w:abstractNum>
@@ -784,6 +699,7 @@
       <w:rPr>
         <w:rFonts w:ascii="Wingdings" w:hAnsi="Wingdings" w:cs="Wingdings" w:hint="default"/>
         <w:u w:val="none"/>
+        <w:rFonts w:cs="Wingdings"/>
       </w:rPr>
     </w:lvl>
     <w:lvl w:ilvl="1">
@@ -797,6 +713,7 @@
       <w:rPr>
         <w:rFonts w:ascii="Wingdings 2" w:hAnsi="Wingdings 2" w:cs="Wingdings 2" w:hint="default"/>
         <w:u w:val="none"/>
+        <w:rFonts w:cs="Wingdings 2"/>
       </w:rPr>
     </w:lvl>
     <w:lvl w:ilvl="2">
@@ -810,6 +727,7 @@
       <w:rPr>
         <w:rFonts w:ascii="OpenSymbol" w:hAnsi="OpenSymbol" w:cs="OpenSymbol" w:hint="default"/>
         <w:u w:val="none"/>
+        <w:rFonts w:cs="OpenSymbol"/>
       </w:rPr>
     </w:lvl>
     <w:lvl w:ilvl="3">
@@ -823,6 +741,7 @@
       <w:rPr>
         <w:rFonts w:ascii="Wingdings" w:hAnsi="Wingdings" w:cs="Wingdings" w:hint="default"/>
         <w:u w:val="none"/>
+        <w:rFonts w:cs="Wingdings"/>
       </w:rPr>
     </w:lvl>
     <w:lvl w:ilvl="4">
@@ -836,6 +755,7 @@
       <w:rPr>
         <w:rFonts w:ascii="Wingdings 2" w:hAnsi="Wingdings 2" w:cs="Wingdings 2" w:hint="default"/>
         <w:u w:val="none"/>
+        <w:rFonts w:cs="Wingdings 2"/>
       </w:rPr>
     </w:lvl>
     <w:lvl w:ilvl="5">
@@ -849,6 +769,7 @@
       <w:rPr>
         <w:rFonts w:ascii="OpenSymbol" w:hAnsi="OpenSymbol" w:cs="OpenSymbol" w:hint="default"/>
         <w:u w:val="none"/>
+        <w:rFonts w:cs="OpenSymbol"/>
       </w:rPr>
     </w:lvl>
     <w:lvl w:ilvl="6">
@@ -862,6 +783,7 @@
       <w:rPr>
         <w:rFonts w:ascii="Wingdings" w:hAnsi="Wingdings" w:cs="Wingdings" w:hint="default"/>
         <w:u w:val="none"/>
+        <w:rFonts w:cs="Wingdings"/>
       </w:rPr>
     </w:lvl>
     <w:lvl w:ilvl="7">
@@ -875,6 +797,7 @@
       <w:rPr>
         <w:rFonts w:ascii="Wingdings 2" w:hAnsi="Wingdings 2" w:cs="Wingdings 2" w:hint="default"/>
         <w:u w:val="none"/>
+        <w:rFonts w:cs="Wingdings 2"/>
       </w:rPr>
     </w:lvl>
     <w:lvl w:ilvl="8">
@@ -888,6 +811,7 @@
       <w:rPr>
         <w:rFonts w:ascii="OpenSymbol" w:hAnsi="OpenSymbol" w:cs="OpenSymbol" w:hint="default"/>
         <w:u w:val="none"/>
+        <w:rFonts w:cs="OpenSymbol"/>
       </w:rPr>
     </w:lvl>
   </w:abstractNum>
@@ -1119,10 +1043,7 @@
       <w:lvlText w:val=""/>
       <w:lvlJc w:val="left"/>
       <w:pPr>
-        <w:tabs>
-          <w:tab w:val="num" w:pos="432"/>
-        </w:tabs>
-        <w:ind w:left="432" w:hanging="432"/>
+        <w:ind w:left="0" w:hanging="0"/>
       </w:pPr>
     </w:lvl>
     <w:lvl w:ilvl="1">
@@ -1132,10 +1053,7 @@
       <w:lvlText w:val=""/>
       <w:lvlJc w:val="left"/>
       <w:pPr>
-        <w:tabs>
-          <w:tab w:val="num" w:pos="576"/>
-        </w:tabs>
-        <w:ind w:left="576" w:hanging="576"/>
+        <w:ind w:left="0" w:hanging="0"/>
       </w:pPr>
     </w:lvl>
     <w:lvl w:ilvl="2">
@@ -1145,10 +1063,7 @@
       <w:lvlText w:val=""/>
       <w:lvlJc w:val="left"/>
       <w:pPr>
-        <w:tabs>
-          <w:tab w:val="num" w:pos="720"/>
-        </w:tabs>
-        <w:ind w:left="720" w:hanging="720"/>
+        <w:ind w:left="0" w:hanging="0"/>
       </w:pPr>
     </w:lvl>
     <w:lvl w:ilvl="3">
@@ -1158,10 +1073,7 @@
       <w:lvlText w:val=""/>
       <w:lvlJc w:val="left"/>
       <w:pPr>
-        <w:tabs>
-          <w:tab w:val="num" w:pos="864"/>
-        </w:tabs>
-        <w:ind w:left="864" w:hanging="864"/>
+        <w:ind w:left="0" w:hanging="0"/>
       </w:pPr>
     </w:lvl>
     <w:lvl w:ilvl="4">
@@ -1171,10 +1083,7 @@
       <w:lvlText w:val=""/>
       <w:lvlJc w:val="left"/>
       <w:pPr>
-        <w:tabs>
-          <w:tab w:val="num" w:pos="1008"/>
-        </w:tabs>
-        <w:ind w:left="1008" w:hanging="1008"/>
+        <w:ind w:left="0" w:hanging="0"/>
       </w:pPr>
     </w:lvl>
     <w:lvl w:ilvl="5">
@@ -1184,10 +1093,7 @@
       <w:lvlText w:val=""/>
       <w:lvlJc w:val="left"/>
       <w:pPr>
-        <w:tabs>
-          <w:tab w:val="num" w:pos="1152"/>
-        </w:tabs>
-        <w:ind w:left="1152" w:hanging="1152"/>
+        <w:ind w:left="0" w:hanging="0"/>
       </w:pPr>
     </w:lvl>
     <w:lvl w:ilvl="6">
@@ -1197,10 +1103,7 @@
       <w:lvlText w:val=""/>
       <w:lvlJc w:val="left"/>
       <w:pPr>
-        <w:tabs>
-          <w:tab w:val="num" w:pos="1296"/>
-        </w:tabs>
-        <w:ind w:left="1296" w:hanging="1296"/>
+        <w:ind w:left="0" w:hanging="0"/>
       </w:pPr>
     </w:lvl>
     <w:lvl w:ilvl="7">
@@ -1210,10 +1113,7 @@
       <w:lvlText w:val=""/>
       <w:lvlJc w:val="left"/>
       <w:pPr>
-        <w:tabs>
-          <w:tab w:val="num" w:pos="1440"/>
-        </w:tabs>
-        <w:ind w:left="1440" w:hanging="1440"/>
+        <w:ind w:left="0" w:hanging="0"/>
       </w:pPr>
     </w:lvl>
     <w:lvl w:ilvl="8">
@@ -1223,10 +1123,7 @@
       <w:lvlText w:val=""/>
       <w:lvlJc w:val="left"/>
       <w:pPr>
-        <w:tabs>
-          <w:tab w:val="num" w:pos="1584"/>
-        </w:tabs>
-        <w:ind w:left="1584" w:hanging="1584"/>
+        <w:ind w:left="0" w:hanging="0"/>
       </w:pPr>
     </w:lvl>
   </w:abstractNum>
@@ -1255,404 +1152,401 @@
       <w:rPr>
         <w:rFonts w:ascii="Arial" w:hAnsi="Arial" w:eastAsia="Arial" w:cs="Arial"/>
         <w:color w:val="000000"/>
-        <w:sz w:val="22"/>
         <w:szCs w:val="22"/>
         <w:lang w:val="en-GB" w:eastAsia="en-GB" w:bidi="ar-SA"/>
       </w:rPr>
     </w:rPrDefault>
     <w:pPrDefault>
-      <w:pPr>
-        <w:spacing w:lineRule="auto" w:line="276"/>
-      </w:pPr>
+      <w:pPr/>
     </w:pPrDefault>
   </w:docDefaults>
-  <w:latentStyles w:count="380" w:defQFormat="0" w:defUnhideWhenUsed="0" w:defSemiHidden="0" w:defUIPriority="99" w:defLockedState="0">
-    <w:lsdException w:qFormat="1" w:uiPriority="0" w:name="Normal"/>
-    <w:lsdException w:qFormat="1" w:uiPriority="9" w:name="heading 1"/>
-    <w:lsdException w:qFormat="1" w:unhideWhenUsed="1" w:semiHidden="1" w:uiPriority="9" w:name="heading 2"/>
-    <w:lsdException w:qFormat="1" w:unhideWhenUsed="1" w:semiHidden="1" w:uiPriority="9" w:name="heading 3"/>
-    <w:lsdException w:qFormat="1" w:unhideWhenUsed="1" w:semiHidden="1" w:uiPriority="9" w:name="heading 4"/>
-    <w:lsdException w:qFormat="1" w:unhideWhenUsed="1" w:semiHidden="1" w:uiPriority="9" w:name="heading 5"/>
-    <w:lsdException w:qFormat="1" w:unhideWhenUsed="1" w:semiHidden="1" w:uiPriority="9" w:name="heading 6"/>
-    <w:lsdException w:qFormat="1" w:unhideWhenUsed="1" w:semiHidden="1" w:uiPriority="9" w:name="heading 7"/>
-    <w:lsdException w:qFormat="1" w:unhideWhenUsed="1" w:semiHidden="1" w:uiPriority="9" w:name="heading 8"/>
-    <w:lsdException w:qFormat="1" w:unhideWhenUsed="1" w:semiHidden="1" w:uiPriority="9" w:name="heading 9"/>
-    <w:lsdException w:unhideWhenUsed="1" w:semiHidden="1" w:name="index 1"/>
-    <w:lsdException w:unhideWhenUsed="1" w:semiHidden="1" w:name="index 2"/>
-    <w:lsdException w:unhideWhenUsed="1" w:semiHidden="1" w:name="index 3"/>
-    <w:lsdException w:unhideWhenUsed="1" w:semiHidden="1" w:name="index 4"/>
-    <w:lsdException w:unhideWhenUsed="1" w:semiHidden="1" w:name="index 5"/>
-    <w:lsdException w:unhideWhenUsed="1" w:semiHidden="1" w:name="index 6"/>
-    <w:lsdException w:unhideWhenUsed="1" w:semiHidden="1" w:name="index 7"/>
-    <w:lsdException w:unhideWhenUsed="1" w:semiHidden="1" w:name="index 8"/>
-    <w:lsdException w:unhideWhenUsed="1" w:semiHidden="1" w:name="index 9"/>
-    <w:lsdException w:unhideWhenUsed="1" w:semiHidden="1" w:uiPriority="39" w:name="toc 1"/>
-    <w:lsdException w:unhideWhenUsed="1" w:semiHidden="1" w:uiPriority="39" w:name="toc 2"/>
-    <w:lsdException w:unhideWhenUsed="1" w:semiHidden="1" w:uiPriority="39" w:name="toc 3"/>
-    <w:lsdException w:unhideWhenUsed="1" w:semiHidden="1" w:uiPriority="39" w:name="toc 4"/>
-    <w:lsdException w:unhideWhenUsed="1" w:semiHidden="1" w:uiPriority="39" w:name="toc 5"/>
-    <w:lsdException w:unhideWhenUsed="1" w:semiHidden="1" w:uiPriority="39" w:name="toc 6"/>
-    <w:lsdException w:unhideWhenUsed="1" w:semiHidden="1" w:uiPriority="39" w:name="toc 7"/>
-    <w:lsdException w:unhideWhenUsed="1" w:semiHidden="1" w:uiPriority="39" w:name="toc 8"/>
-    <w:lsdException w:unhideWhenUsed="1" w:semiHidden="1" w:uiPriority="39" w:name="toc 9"/>
-    <w:lsdException w:unhideWhenUsed="1" w:semiHidden="1" w:name="Normal Indent"/>
-    <w:lsdException w:unhideWhenUsed="1" w:semiHidden="1" w:name="footnote text"/>
-    <w:lsdException w:unhideWhenUsed="1" w:semiHidden="1" w:name="annotation text"/>
-    <w:lsdException w:unhideWhenUsed="1" w:semiHidden="1" w:name="header"/>
-    <w:lsdException w:unhideWhenUsed="1" w:semiHidden="1" w:name="footer"/>
-    <w:lsdException w:unhideWhenUsed="1" w:semiHidden="1" w:name="index heading"/>
-    <w:lsdException w:qFormat="1" w:unhideWhenUsed="1" w:semiHidden="1" w:uiPriority="35" w:name="caption"/>
-    <w:lsdException w:unhideWhenUsed="1" w:semiHidden="1" w:name="table of figures"/>
-    <w:lsdException w:unhideWhenUsed="1" w:semiHidden="1" w:name="envelope address"/>
-    <w:lsdException w:unhideWhenUsed="1" w:semiHidden="1" w:name="envelope return"/>
-    <w:lsdException w:unhideWhenUsed="1" w:semiHidden="1" w:name="footnote reference"/>
-    <w:lsdException w:unhideWhenUsed="1" w:semiHidden="1" w:name="annotation reference"/>
-    <w:lsdException w:unhideWhenUsed="1" w:semiHidden="1" w:name="line number"/>
-    <w:lsdException w:unhideWhenUsed="1" w:semiHidden="1" w:name="page number"/>
-    <w:lsdException w:unhideWhenUsed="1" w:semiHidden="1" w:name="endnote reference"/>
-    <w:lsdException w:unhideWhenUsed="1" w:semiHidden="1" w:name="endnote text"/>
-    <w:lsdException w:unhideWhenUsed="1" w:semiHidden="1" w:name="table of authorities"/>
-    <w:lsdException w:unhideWhenUsed="1" w:semiHidden="1" w:name="macro"/>
-    <w:lsdException w:unhideWhenUsed="1" w:semiHidden="1" w:name="toa heading"/>
-    <w:lsdException w:unhideWhenUsed="1" w:semiHidden="1" w:name="List"/>
-    <w:lsdException w:unhideWhenUsed="1" w:semiHidden="1" w:name="List Bullet"/>
-    <w:lsdException w:unhideWhenUsed="1" w:semiHidden="1" w:name="List Number"/>
-    <w:lsdException w:unhideWhenUsed="1" w:semiHidden="1" w:name="List 2"/>
-    <w:lsdException w:unhideWhenUsed="1" w:semiHidden="1" w:name="List 3"/>
-    <w:lsdException w:unhideWhenUsed="1" w:semiHidden="1" w:name="List 4"/>
-    <w:lsdException w:unhideWhenUsed="1" w:semiHidden="1" w:name="List 5"/>
-    <w:lsdException w:unhideWhenUsed="1" w:semiHidden="1" w:name="List Bullet 2"/>
-    <w:lsdException w:unhideWhenUsed="1" w:semiHidden="1" w:name="List Bullet 3"/>
-    <w:lsdException w:unhideWhenUsed="1" w:semiHidden="1" w:name="List Bullet 4"/>
-    <w:lsdException w:unhideWhenUsed="1" w:semiHidden="1" w:name="List Bullet 5"/>
-    <w:lsdException w:unhideWhenUsed="1" w:semiHidden="1" w:name="List Number 2"/>
-    <w:lsdException w:unhideWhenUsed="1" w:semiHidden="1" w:name="List Number 3"/>
-    <w:lsdException w:unhideWhenUsed="1" w:semiHidden="1" w:name="List Number 4"/>
-    <w:lsdException w:unhideWhenUsed="1" w:semiHidden="1" w:name="List Number 5"/>
-    <w:lsdException w:qFormat="1" w:uiPriority="10" w:name="Title"/>
-    <w:lsdException w:unhideWhenUsed="1" w:semiHidden="1" w:name="Closing"/>
-    <w:lsdException w:unhideWhenUsed="1" w:semiHidden="1" w:name="Signature"/>
-    <w:lsdException w:unhideWhenUsed="1" w:semiHidden="1" w:uiPriority="1" w:name="Default Paragraph Font"/>
-    <w:lsdException w:unhideWhenUsed="1" w:semiHidden="1" w:name="Body Text"/>
-    <w:lsdException w:unhideWhenUsed="1" w:semiHidden="1" w:name="Body Text Indent"/>
-    <w:lsdException w:unhideWhenUsed="1" w:semiHidden="1" w:name="List Continue"/>
-    <w:lsdException w:unhideWhenUsed="1" w:semiHidden="1" w:name="List Continue 2"/>
-    <w:lsdException w:unhideWhenUsed="1" w:semiHidden="1" w:name="List Continue 3"/>
-    <w:lsdException w:unhideWhenUsed="1" w:semiHidden="1" w:name="List Continue 4"/>
-    <w:lsdException w:unhideWhenUsed="1" w:semiHidden="1" w:name="List Continue 5"/>
-    <w:lsdException w:unhideWhenUsed="1" w:semiHidden="1" w:name="Message Header"/>
-    <w:lsdException w:qFormat="1" w:uiPriority="11" w:name="Subtitle"/>
-    <w:lsdException w:unhideWhenUsed="1" w:semiHidden="1" w:name="Salutation"/>
-    <w:lsdException w:unhideWhenUsed="1" w:semiHidden="1" w:name="Date"/>
-    <w:lsdException w:unhideWhenUsed="1" w:semiHidden="1" w:name="Body Text First Indent"/>
-    <w:lsdException w:unhideWhenUsed="1" w:semiHidden="1" w:name="Body Text First Indent 2"/>
-    <w:lsdException w:unhideWhenUsed="1" w:semiHidden="1" w:name="Note Heading"/>
-    <w:lsdException w:unhideWhenUsed="1" w:semiHidden="1" w:name="Body Text 2"/>
-    <w:lsdException w:unhideWhenUsed="1" w:semiHidden="1" w:name="Body Text 3"/>
-    <w:lsdException w:unhideWhenUsed="1" w:semiHidden="1" w:name="Body Text Indent 2"/>
-    <w:lsdException w:unhideWhenUsed="1" w:semiHidden="1" w:name="Body Text Indent 3"/>
-    <w:lsdException w:unhideWhenUsed="1" w:semiHidden="1" w:name="Block Text"/>
-    <w:lsdException w:unhideWhenUsed="1" w:semiHidden="1" w:name="Hyperlink"/>
-    <w:lsdException w:unhideWhenUsed="1" w:semiHidden="1" w:name="FollowedHyperlink"/>
-    <w:lsdException w:qFormat="1" w:uiPriority="22" w:name="Strong"/>
-    <w:lsdException w:qFormat="1" w:uiPriority="20" w:name="Emphasis"/>
-    <w:lsdException w:unhideWhenUsed="1" w:semiHidden="1" w:name="Document Map"/>
-    <w:lsdException w:unhideWhenUsed="1" w:semiHidden="1" w:name="Plain Text"/>
-    <w:lsdException w:unhideWhenUsed="1" w:semiHidden="1" w:name="E-mail Signature"/>
-    <w:lsdException w:unhideWhenUsed="1" w:semiHidden="1" w:name="HTML Top of Form"/>
-    <w:lsdException w:unhideWhenUsed="1" w:semiHidden="1" w:name="HTML Bottom of Form"/>
-    <w:lsdException w:unhideWhenUsed="1" w:semiHidden="1" w:name="Normal (Web)"/>
-    <w:lsdException w:unhideWhenUsed="1" w:semiHidden="1" w:name="HTML Acronym"/>
-    <w:lsdException w:unhideWhenUsed="1" w:semiHidden="1" w:name="HTML Address"/>
-    <w:lsdException w:unhideWhenUsed="1" w:semiHidden="1" w:name="HTML Cite"/>
-    <w:lsdException w:unhideWhenUsed="1" w:semiHidden="1" w:name="HTML Code"/>
-    <w:lsdException w:unhideWhenUsed="1" w:semiHidden="1" w:name="HTML Definition"/>
-    <w:lsdException w:unhideWhenUsed="1" w:semiHidden="1" w:name="HTML Keyboard"/>
-    <w:lsdException w:unhideWhenUsed="1" w:semiHidden="1" w:name="HTML Preformatted"/>
-    <w:lsdException w:unhideWhenUsed="1" w:semiHidden="1" w:name="HTML Sample"/>
-    <w:lsdException w:unhideWhenUsed="1" w:semiHidden="1" w:name="HTML Typewriter"/>
-    <w:lsdException w:unhideWhenUsed="1" w:semiHidden="1" w:name="HTML Variable"/>
-    <w:lsdException w:unhideWhenUsed="1" w:semiHidden="1" w:name="Normal Table"/>
-    <w:lsdException w:unhideWhenUsed="1" w:semiHidden="1" w:name="annotation subject"/>
-    <w:lsdException w:unhideWhenUsed="1" w:semiHidden="1" w:name="No List"/>
-    <w:lsdException w:unhideWhenUsed="1" w:semiHidden="1" w:name="Outline List 1"/>
-    <w:lsdException w:unhideWhenUsed="1" w:semiHidden="1" w:name="Outline List 2"/>
-    <w:lsdException w:unhideWhenUsed="1" w:semiHidden="1" w:name="Outline List 3"/>
-    <w:lsdException w:unhideWhenUsed="1" w:semiHidden="1" w:name="Table Simple 1"/>
-    <w:lsdException w:unhideWhenUsed="1" w:semiHidden="1" w:name="Table Simple 2"/>
-    <w:lsdException w:unhideWhenUsed="1" w:semiHidden="1" w:name="Table Simple 3"/>
-    <w:lsdException w:unhideWhenUsed="1" w:semiHidden="1" w:name="Table Classic 1"/>
-    <w:lsdException w:unhideWhenUsed="1" w:semiHidden="1" w:name="Table Classic 2"/>
-    <w:lsdException w:unhideWhenUsed="1" w:semiHidden="1" w:name="Table Classic 3"/>
-    <w:lsdException w:unhideWhenUsed="1" w:semiHidden="1" w:name="Table Classic 4"/>
-    <w:lsdException w:unhideWhenUsed="1" w:semiHidden="1" w:name="Table Colorful 1"/>
-    <w:lsdException w:unhideWhenUsed="1" w:semiHidden="1" w:name="Table Colorful 2"/>
-    <w:lsdException w:unhideWhenUsed="1" w:semiHidden="1" w:name="Table Colorful 3"/>
-    <w:lsdException w:unhideWhenUsed="1" w:semiHidden="1" w:name="Table Columns 1"/>
-    <w:lsdException w:unhideWhenUsed="1" w:semiHidden="1" w:name="Table Columns 2"/>
-    <w:lsdException w:unhideWhenUsed="1" w:semiHidden="1" w:name="Table Columns 3"/>
-    <w:lsdException w:unhideWhenUsed="1" w:semiHidden="1" w:name="Table Columns 4"/>
-    <w:lsdException w:unhideWhenUsed="1" w:semiHidden="1" w:name="Table Columns 5"/>
-    <w:lsdException w:unhideWhenUsed="1" w:semiHidden="1" w:name="Table Grid 1"/>
-    <w:lsdException w:unhideWhenUsed="1" w:semiHidden="1" w:name="Table Grid 2"/>
-    <w:lsdException w:unhideWhenUsed="1" w:semiHidden="1" w:name="Table Grid 3"/>
-    <w:lsdException w:unhideWhenUsed="1" w:semiHidden="1" w:name="Table Grid 4"/>
-    <w:lsdException w:unhideWhenUsed="1" w:semiHidden="1" w:name="Table Grid 5"/>
-    <w:lsdException w:unhideWhenUsed="1" w:semiHidden="1" w:name="Table Grid 6"/>
-    <w:lsdException w:unhideWhenUsed="1" w:semiHidden="1" w:name="Table Grid 7"/>
-    <w:lsdException w:unhideWhenUsed="1" w:semiHidden="1" w:name="Table Grid 8"/>
-    <w:lsdException w:unhideWhenUsed="1" w:semiHidden="1" w:name="Table List 1"/>
-    <w:lsdException w:unhideWhenUsed="1" w:semiHidden="1" w:name="Table List 2"/>
-    <w:lsdException w:unhideWhenUsed="1" w:semiHidden="1" w:name="Table List 3"/>
-    <w:lsdException w:unhideWhenUsed="1" w:semiHidden="1" w:name="Table List 4"/>
-    <w:lsdException w:unhideWhenUsed="1" w:semiHidden="1" w:name="Table List 5"/>
-    <w:lsdException w:unhideWhenUsed="1" w:semiHidden="1" w:name="Table List 6"/>
-    <w:lsdException w:unhideWhenUsed="1" w:semiHidden="1" w:name="Table List 7"/>
-    <w:lsdException w:unhideWhenUsed="1" w:semiHidden="1" w:name="Table List 8"/>
-    <w:lsdException w:unhideWhenUsed="1" w:semiHidden="1" w:name="Table 3D effects 1"/>
-    <w:lsdException w:unhideWhenUsed="1" w:semiHidden="1" w:name="Table 3D effects 2"/>
-    <w:lsdException w:unhideWhenUsed="1" w:semiHidden="1" w:name="Table 3D effects 3"/>
-    <w:lsdException w:unhideWhenUsed="1" w:semiHidden="1" w:name="Table Contemporary"/>
-    <w:lsdException w:unhideWhenUsed="1" w:semiHidden="1" w:name="Table Elegant"/>
-    <w:lsdException w:unhideWhenUsed="1" w:semiHidden="1" w:name="Table Professional"/>
-    <w:lsdException w:unhideWhenUsed="1" w:semiHidden="1" w:name="Table Subtle 1"/>
-    <w:lsdException w:unhideWhenUsed="1" w:semiHidden="1" w:name="Table Subtle 2"/>
-    <w:lsdException w:unhideWhenUsed="1" w:semiHidden="1" w:name="Table Web 1"/>
-    <w:lsdException w:unhideWhenUsed="1" w:semiHidden="1" w:name="Table Web 2"/>
-    <w:lsdException w:unhideWhenUsed="1" w:semiHidden="1" w:name="Table Web 3"/>
-    <w:lsdException w:unhideWhenUsed="1" w:semiHidden="1" w:name="Balloon Text"/>
-    <w:lsdException w:uiPriority="39" w:name="Table Grid"/>
-    <w:lsdException w:unhideWhenUsed="1" w:semiHidden="1" w:name="Table Theme"/>
-    <w:lsdException w:unhideWhenUsed="1" w:semiHidden="1" w:name="Note Level 1"/>
-    <w:lsdException w:unhideWhenUsed="1" w:semiHidden="1" w:name="Note Level 2"/>
-    <w:lsdException w:unhideWhenUsed="1" w:semiHidden="1" w:name="Note Level 3"/>
-    <w:lsdException w:unhideWhenUsed="1" w:semiHidden="1" w:name="Note Level 4"/>
-    <w:lsdException w:unhideWhenUsed="1" w:semiHidden="1" w:name="Note Level 5"/>
-    <w:lsdException w:unhideWhenUsed="1" w:semiHidden="1" w:name="Note Level 6"/>
-    <w:lsdException w:unhideWhenUsed="1" w:semiHidden="1" w:name="Note Level 7"/>
-    <w:lsdException w:unhideWhenUsed="1" w:semiHidden="1" w:name="Note Level 8"/>
-    <w:lsdException w:unhideWhenUsed="1" w:semiHidden="1" w:name="Note Level 9"/>
-    <w:lsdException w:semiHidden="1" w:name="Placeholder Text"/>
-    <w:lsdException w:qFormat="1" w:uiPriority="1" w:name="No Spacing"/>
-    <w:lsdException w:uiPriority="60" w:name="Light Shading"/>
-    <w:lsdException w:uiPriority="61" w:name="Light List"/>
-    <w:lsdException w:uiPriority="62" w:name="Light Grid"/>
-    <w:lsdException w:uiPriority="63" w:name="Medium Shading 1"/>
-    <w:lsdException w:uiPriority="64" w:name="Medium Shading 2"/>
-    <w:lsdException w:uiPriority="65" w:name="Medium List 1"/>
-    <w:lsdException w:uiPriority="66" w:name="Medium List 2"/>
-    <w:lsdException w:uiPriority="67" w:name="Medium Grid 1"/>
-    <w:lsdException w:uiPriority="68" w:name="Medium Grid 2"/>
-    <w:lsdException w:uiPriority="69" w:name="Medium Grid 3"/>
-    <w:lsdException w:uiPriority="70" w:name="Dark List"/>
-    <w:lsdException w:uiPriority="71" w:name="Colorful Shading"/>
-    <w:lsdException w:uiPriority="72" w:name="Colorful List"/>
-    <w:lsdException w:uiPriority="73" w:name="Colorful Grid"/>
-    <w:lsdException w:uiPriority="60" w:name="Light Shading Accent 1"/>
-    <w:lsdException w:uiPriority="61" w:name="Light List Accent 1"/>
-    <w:lsdException w:uiPriority="62" w:name="Light Grid Accent 1"/>
-    <w:lsdException w:uiPriority="63" w:name="Medium Shading 1 Accent 1"/>
-    <w:lsdException w:uiPriority="64" w:name="Medium Shading 2 Accent 1"/>
-    <w:lsdException w:uiPriority="65" w:name="Medium List 1 Accent 1"/>
-    <w:lsdException w:semiHidden="1" w:name="Revision"/>
-    <w:lsdException w:qFormat="1" w:uiPriority="34" w:name="List Paragraph"/>
-    <w:lsdException w:qFormat="1" w:uiPriority="29" w:name="Quote"/>
-    <w:lsdException w:qFormat="1" w:uiPriority="30" w:name="Intense Quote"/>
-    <w:lsdException w:uiPriority="66" w:name="Medium List 2 Accent 1"/>
-    <w:lsdException w:uiPriority="67" w:name="Medium Grid 1 Accent 1"/>
-    <w:lsdException w:uiPriority="68" w:name="Medium Grid 2 Accent 1"/>
-    <w:lsdException w:uiPriority="69" w:name="Medium Grid 3 Accent 1"/>
-    <w:lsdException w:uiPriority="70" w:name="Dark List Accent 1"/>
-    <w:lsdException w:uiPriority="71" w:name="Colorful Shading Accent 1"/>
-    <w:lsdException w:uiPriority="72" w:name="Colorful List Accent 1"/>
-    <w:lsdException w:uiPriority="73" w:name="Colorful Grid Accent 1"/>
-    <w:lsdException w:uiPriority="60" w:name="Light Shading Accent 2"/>
-    <w:lsdException w:uiPriority="61" w:name="Light List Accent 2"/>
-    <w:lsdException w:uiPriority="62" w:name="Light Grid Accent 2"/>
-    <w:lsdException w:uiPriority="63" w:name="Medium Shading 1 Accent 2"/>
-    <w:lsdException w:uiPriority="64" w:name="Medium Shading 2 Accent 2"/>
-    <w:lsdException w:uiPriority="65" w:name="Medium List 1 Accent 2"/>
-    <w:lsdException w:uiPriority="66" w:name="Medium List 2 Accent 2"/>
-    <w:lsdException w:uiPriority="67" w:name="Medium Grid 1 Accent 2"/>
-    <w:lsdException w:uiPriority="68" w:name="Medium Grid 2 Accent 2"/>
-    <w:lsdException w:uiPriority="69" w:name="Medium Grid 3 Accent 2"/>
-    <w:lsdException w:uiPriority="70" w:name="Dark List Accent 2"/>
-    <w:lsdException w:uiPriority="71" w:name="Colorful Shading Accent 2"/>
-    <w:lsdException w:uiPriority="72" w:name="Colorful List Accent 2"/>
-    <w:lsdException w:uiPriority="73" w:name="Colorful Grid Accent 2"/>
-    <w:lsdException w:uiPriority="60" w:name="Light Shading Accent 3"/>
-    <w:lsdException w:uiPriority="61" w:name="Light List Accent 3"/>
-    <w:lsdException w:uiPriority="62" w:name="Light Grid Accent 3"/>
-    <w:lsdException w:uiPriority="63" w:name="Medium Shading 1 Accent 3"/>
-    <w:lsdException w:uiPriority="64" w:name="Medium Shading 2 Accent 3"/>
-    <w:lsdException w:uiPriority="65" w:name="Medium List 1 Accent 3"/>
-    <w:lsdException w:uiPriority="66" w:name="Medium List 2 Accent 3"/>
-    <w:lsdException w:uiPriority="67" w:name="Medium Grid 1 Accent 3"/>
-    <w:lsdException w:uiPriority="68" w:name="Medium Grid 2 Accent 3"/>
-    <w:lsdException w:uiPriority="69" w:name="Medium Grid 3 Accent 3"/>
-    <w:lsdException w:uiPriority="70" w:name="Dark List Accent 3"/>
-    <w:lsdException w:uiPriority="71" w:name="Colorful Shading Accent 3"/>
-    <w:lsdException w:uiPriority="72" w:name="Colorful List Accent 3"/>
-    <w:lsdException w:uiPriority="73" w:name="Colorful Grid Accent 3"/>
-    <w:lsdException w:uiPriority="60" w:name="Light Shading Accent 4"/>
-    <w:lsdException w:uiPriority="61" w:name="Light List Accent 4"/>
-    <w:lsdException w:uiPriority="62" w:name="Light Grid Accent 4"/>
-    <w:lsdException w:uiPriority="63" w:name="Medium Shading 1 Accent 4"/>
-    <w:lsdException w:uiPriority="64" w:name="Medium Shading 2 Accent 4"/>
-    <w:lsdException w:uiPriority="65" w:name="Medium List 1 Accent 4"/>
-    <w:lsdException w:uiPriority="66" w:name="Medium List 2 Accent 4"/>
-    <w:lsdException w:uiPriority="67" w:name="Medium Grid 1 Accent 4"/>
-    <w:lsdException w:uiPriority="68" w:name="Medium Grid 2 Accent 4"/>
-    <w:lsdException w:uiPriority="69" w:name="Medium Grid 3 Accent 4"/>
-    <w:lsdException w:uiPriority="70" w:name="Dark List Accent 4"/>
-    <w:lsdException w:uiPriority="71" w:name="Colorful Shading Accent 4"/>
-    <w:lsdException w:uiPriority="72" w:name="Colorful List Accent 4"/>
-    <w:lsdException w:uiPriority="73" w:name="Colorful Grid Accent 4"/>
-    <w:lsdException w:uiPriority="60" w:name="Light Shading Accent 5"/>
-    <w:lsdException w:uiPriority="61" w:name="Light List Accent 5"/>
-    <w:lsdException w:uiPriority="62" w:name="Light Grid Accent 5"/>
-    <w:lsdException w:uiPriority="63" w:name="Medium Shading 1 Accent 5"/>
-    <w:lsdException w:uiPriority="64" w:name="Medium Shading 2 Accent 5"/>
-    <w:lsdException w:uiPriority="65" w:name="Medium List 1 Accent 5"/>
-    <w:lsdException w:uiPriority="66" w:name="Medium List 2 Accent 5"/>
-    <w:lsdException w:uiPriority="67" w:name="Medium Grid 1 Accent 5"/>
-    <w:lsdException w:uiPriority="68" w:name="Medium Grid 2 Accent 5"/>
-    <w:lsdException w:uiPriority="69" w:name="Medium Grid 3 Accent 5"/>
-    <w:lsdException w:uiPriority="70" w:name="Dark List Accent 5"/>
-    <w:lsdException w:uiPriority="71" w:name="Colorful Shading Accent 5"/>
-    <w:lsdException w:uiPriority="72" w:name="Colorful List Accent 5"/>
-    <w:lsdException w:uiPriority="73" w:name="Colorful Grid Accent 5"/>
-    <w:lsdException w:uiPriority="60" w:name="Light Shading Accent 6"/>
-    <w:lsdException w:uiPriority="61" w:name="Light List Accent 6"/>
-    <w:lsdException w:uiPriority="62" w:name="Light Grid Accent 6"/>
-    <w:lsdException w:uiPriority="63" w:name="Medium Shading 1 Accent 6"/>
-    <w:lsdException w:uiPriority="64" w:name="Medium Shading 2 Accent 6"/>
-    <w:lsdException w:uiPriority="65" w:name="Medium List 1 Accent 6"/>
-    <w:lsdException w:uiPriority="66" w:name="Medium List 2 Accent 6"/>
-    <w:lsdException w:uiPriority="67" w:name="Medium Grid 1 Accent 6"/>
-    <w:lsdException w:uiPriority="68" w:name="Medium Grid 2 Accent 6"/>
-    <w:lsdException w:uiPriority="69" w:name="Medium Grid 3 Accent 6"/>
-    <w:lsdException w:uiPriority="70" w:name="Dark List Accent 6"/>
-    <w:lsdException w:uiPriority="71" w:name="Colorful Shading Accent 6"/>
-    <w:lsdException w:uiPriority="72" w:name="Colorful List Accent 6"/>
-    <w:lsdException w:uiPriority="73" w:name="Colorful Grid Accent 6"/>
-    <w:lsdException w:qFormat="1" w:uiPriority="19" w:name="Subtle Emphasis"/>
-    <w:lsdException w:qFormat="1" w:uiPriority="21" w:name="Intense Emphasis"/>
-    <w:lsdException w:qFormat="1" w:uiPriority="31" w:name="Subtle Reference"/>
-    <w:lsdException w:qFormat="1" w:uiPriority="32" w:name="Intense Reference"/>
-    <w:lsdException w:qFormat="1" w:uiPriority="33" w:name="Book Title"/>
-    <w:lsdException w:unhideWhenUsed="1" w:semiHidden="1" w:uiPriority="37" w:name="Bibliography"/>
-    <w:lsdException w:qFormat="1" w:unhideWhenUsed="1" w:semiHidden="1" w:uiPriority="39" w:name="TOC Heading"/>
-    <w:lsdException w:uiPriority="41" w:name="Plain Table 1"/>
-    <w:lsdException w:uiPriority="42" w:name="Plain Table 2"/>
-    <w:lsdException w:uiPriority="43" w:name="Plain Table 3"/>
-    <w:lsdException w:uiPriority="44" w:name="Plain Table 4"/>
-    <w:lsdException w:uiPriority="45" w:name="Plain Table 5"/>
-    <w:lsdException w:uiPriority="40" w:name="Grid Table Light"/>
-    <w:lsdException w:uiPriority="46" w:name="Grid Table 1 Light"/>
-    <w:lsdException w:uiPriority="47" w:name="Grid Table 2"/>
-    <w:lsdException w:uiPriority="48" w:name="Grid Table 3"/>
-    <w:lsdException w:uiPriority="49" w:name="Grid Table 4"/>
-    <w:lsdException w:uiPriority="50" w:name="Grid Table 5 Dark"/>
-    <w:lsdException w:uiPriority="51" w:name="Grid Table 6 Colorful"/>
-    <w:lsdException w:uiPriority="52" w:name="Grid Table 7 Colorful"/>
-    <w:lsdException w:uiPriority="46" w:name="Grid Table 1 Light Accent 1"/>
-    <w:lsdException w:uiPriority="47" w:name="Grid Table 2 Accent 1"/>
-    <w:lsdException w:uiPriority="48" w:name="Grid Table 3 Accent 1"/>
-    <w:lsdException w:uiPriority="49" w:name="Grid Table 4 Accent 1"/>
-    <w:lsdException w:uiPriority="50" w:name="Grid Table 5 Dark Accent 1"/>
-    <w:lsdException w:uiPriority="51" w:name="Grid Table 6 Colorful Accent 1"/>
-    <w:lsdException w:uiPriority="52" w:name="Grid Table 7 Colorful Accent 1"/>
-    <w:lsdException w:uiPriority="46" w:name="Grid Table 1 Light Accent 2"/>
-    <w:lsdException w:uiPriority="47" w:name="Grid Table 2 Accent 2"/>
-    <w:lsdException w:uiPriority="48" w:name="Grid Table 3 Accent 2"/>
-    <w:lsdException w:uiPriority="49" w:name="Grid Table 4 Accent 2"/>
-    <w:lsdException w:uiPriority="50" w:name="Grid Table 5 Dark Accent 2"/>
-    <w:lsdException w:uiPriority="51" w:name="Grid Table 6 Colorful Accent 2"/>
-    <w:lsdException w:uiPriority="52" w:name="Grid Table 7 Colorful Accent 2"/>
-    <w:lsdException w:uiPriority="46" w:name="Grid Table 1 Light Accent 3"/>
-    <w:lsdException w:uiPriority="47" w:name="Grid Table 2 Accent 3"/>
-    <w:lsdException w:uiPriority="48" w:name="Grid Table 3 Accent 3"/>
-    <w:lsdException w:uiPriority="49" w:name="Grid Table 4 Accent 3"/>
-    <w:lsdException w:uiPriority="50" w:name="Grid Table 5 Dark Accent 3"/>
-    <w:lsdException w:uiPriority="51" w:name="Grid Table 6 Colorful Accent 3"/>
-    <w:lsdException w:uiPriority="52" w:name="Grid Table 7 Colorful Accent 3"/>
-    <w:lsdException w:uiPriority="46" w:name="Grid Table 1 Light Accent 4"/>
-    <w:lsdException w:uiPriority="47" w:name="Grid Table 2 Accent 4"/>
-    <w:lsdException w:uiPriority="48" w:name="Grid Table 3 Accent 4"/>
-    <w:lsdException w:uiPriority="49" w:name="Grid Table 4 Accent 4"/>
-    <w:lsdException w:uiPriority="50" w:name="Grid Table 5 Dark Accent 4"/>
-    <w:lsdException w:uiPriority="51" w:name="Grid Table 6 Colorful Accent 4"/>
-    <w:lsdException w:uiPriority="52" w:name="Grid Table 7 Colorful Accent 4"/>
-    <w:lsdException w:uiPriority="46" w:name="Grid Table 1 Light Accent 5"/>
-    <w:lsdException w:uiPriority="47" w:name="Grid Table 2 Accent 5"/>
-    <w:lsdException w:uiPriority="48" w:name="Grid Table 3 Accent 5"/>
-    <w:lsdException w:uiPriority="49" w:name="Grid Table 4 Accent 5"/>
-    <w:lsdException w:uiPriority="50" w:name="Grid Table 5 Dark Accent 5"/>
-    <w:lsdException w:uiPriority="51" w:name="Grid Table 6 Colorful Accent 5"/>
-    <w:lsdException w:uiPriority="52" w:name="Grid Table 7 Colorful Accent 5"/>
-    <w:lsdException w:uiPriority="46" w:name="Grid Table 1 Light Accent 6"/>
-    <w:lsdException w:uiPriority="47" w:name="Grid Table 2 Accent 6"/>
-    <w:lsdException w:uiPriority="48" w:name="Grid Table 3 Accent 6"/>
-    <w:lsdException w:uiPriority="49" w:name="Grid Table 4 Accent 6"/>
-    <w:lsdException w:uiPriority="50" w:name="Grid Table 5 Dark Accent 6"/>
-    <w:lsdException w:uiPriority="51" w:name="Grid Table 6 Colorful Accent 6"/>
-    <w:lsdException w:uiPriority="52" w:name="Grid Table 7 Colorful Accent 6"/>
-    <w:lsdException w:uiPriority="46" w:name="List Table 1 Light"/>
-    <w:lsdException w:uiPriority="47" w:name="List Table 2"/>
-    <w:lsdException w:uiPriority="48" w:name="List Table 3"/>
-    <w:lsdException w:uiPriority="49" w:name="List Table 4"/>
-    <w:lsdException w:uiPriority="50" w:name="List Table 5 Dark"/>
-    <w:lsdException w:uiPriority="51" w:name="List Table 6 Colorful"/>
-    <w:lsdException w:uiPriority="52" w:name="List Table 7 Colorful"/>
-    <w:lsdException w:uiPriority="46" w:name="List Table 1 Light Accent 1"/>
-    <w:lsdException w:uiPriority="47" w:name="List Table 2 Accent 1"/>
-    <w:lsdException w:uiPriority="48" w:name="List Table 3 Accent 1"/>
-    <w:lsdException w:uiPriority="49" w:name="List Table 4 Accent 1"/>
-    <w:lsdException w:uiPriority="50" w:name="List Table 5 Dark Accent 1"/>
-    <w:lsdException w:uiPriority="51" w:name="List Table 6 Colorful Accent 1"/>
-    <w:lsdException w:uiPriority="52" w:name="List Table 7 Colorful Accent 1"/>
-    <w:lsdException w:uiPriority="46" w:name="List Table 1 Light Accent 2"/>
-    <w:lsdException w:uiPriority="47" w:name="List Table 2 Accent 2"/>
-    <w:lsdException w:uiPriority="48" w:name="List Table 3 Accent 2"/>
-    <w:lsdException w:uiPriority="49" w:name="List Table 4 Accent 2"/>
-    <w:lsdException w:uiPriority="50" w:name="List Table 5 Dark Accent 2"/>
-    <w:lsdException w:uiPriority="51" w:name="List Table 6 Colorful Accent 2"/>
-    <w:lsdException w:uiPriority="52" w:name="List Table 7 Colorful Accent 2"/>
-    <w:lsdException w:uiPriority="46" w:name="List Table 1 Light Accent 3"/>
-    <w:lsdException w:uiPriority="47" w:name="List Table 2 Accent 3"/>
-    <w:lsdException w:uiPriority="48" w:name="List Table 3 Accent 3"/>
-    <w:lsdException w:uiPriority="49" w:name="List Table 4 Accent 3"/>
-    <w:lsdException w:uiPriority="50" w:name="List Table 5 Dark Accent 3"/>
-    <w:lsdException w:uiPriority="51" w:name="List Table 6 Colorful Accent 3"/>
-    <w:lsdException w:uiPriority="52" w:name="List Table 7 Colorful Accent 3"/>
-    <w:lsdException w:uiPriority="46" w:name="List Table 1 Light Accent 4"/>
-    <w:lsdException w:uiPriority="47" w:name="List Table 2 Accent 4"/>
-    <w:lsdException w:uiPriority="48" w:name="List Table 3 Accent 4"/>
-    <w:lsdException w:uiPriority="49" w:name="List Table 4 Accent 4"/>
-    <w:lsdException w:uiPriority="50" w:name="List Table 5 Dark Accent 4"/>
-    <w:lsdException w:uiPriority="51" w:name="List Table 6 Colorful Accent 4"/>
-    <w:lsdException w:uiPriority="52" w:name="List Table 7 Colorful Accent 4"/>
-    <w:lsdException w:uiPriority="46" w:name="List Table 1 Light Accent 5"/>
-    <w:lsdException w:uiPriority="47" w:name="List Table 2 Accent 5"/>
-    <w:lsdException w:uiPriority="48" w:name="List Table 3 Accent 5"/>
-    <w:lsdException w:uiPriority="49" w:name="List Table 4 Accent 5"/>
-    <w:lsdException w:uiPriority="50" w:name="List Table 5 Dark Accent 5"/>
-    <w:lsdException w:uiPriority="51" w:name="List Table 6 Colorful Accent 5"/>
-    <w:lsdException w:uiPriority="52" w:name="List Table 7 Colorful Accent 5"/>
-    <w:lsdException w:uiPriority="46" w:name="List Table 1 Light Accent 6"/>
-    <w:lsdException w:uiPriority="47" w:name="List Table 2 Accent 6"/>
-    <w:lsdException w:uiPriority="48" w:name="List Table 3 Accent 6"/>
-    <w:lsdException w:uiPriority="49" w:name="List Table 4 Accent 6"/>
-    <w:lsdException w:uiPriority="50" w:name="List Table 5 Dark Accent 6"/>
-    <w:lsdException w:uiPriority="51" w:name="List Table 6 Colorful Accent 6"/>
-    <w:lsdException w:uiPriority="52" w:name="List Table 7 Colorful Accent 6"/>
+  <w:latentStyles w:defLockedState="0" w:defUIPriority="99" w:defSemiHidden="0" w:defUnhideWhenUsed="0" w:defQFormat="0" w:count="380">
+    <w:lsdException w:name="Normal" w:uiPriority="0" w:qFormat="1"/>
+    <w:lsdException w:name="heading 1" w:uiPriority="9" w:qFormat="1"/>
+    <w:lsdException w:name="heading 2" w:uiPriority="9" w:semiHidden="1" w:unhideWhenUsed="1" w:qFormat="1"/>
+    <w:lsdException w:name="heading 3" w:uiPriority="9" w:semiHidden="1" w:unhideWhenUsed="1" w:qFormat="1"/>
+    <w:lsdException w:name="heading 4" w:uiPriority="9" w:semiHidden="1" w:unhideWhenUsed="1" w:qFormat="1"/>
+    <w:lsdException w:name="heading 5" w:uiPriority="9" w:semiHidden="1" w:unhideWhenUsed="1" w:qFormat="1"/>
+    <w:lsdException w:name="heading 6" w:uiPriority="9" w:semiHidden="1" w:unhideWhenUsed="1" w:qFormat="1"/>
+    <w:lsdException w:name="heading 7" w:uiPriority="9" w:semiHidden="1" w:unhideWhenUsed="1" w:qFormat="1"/>
+    <w:lsdException w:name="heading 8" w:uiPriority="9" w:semiHidden="1" w:unhideWhenUsed="1" w:qFormat="1"/>
+    <w:lsdException w:name="heading 9" w:uiPriority="9" w:semiHidden="1" w:unhideWhenUsed="1" w:qFormat="1"/>
+    <w:lsdException w:name="index 1" w:semiHidden="1" w:unhideWhenUsed="1"/>
+    <w:lsdException w:name="index 2" w:semiHidden="1" w:unhideWhenUsed="1"/>
+    <w:lsdException w:name="index 3" w:semiHidden="1" w:unhideWhenUsed="1"/>
+    <w:lsdException w:name="index 4" w:semiHidden="1" w:unhideWhenUsed="1"/>
+    <w:lsdException w:name="index 5" w:semiHidden="1" w:unhideWhenUsed="1"/>
+    <w:lsdException w:name="index 6" w:semiHidden="1" w:unhideWhenUsed="1"/>
+    <w:lsdException w:name="index 7" w:semiHidden="1" w:unhideWhenUsed="1"/>
+    <w:lsdException w:name="index 8" w:semiHidden="1" w:unhideWhenUsed="1"/>
+    <w:lsdException w:name="index 9" w:semiHidden="1" w:unhideWhenUsed="1"/>
+    <w:lsdException w:name="toc 1" w:uiPriority="39" w:semiHidden="1" w:unhideWhenUsed="1"/>
+    <w:lsdException w:name="toc 2" w:uiPriority="39" w:semiHidden="1" w:unhideWhenUsed="1"/>
+    <w:lsdException w:name="toc 3" w:uiPriority="39" w:semiHidden="1" w:unhideWhenUsed="1"/>
+    <w:lsdException w:name="toc 4" w:uiPriority="39" w:semiHidden="1" w:unhideWhenUsed="1"/>
+    <w:lsdException w:name="toc 5" w:uiPriority="39" w:semiHidden="1" w:unhideWhenUsed="1"/>
+    <w:lsdException w:name="toc 6" w:uiPriority="39" w:semiHidden="1" w:unhideWhenUsed="1"/>
+    <w:lsdException w:name="toc 7" w:uiPriority="39" w:semiHidden="1" w:unhideWhenUsed="1"/>
+    <w:lsdException w:name="toc 8" w:uiPriority="39" w:semiHidden="1" w:unhideWhenUsed="1"/>
+    <w:lsdException w:name="toc 9" w:uiPriority="39" w:semiHidden="1" w:unhideWhenUsed="1"/>
+    <w:lsdException w:name="Normal Indent" w:semiHidden="1" w:unhideWhenUsed="1"/>
+    <w:lsdException w:name="footnote text" w:semiHidden="1" w:unhideWhenUsed="1"/>
+    <w:lsdException w:name="annotation text" w:semiHidden="1" w:unhideWhenUsed="1"/>
+    <w:lsdException w:name="header" w:semiHidden="1" w:unhideWhenUsed="1"/>
+    <w:lsdException w:name="footer" w:semiHidden="1" w:unhideWhenUsed="1"/>
+    <w:lsdException w:name="index heading" w:semiHidden="1" w:unhideWhenUsed="1"/>
+    <w:lsdException w:name="caption" w:uiPriority="35" w:semiHidden="1" w:unhideWhenUsed="1" w:qFormat="1"/>
+    <w:lsdException w:name="table of figures" w:semiHidden="1" w:unhideWhenUsed="1"/>
+    <w:lsdException w:name="envelope address" w:semiHidden="1" w:unhideWhenUsed="1"/>
+    <w:lsdException w:name="envelope return" w:semiHidden="1" w:unhideWhenUsed="1"/>
+    <w:lsdException w:name="footnote reference" w:semiHidden="1" w:unhideWhenUsed="1"/>
+    <w:lsdException w:name="annotation reference" w:semiHidden="1" w:unhideWhenUsed="1"/>
+    <w:lsdException w:name="line number" w:semiHidden="1" w:unhideWhenUsed="1"/>
+    <w:lsdException w:name="page number" w:semiHidden="1" w:unhideWhenUsed="1"/>
+    <w:lsdException w:name="endnote reference" w:semiHidden="1" w:unhideWhenUsed="1"/>
+    <w:lsdException w:name="endnote text" w:semiHidden="1" w:unhideWhenUsed="1"/>
+    <w:lsdException w:name="table of authorities" w:semiHidden="1" w:unhideWhenUsed="1"/>
+    <w:lsdException w:name="macro" w:semiHidden="1" w:unhideWhenUsed="1"/>
+    <w:lsdException w:name="toa heading" w:semiHidden="1" w:unhideWhenUsed="1"/>
+    <w:lsdException w:name="List" w:semiHidden="1" w:unhideWhenUsed="1"/>
+    <w:lsdException w:name="List Bullet" w:semiHidden="1" w:unhideWhenUsed="1"/>
+    <w:lsdException w:name="List Number" w:semiHidden="1" w:unhideWhenUsed="1"/>
+    <w:lsdException w:name="List 2" w:semiHidden="1" w:unhideWhenUsed="1"/>
+    <w:lsdException w:name="List 3" w:semiHidden="1" w:unhideWhenUsed="1"/>
+    <w:lsdException w:name="List 4" w:semiHidden="1" w:unhideWhenUsed="1"/>
+    <w:lsdException w:name="List 5" w:semiHidden="1" w:unhideWhenUsed="1"/>
+    <w:lsdException w:name="List Bullet 2" w:semiHidden="1" w:unhideWhenUsed="1"/>
+    <w:lsdException w:name="List Bullet 3" w:semiHidden="1" w:unhideWhenUsed="1"/>
+    <w:lsdException w:name="List Bullet 4" w:semiHidden="1" w:unhideWhenUsed="1"/>
+    <w:lsdException w:name="List Bullet 5" w:semiHidden="1" w:unhideWhenUsed="1"/>
+    <w:lsdException w:name="List Number 2" w:semiHidden="1" w:unhideWhenUsed="1"/>
+    <w:lsdException w:name="List Number 3" w:semiHidden="1" w:unhideWhenUsed="1"/>
+    <w:lsdException w:name="List Number 4" w:semiHidden="1" w:unhideWhenUsed="1"/>
+    <w:lsdException w:name="List Number 5" w:semiHidden="1" w:unhideWhenUsed="1"/>
+    <w:lsdException w:name="Title" w:uiPriority="10" w:qFormat="1"/>
+    <w:lsdException w:name="Closing" w:semiHidden="1" w:unhideWhenUsed="1"/>
+    <w:lsdException w:name="Signature" w:semiHidden="1" w:unhideWhenUsed="1"/>
+    <w:lsdException w:name="Default Paragraph Font" w:uiPriority="1" w:semiHidden="1" w:unhideWhenUsed="1"/>
+    <w:lsdException w:name="Body Text" w:semiHidden="1" w:unhideWhenUsed="1"/>
+    <w:lsdException w:name="Body Text Indent" w:semiHidden="1" w:unhideWhenUsed="1"/>
+    <w:lsdException w:name="List Continue" w:semiHidden="1" w:unhideWhenUsed="1"/>
+    <w:lsdException w:name="List Continue 2" w:semiHidden="1" w:unhideWhenUsed="1"/>
+    <w:lsdException w:name="List Continue 3" w:semiHidden="1" w:unhideWhenUsed="1"/>
+    <w:lsdException w:name="List Continue 4" w:semiHidden="1" w:unhideWhenUsed="1"/>
+    <w:lsdException w:name="List Continue 5" w:semiHidden="1" w:unhideWhenUsed="1"/>
+    <w:lsdException w:name="Message Header" w:semiHidden="1" w:unhideWhenUsed="1"/>
+    <w:lsdException w:name="Subtitle" w:uiPriority="11" w:qFormat="1"/>
+    <w:lsdException w:name="Salutation" w:semiHidden="1" w:unhideWhenUsed="1"/>
+    <w:lsdException w:name="Date" w:semiHidden="1" w:unhideWhenUsed="1"/>
+    <w:lsdException w:name="Body Text First Indent" w:semiHidden="1" w:unhideWhenUsed="1"/>
+    <w:lsdException w:name="Body Text First Indent 2" w:semiHidden="1" w:unhideWhenUsed="1"/>
+    <w:lsdException w:name="Note Heading" w:semiHidden="1" w:unhideWhenUsed="1"/>
+    <w:lsdException w:name="Body Text 2" w:semiHidden="1" w:unhideWhenUsed="1"/>
+    <w:lsdException w:name="Body Text 3" w:semiHidden="1" w:unhideWhenUsed="1"/>
+    <w:lsdException w:name="Body Text Indent 2" w:semiHidden="1" w:unhideWhenUsed="1"/>
+    <w:lsdException w:name="Body Text Indent 3" w:semiHidden="1" w:unhideWhenUsed="1"/>
+    <w:lsdException w:name="Block Text" w:semiHidden="1" w:unhideWhenUsed="1"/>
+    <w:lsdException w:name="Hyperlink" w:semiHidden="1" w:unhideWhenUsed="1"/>
+    <w:lsdException w:name="FollowedHyperlink" w:semiHidden="1" w:unhideWhenUsed="1"/>
+    <w:lsdException w:name="Strong" w:uiPriority="22" w:qFormat="1"/>
+    <w:lsdException w:name="Emphasis" w:uiPriority="20" w:qFormat="1"/>
+    <w:lsdException w:name="Document Map" w:semiHidden="1" w:unhideWhenUsed="1"/>
+    <w:lsdException w:name="Plain Text" w:semiHidden="1" w:unhideWhenUsed="1"/>
+    <w:lsdException w:name="E-mail Signature" w:semiHidden="1" w:unhideWhenUsed="1"/>
+    <w:lsdException w:name="HTML Top of Form" w:semiHidden="1" w:unhideWhenUsed="1"/>
+    <w:lsdException w:name="HTML Bottom of Form" w:semiHidden="1" w:unhideWhenUsed="1"/>
+    <w:lsdException w:name="Normal (Web)" w:semiHidden="1" w:unhideWhenUsed="1"/>
+    <w:lsdException w:name="HTML Acronym" w:semiHidden="1" w:unhideWhenUsed="1"/>
+    <w:lsdException w:name="HTML Address" w:semiHidden="1" w:unhideWhenUsed="1"/>
+    <w:lsdException w:name="HTML Cite" w:semiHidden="1" w:unhideWhenUsed="1"/>
+    <w:lsdException w:name="HTML Code" w:semiHidden="1" w:unhideWhenUsed="1"/>
+    <w:lsdException w:name="HTML Definition" w:semiHidden="1" w:unhideWhenUsed="1"/>
+    <w:lsdException w:name="HTML Keyboard" w:semiHidden="1" w:unhideWhenUsed="1"/>
+    <w:lsdException w:name="HTML Preformatted" w:semiHidden="1" w:unhideWhenUsed="1"/>
+    <w:lsdException w:name="HTML Sample" w:semiHidden="1" w:unhideWhenUsed="1"/>
+    <w:lsdException w:name="HTML Typewriter" w:semiHidden="1" w:unhideWhenUsed="1"/>
+    <w:lsdException w:name="HTML Variable" w:semiHidden="1" w:unhideWhenUsed="1"/>
+    <w:lsdException w:name="Normal Table" w:semiHidden="1" w:unhideWhenUsed="1"/>
+    <w:lsdException w:name="annotation subject" w:semiHidden="1" w:unhideWhenUsed="1"/>
+    <w:lsdException w:name="No List" w:semiHidden="1" w:unhideWhenUsed="1"/>
+    <w:lsdException w:name="Outline List 1" w:semiHidden="1" w:unhideWhenUsed="1"/>
+    <w:lsdException w:name="Outline List 2" w:semiHidden="1" w:unhideWhenUsed="1"/>
+    <w:lsdException w:name="Outline List 3" w:semiHidden="1" w:unhideWhenUsed="1"/>
+    <w:lsdException w:name="Table Simple 1" w:semiHidden="1" w:unhideWhenUsed="1"/>
+    <w:lsdException w:name="Table Simple 2" w:semiHidden="1" w:unhideWhenUsed="1"/>
+    <w:lsdException w:name="Table Simple 3" w:semiHidden="1" w:unhideWhenUsed="1"/>
+    <w:lsdException w:name="Table Classic 1" w:semiHidden="1" w:unhideWhenUsed="1"/>
+    <w:lsdException w:name="Table Classic 2" w:semiHidden="1" w:unhideWhenUsed="1"/>
+    <w:lsdException w:name="Table Classic 3" w:semiHidden="1" w:unhideWhenUsed="1"/>
+    <w:lsdException w:name="Table Classic 4" w:semiHidden="1" w:unhideWhenUsed="1"/>
+    <w:lsdException w:name="Table Colorful 1" w:semiHidden="1" w:unhideWhenUsed="1"/>
+    <w:lsdException w:name="Table Colorful 2" w:semiHidden="1" w:unhideWhenUsed="1"/>
+    <w:lsdException w:name="Table Colorful 3" w:semiHidden="1" w:unhideWhenUsed="1"/>
+    <w:lsdException w:name="Table Columns 1" w:semiHidden="1" w:unhideWhenUsed="1"/>
+    <w:lsdException w:name="Table Columns 2" w:semiHidden="1" w:unhideWhenUsed="1"/>
+    <w:lsdException w:name="Table Columns 3" w:semiHidden="1" w:unhideWhenUsed="1"/>
+    <w:lsdException w:name="Table Columns 4" w:semiHidden="1" w:unhideWhenUsed="1"/>
+    <w:lsdException w:name="Table Columns 5" w:semiHidden="1" w:unhideWhenUsed="1"/>
+    <w:lsdException w:name="Table Grid 1" w:semiHidden="1" w:unhideWhenUsed="1"/>
+    <w:lsdException w:name="Table Grid 2" w:semiHidden="1" w:unhideWhenUsed="1"/>
+    <w:lsdException w:name="Table Grid 3" w:semiHidden="1" w:unhideWhenUsed="1"/>
+    <w:lsdException w:name="Table Grid 4" w:semiHidden="1" w:unhideWhenUsed="1"/>
+    <w:lsdException w:name="Table Grid 5" w:semiHidden="1" w:unhideWhenUsed="1"/>
+    <w:lsdException w:name="Table Grid 6" w:semiHidden="1" w:unhideWhenUsed="1"/>
+    <w:lsdException w:name="Table Grid 7" w:semiHidden="1" w:unhideWhenUsed="1"/>
+    <w:lsdException w:name="Table Grid 8" w:semiHidden="1" w:unhideWhenUsed="1"/>
+    <w:lsdException w:name="Table List 1" w:semiHidden="1" w:unhideWhenUsed="1"/>
+    <w:lsdException w:name="Table List 2" w:semiHidden="1" w:unhideWhenUsed="1"/>
+    <w:lsdException w:name="Table List 3" w:semiHidden="1" w:unhideWhenUsed="1"/>
+    <w:lsdException w:name="Table List 4" w:semiHidden="1" w:unhideWhenUsed="1"/>
+    <w:lsdException w:name="Table List 5" w:semiHidden="1" w:unhideWhenUsed="1"/>
+    <w:lsdException w:name="Table List 6" w:semiHidden="1" w:unhideWhenUsed="1"/>
+    <w:lsdException w:name="Table List 7" w:semiHidden="1" w:unhideWhenUsed="1"/>
+    <w:lsdException w:name="Table List 8" w:semiHidden="1" w:unhideWhenUsed="1"/>
+    <w:lsdException w:name="Table 3D effects 1" w:semiHidden="1" w:unhideWhenUsed="1"/>
+    <w:lsdException w:name="Table 3D effects 2" w:semiHidden="1" w:unhideWhenUsed="1"/>
+    <w:lsdException w:name="Table 3D effects 3" w:semiHidden="1" w:unhideWhenUsed="1"/>
+    <w:lsdException w:name="Table Contemporary" w:semiHidden="1" w:unhideWhenUsed="1"/>
+    <w:lsdException w:name="Table Elegant" w:semiHidden="1" w:unhideWhenUsed="1"/>
+    <w:lsdException w:name="Table Professional" w:semiHidden="1" w:unhideWhenUsed="1"/>
+    <w:lsdException w:name="Table Subtle 1" w:semiHidden="1" w:unhideWhenUsed="1"/>
+    <w:lsdException w:name="Table Subtle 2" w:semiHidden="1" w:unhideWhenUsed="1"/>
+    <w:lsdException w:name="Table Web 1" w:semiHidden="1" w:unhideWhenUsed="1"/>
+    <w:lsdException w:name="Table Web 2" w:semiHidden="1" w:unhideWhenUsed="1"/>
+    <w:lsdException w:name="Table Web 3" w:semiHidden="1" w:unhideWhenUsed="1"/>
+    <w:lsdException w:name="Balloon Text" w:semiHidden="1" w:unhideWhenUsed="1"/>
+    <w:lsdException w:name="Table Grid" w:uiPriority="39"/>
+    <w:lsdException w:name="Table Theme" w:semiHidden="1" w:unhideWhenUsed="1"/>
+    <w:lsdException w:name="Note Level 1" w:semiHidden="1" w:unhideWhenUsed="1"/>
+    <w:lsdException w:name="Note Level 2" w:semiHidden="1" w:unhideWhenUsed="1"/>
+    <w:lsdException w:name="Note Level 3" w:semiHidden="1" w:unhideWhenUsed="1"/>
+    <w:lsdException w:name="Note Level 4" w:semiHidden="1" w:unhideWhenUsed="1"/>
+    <w:lsdException w:name="Note Level 5" w:semiHidden="1" w:unhideWhenUsed="1"/>
+    <w:lsdException w:name="Note Level 6" w:semiHidden="1" w:unhideWhenUsed="1"/>
+    <w:lsdException w:name="Note Level 7" w:semiHidden="1" w:unhideWhenUsed="1"/>
+    <w:lsdException w:name="Note Level 8" w:semiHidden="1" w:unhideWhenUsed="1"/>
+    <w:lsdException w:name="Note Level 9" w:semiHidden="1" w:unhideWhenUsed="1"/>
+    <w:lsdException w:name="Placeholder Text" w:semiHidden="1"/>
+    <w:lsdException w:name="No Spacing" w:uiPriority="1" w:qFormat="1"/>
+    <w:lsdException w:name="Light Shading" w:uiPriority="60"/>
+    <w:lsdException w:name="Light List" w:uiPriority="61"/>
+    <w:lsdException w:name="Light Grid" w:uiPriority="62"/>
+    <w:lsdException w:name="Medium Shading 1" w:uiPriority="63"/>
+    <w:lsdException w:name="Medium Shading 2" w:uiPriority="64"/>
+    <w:lsdException w:name="Medium List 1" w:uiPriority="65"/>
+    <w:lsdException w:name="Medium List 2" w:uiPriority="66"/>
+    <w:lsdException w:name="Medium Grid 1" w:uiPriority="67"/>
+    <w:lsdException w:name="Medium Grid 2" w:uiPriority="68"/>
+    <w:lsdException w:name="Medium Grid 3" w:uiPriority="69"/>
+    <w:lsdException w:name="Dark List" w:uiPriority="70"/>
+    <w:lsdException w:name="Colorful Shading" w:uiPriority="71"/>
+    <w:lsdException w:name="Colorful List" w:uiPriority="72"/>
+    <w:lsdException w:name="Colorful Grid" w:uiPriority="73"/>
+    <w:lsdException w:name="Light Shading Accent 1" w:uiPriority="60"/>
+    <w:lsdException w:name="Light List Accent 1" w:uiPriority="61"/>
+    <w:lsdException w:name="Light Grid Accent 1" w:uiPriority="62"/>
+    <w:lsdException w:name="Medium Shading 1 Accent 1" w:uiPriority="63"/>
+    <w:lsdException w:name="Medium Shading 2 Accent 1" w:uiPriority="64"/>
+    <w:lsdException w:name="Medium List 1 Accent 1" w:uiPriority="65"/>
+    <w:lsdException w:name="Revision" w:semiHidden="1"/>
+    <w:lsdException w:name="List Paragraph" w:uiPriority="34" w:qFormat="1"/>
+    <w:lsdException w:name="Quote" w:uiPriority="29" w:qFormat="1"/>
+    <w:lsdException w:name="Intense Quote" w:uiPriority="30" w:qFormat="1"/>
+    <w:lsdException w:name="Medium List 2 Accent 1" w:uiPriority="66"/>
+    <w:lsdException w:name="Medium Grid 1 Accent 1" w:uiPriority="67"/>
+    <w:lsdException w:name="Medium Grid 2 Accent 1" w:uiPriority="68"/>
+    <w:lsdException w:name="Medium Grid 3 Accent 1" w:uiPriority="69"/>
+    <w:lsdException w:name="Dark List Accent 1" w:uiPriority="70"/>
+    <w:lsdException w:name="Colorful Shading Accent 1" w:uiPriority="71"/>
+    <w:lsdException w:name="Colorful List Accent 1" w:uiPriority="72"/>
+    <w:lsdException w:name="Colorful Grid Accent 1" w:uiPriority="73"/>
+    <w:lsdException w:name="Light Shading Accent 2" w:uiPriority="60"/>
+    <w:lsdException w:name="Light List Accent 2" w:uiPriority="61"/>
+    <w:lsdException w:name="Light Grid Accent 2" w:uiPriority="62"/>
+    <w:lsdException w:name="Medium Shading 1 Accent 2" w:uiPriority="63"/>
+    <w:lsdException w:name="Medium Shading 2 Accent 2" w:uiPriority="64"/>
+    <w:lsdException w:name="Medium List 1 Accent 2" w:uiPriority="65"/>
+    <w:lsdException w:name="Medium List 2 Accent 2" w:uiPriority="66"/>
+    <w:lsdException w:name="Medium Grid 1 Accent 2" w:uiPriority="67"/>
+    <w:lsdException w:name="Medium Grid 2 Accent 2" w:uiPriority="68"/>
+    <w:lsdException w:name="Medium Grid 3 Accent 2" w:uiPriority="69"/>
+    <w:lsdException w:name="Dark List Accent 2" w:uiPriority="70"/>
+    <w:lsdException w:name="Colorful Shading Accent 2" w:uiPriority="71"/>
+    <w:lsdException w:name="Colorful List Accent 2" w:uiPriority="72"/>
+    <w:lsdException w:name="Colorful Grid Accent 2" w:uiPriority="73"/>
+    <w:lsdException w:name="Light Shading Accent 3" w:uiPriority="60"/>
+    <w:lsdException w:name="Light List Accent 3" w:uiPriority="61"/>
+    <w:lsdException w:name="Light Grid Accent 3" w:uiPriority="62"/>
+    <w:lsdException w:name="Medium Shading 1 Accent 3" w:uiPriority="63"/>
+    <w:lsdException w:name="Medium Shading 2 Accent 3" w:uiPriority="64"/>
+    <w:lsdException w:name="Medium List 1 Accent 3" w:uiPriority="65"/>
+    <w:lsdException w:name="Medium List 2 Accent 3" w:uiPriority="66"/>
+    <w:lsdException w:name="Medium Grid 1 Accent 3" w:uiPriority="67"/>
+    <w:lsdException w:name="Medium Grid 2 Accent 3" w:uiPriority="68"/>
+    <w:lsdException w:name="Medium Grid 3 Accent 3" w:uiPriority="69"/>
+    <w:lsdException w:name="Dark List Accent 3" w:uiPriority="70"/>
+    <w:lsdException w:name="Colorful Shading Accent 3" w:uiPriority="71"/>
+    <w:lsdException w:name="Colorful List Accent 3" w:uiPriority="72"/>
+    <w:lsdException w:name="Colorful Grid Accent 3" w:uiPriority="73"/>
+    <w:lsdException w:name="Light Shading Accent 4" w:uiPriority="60"/>
+    <w:lsdException w:name="Light List Accent 4" w:uiPriority="61"/>
+    <w:lsdException w:name="Light Grid Accent 4" w:uiPriority="62"/>
+    <w:lsdException w:name="Medium Shading 1 Accent 4" w:uiPriority="63"/>
+    <w:lsdException w:name="Medium Shading 2 Accent 4" w:uiPriority="64"/>
+    <w:lsdException w:name="Medium List 1 Accent 4" w:uiPriority="65"/>
+    <w:lsdException w:name="Medium List 2 Accent 4" w:uiPriority="66"/>
+    <w:lsdException w:name="Medium Grid 1 Accent 4" w:uiPriority="67"/>
+    <w:lsdException w:name="Medium Grid 2 Accent 4" w:uiPriority="68"/>
+    <w:lsdException w:name="Medium Grid 3 Accent 4" w:uiPriority="69"/>
+    <w:lsdException w:name="Dark List Accent 4" w:uiPriority="70"/>
+    <w:lsdException w:name="Colorful Shading Accent 4" w:uiPriority="71"/>
+    <w:lsdException w:name="Colorful List Accent 4" w:uiPriority="72"/>
+    <w:lsdException w:name="Colorful Grid Accent 4" w:uiPriority="73"/>
+    <w:lsdException w:name="Light Shading Accent 5" w:uiPriority="60"/>
+    <w:lsdException w:name="Light List Accent 5" w:uiPriority="61"/>
+    <w:lsdException w:name="Light Grid Accent 5" w:uiPriority="62"/>
+    <w:lsdException w:name="Medium Shading 1 Accent 5" w:uiPriority="63"/>
+    <w:lsdException w:name="Medium Shading 2 Accent 5" w:uiPriority="64"/>
+    <w:lsdException w:name="Medium List 1 Accent 5" w:uiPriority="65"/>
+    <w:lsdException w:name="Medium List 2 Accent 5" w:uiPriority="66"/>
+    <w:lsdException w:name="Medium Grid 1 Accent 5" w:uiPriority="67"/>
+    <w:lsdException w:name="Medium Grid 2 Accent 5" w:uiPriority="68"/>
+    <w:lsdException w:name="Medium Grid 3 Accent 5" w:uiPriority="69"/>
+    <w:lsdException w:name="Dark List Accent 5" w:uiPriority="70"/>
+    <w:lsdException w:name="Colorful Shading Accent 5" w:uiPriority="71"/>
+    <w:lsdException w:name="Colorful List Accent 5" w:uiPriority="72"/>
+    <w:lsdException w:name="Colorful Grid Accent 5" w:uiPriority="73"/>
+    <w:lsdException w:name="Light Shading Accent 6" w:uiPriority="60"/>
+    <w:lsdException w:name="Light List Accent 6" w:uiPriority="61"/>
+    <w:lsdException w:name="Light Grid Accent 6" w:uiPriority="62"/>
+    <w:lsdException w:name="Medium Shading 1 Accent 6" w:uiPriority="63"/>
+    <w:lsdException w:name="Medium Shading 2 Accent 6" w:uiPriority="64"/>
+    <w:lsdException w:name="Medium List 1 Accent 6" w:uiPriority="65"/>
+    <w:lsdException w:name="Medium List 2 Accent 6" w:uiPriority="66"/>
+    <w:lsdException w:name="Medium Grid 1 Accent 6" w:uiPriority="67"/>
+    <w:lsdException w:name="Medium Grid 2 Accent 6" w:uiPriority="68"/>
+    <w:lsdException w:name="Medium Grid 3 Accent 6" w:uiPriority="69"/>
+    <w:lsdException w:name="Dark List Accent 6" w:uiPriority="70"/>
+    <w:lsdException w:name="Colorful Shading Accent 6" w:uiPriority="71"/>
+    <w:lsdException w:name="Colorful List Accent 6" w:uiPriority="72"/>
+    <w:lsdException w:name="Colorful Grid Accent 6" w:uiPriority="73"/>
+    <w:lsdException w:name="Subtle Emphasis" w:uiPriority="19" w:qFormat="1"/>
+    <w:lsdException w:name="Intense Emphasis" w:uiPriority="21" w:qFormat="1"/>
+    <w:lsdException w:name="Subtle Reference" w:uiPriority="31" w:qFormat="1"/>
+    <w:lsdException w:name="Intense Reference" w:uiPriority="32" w:qFormat="1"/>
+    <w:lsdException w:name="Book Title" w:uiPriority="33" w:qFormat="1"/>
+    <w:lsdException w:name="Bibliography" w:uiPriority="37" w:semiHidden="1" w:unhideWhenUsed="1"/>
+    <w:lsdException w:name="TOC Heading" w:uiPriority="39" w:semiHidden="1" w:unhideWhenUsed="1" w:qFormat="1"/>
+    <w:lsdException w:name="Plain Table 1" w:uiPriority="41"/>
+    <w:lsdException w:name="Plain Table 2" w:uiPriority="42"/>
+    <w:lsdException w:name="Plain Table 3" w:uiPriority="43"/>
+    <w:lsdException w:name="Plain Table 4" w:uiPriority="44"/>
+    <w:lsdException w:name="Plain Table 5" w:uiPriority="45"/>
+    <w:lsdException w:name="Grid Table Light" w:uiPriority="40"/>
+    <w:lsdException w:name="Grid Table 1 Light" w:uiPriority="46"/>
+    <w:lsdException w:name="Grid Table 2" w:uiPriority="47"/>
+    <w:lsdException w:name="Grid Table 3" w:uiPriority="48"/>
+    <w:lsdException w:name="Grid Table 4" w:uiPriority="49"/>
+    <w:lsdException w:name="Grid Table 5 Dark" w:uiPriority="50"/>
+    <w:lsdException w:name="Grid Table 6 Colorful" w:uiPriority="51"/>
+    <w:lsdException w:name="Grid Table 7 Colorful" w:uiPriority="52"/>
+    <w:lsdException w:name="Grid Table 1 Light Accent 1" w:uiPriority="46"/>
+    <w:lsdException w:name="Grid Table 2 Accent 1" w:uiPriority="47"/>
+    <w:lsdException w:name="Grid Table 3 Accent 1" w:uiPriority="48"/>
+    <w:lsdException w:name="Grid Table 4 Accent 1" w:uiPriority="49"/>
+    <w:lsdException w:name="Grid Table 5 Dark Accent 1" w:uiPriority="50"/>
+    <w:lsdException w:name="Grid Table 6 Colorful Accent 1" w:uiPriority="51"/>
+    <w:lsdException w:name="Grid Table 7 Colorful Accent 1" w:uiPriority="52"/>
+    <w:lsdException w:name="Grid Table 1 Light Accent 2" w:uiPriority="46"/>
+    <w:lsdException w:name="Grid Table 2 Accent 2" w:uiPriority="47"/>
+    <w:lsdException w:name="Grid Table 3 Accent 2" w:uiPriority="48"/>
+    <w:lsdException w:name="Grid Table 4 Accent 2" w:uiPriority="49"/>
+    <w:lsdException w:name="Grid Table 5 Dark Accent 2" w:uiPriority="50"/>
+    <w:lsdException w:name="Grid Table 6 Colorful Accent 2" w:uiPriority="51"/>
+    <w:lsdException w:name="Grid Table 7 Colorful Accent 2" w:uiPriority="52"/>
+    <w:lsdException w:name="Grid Table 1 Light Accent 3" w:uiPriority="46"/>
+    <w:lsdException w:name="Grid Table 2 Accent 3" w:uiPriority="47"/>
+    <w:lsdException w:name="Grid Table 3 Accent 3" w:uiPriority="48"/>
+    <w:lsdException w:name="Grid Table 4 Accent 3" w:uiPriority="49"/>
+    <w:lsdException w:name="Grid Table 5 Dark Accent 3" w:uiPriority="50"/>
+    <w:lsdException w:name="Grid Table 6 Colorful Accent 3" w:uiPriority="51"/>
+    <w:lsdException w:name="Grid Table 7 Colorful Accent 3" w:uiPriority="52"/>
+    <w:lsdException w:name="Grid Table 1 Light Accent 4" w:uiPriority="46"/>
+    <w:lsdException w:name="Grid Table 2 Accent 4" w:uiPriority="47"/>
+    <w:lsdException w:name="Grid Table 3 Accent 4" w:uiPriority="48"/>
+    <w:lsdException w:name="Grid Table 4 Accent 4" w:uiPriority="49"/>
+    <w:lsdException w:name="Grid Table 5 Dark Accent 4" w:uiPriority="50"/>
+    <w:lsdException w:name="Grid Table 6 Colorful Accent 4" w:uiPriority="51"/>
+    <w:lsdException w:name="Grid Table 7 Colorful Accent 4" w:uiPriority="52"/>
+    <w:lsdException w:name="Grid Table 1 Light Accent 5" w:uiPriority="46"/>
+    <w:lsdException w:name="Grid Table 2 Accent 5" w:uiPriority="47"/>
+    <w:lsdException w:name="Grid Table 3 Accent 5" w:uiPriority="48"/>
+    <w:lsdException w:name="Grid Table 4 Accent 5" w:uiPriority="49"/>
+    <w:lsdException w:name="Grid Table 5 Dark Accent 5" w:uiPriority="50"/>
+    <w:lsdException w:name="Grid Table 6 Colorful Accent 5" w:uiPriority="51"/>
+    <w:lsdException w:name="Grid Table 7 Colorful Accent 5" w:uiPriority="52"/>
+    <w:lsdException w:name="Grid Table 1 Light Accent 6" w:uiPriority="46"/>
+    <w:lsdException w:name="Grid Table 2 Accent 6" w:uiPriority="47"/>
+    <w:lsdException w:name="Grid Table 3 Accent 6" w:uiPriority="48"/>
+    <w:lsdException w:name="Grid Table 4 Accent 6" w:uiPriority="49"/>
+    <w:lsdException w:name="Grid Table 5 Dark Accent 6" w:uiPriority="50"/>
+    <w:lsdException w:name="Grid Table 6 Colorful Accent 6" w:uiPriority="51"/>
+    <w:lsdException w:name="Grid Table 7 Colorful Accent 6" w:uiPriority="52"/>
+    <w:lsdException w:name="List Table 1 Light" w:uiPriority="46"/>
+    <w:lsdException w:name="List Table 2" w:uiPriority="47"/>
+    <w:lsdException w:name="List Table 3" w:uiPriority="48"/>
+    <w:lsdException w:name="List Table 4" w:uiPriority="49"/>
+    <w:lsdException w:name="List Table 5 Dark" w:uiPriority="50"/>
+    <w:lsdException w:name="List Table 6 Colorful" w:uiPriority="51"/>
+    <w:lsdException w:name="List Table 7 Colorful" w:uiPriority="52"/>
+    <w:lsdException w:name="List Table 1 Light Accent 1" w:uiPriority="46"/>
+    <w:lsdException w:name="List Table 2 Accent 1" w:uiPriority="47"/>
+    <w:lsdException w:name="List Table 3 Accent 1" w:uiPriority="48"/>
+    <w:lsdException w:name="List Table 4 Accent 1" w:uiPriority="49"/>
+    <w:lsdException w:name="List Table 5 Dark Accent 1" w:uiPriority="50"/>
+    <w:lsdException w:name="List Table 6 Colorful Accent 1" w:uiPriority="51"/>
+    <w:lsdException w:name="List Table 7 Colorful Accent 1" w:uiPriority="52"/>
+    <w:lsdException w:name="List Table 1 Light Accent 2" w:uiPriority="46"/>
+    <w:lsdException w:name="List Table 2 Accent 2" w:uiPriority="47"/>
+    <w:lsdException w:name="List Table 3 Accent 2" w:uiPriority="48"/>
+    <w:lsdException w:name="List Table 4 Accent 2" w:uiPriority="49"/>
+    <w:lsdException w:name="List Table 5 Dark Accent 2" w:uiPriority="50"/>
+    <w:lsdException w:name="List Table 6 Colorful Accent 2" w:uiPriority="51"/>
+    <w:lsdException w:name="List Table 7 Colorful Accent 2" w:uiPriority="52"/>
+    <w:lsdException w:name="List Table 1 Light Accent 3" w:uiPriority="46"/>
+    <w:lsdException w:name="List Table 2 Accent 3" w:uiPriority="47"/>
+    <w:lsdException w:name="List Table 3 Accent 3" w:uiPriority="48"/>
+    <w:lsdException w:name="List Table 4 Accent 3" w:uiPriority="49"/>
+    <w:lsdException w:name="List Table 5 Dark Accent 3" w:uiPriority="50"/>
+    <w:lsdException w:name="List Table 6 Colorful Accent 3" w:uiPriority="51"/>
+    <w:lsdException w:name="List Table 7 Colorful Accent 3" w:uiPriority="52"/>
+    <w:lsdException w:name="List Table 1 Light Accent 4" w:uiPriority="46"/>
+    <w:lsdException w:name="List Table 2 Accent 4" w:uiPriority="47"/>
+    <w:lsdException w:name="List Table 3 Accent 4" w:uiPriority="48"/>
+    <w:lsdException w:name="List Table 4 Accent 4" w:uiPriority="49"/>
+    <w:lsdException w:name="List Table 5 Dark Accent 4" w:uiPriority="50"/>
+    <w:lsdException w:name="List Table 6 Colorful Accent 4" w:uiPriority="51"/>
+    <w:lsdException w:name="List Table 7 Colorful Accent 4" w:uiPriority="52"/>
+    <w:lsdException w:name="List Table 1 Light Accent 5" w:uiPriority="46"/>
+    <w:lsdException w:name="List Table 2 Accent 5" w:uiPriority="47"/>
+    <w:lsdException w:name="List Table 3 Accent 5" w:uiPriority="48"/>
+    <w:lsdException w:name="List Table 4 Accent 5" w:uiPriority="49"/>
+    <w:lsdException w:name="List Table 5 Dark Accent 5" w:uiPriority="50"/>
+    <w:lsdException w:name="List Table 6 Colorful Accent 5" w:uiPriority="51"/>
+    <w:lsdException w:name="List Table 7 Colorful Accent 5" w:uiPriority="52"/>
+    <w:lsdException w:name="List Table 1 Light Accent 6" w:uiPriority="46"/>
+    <w:lsdException w:name="List Table 2 Accent 6" w:uiPriority="47"/>
+    <w:lsdException w:name="List Table 3 Accent 6" w:uiPriority="48"/>
+    <w:lsdException w:name="List Table 4 Accent 6" w:uiPriority="49"/>
+    <w:lsdException w:name="List Table 5 Dark Accent 6" w:uiPriority="50"/>
+    <w:lsdException w:name="List Table 6 Colorful Accent 6" w:uiPriority="51"/>
+    <w:lsdException w:name="List Table 7 Colorful Accent 6" w:uiPriority="52"/>
   </w:latentStyles>
   <w:style w:type="paragraph" w:styleId="Normal" w:default="1">
     <w:name w:val="Normal"/>
+    <w:qFormat/>
     <w:pPr>
       <w:widowControl/>
-      <w:pBdr/>
       <w:suppressAutoHyphens w:val="true"/>
       <w:bidi w:val="0"/>
       <w:spacing w:lineRule="auto" w:line="276"/>
@@ -1661,6 +1555,7 @@
     <w:rPr>
       <w:rFonts w:ascii="Arial" w:hAnsi="Arial" w:eastAsia="Arial" w:cs="Arial"/>
       <w:color w:val="000000"/>
+      <w:kern w:val="0"/>
       <w:sz w:val="22"/>
       <w:szCs w:val="22"/>
       <w:lang w:val="en-GB" w:eastAsia="en-GB" w:bidi="ar-SA"/>
@@ -1670,8 +1565,9 @@
     <w:name w:val="Heading 1"/>
     <w:basedOn w:val="Normal"/>
     <w:next w:val="Normal"/>
+    <w:qFormat/>
     <w:pPr>
-      <w:keepNext/>
+      <w:keepNext w:val="true"/>
       <w:keepLines/>
       <w:spacing w:before="400" w:after="120"/>
       <w:contextualSpacing/>
@@ -1686,8 +1582,9 @@
     <w:name w:val="Heading 2"/>
     <w:basedOn w:val="Normal"/>
     <w:next w:val="Normal"/>
+    <w:qFormat/>
     <w:pPr>
-      <w:keepNext/>
+      <w:keepNext w:val="true"/>
       <w:keepLines/>
       <w:spacing w:before="360" w:after="120"/>
       <w:contextualSpacing/>
@@ -1702,8 +1599,9 @@
     <w:name w:val="Heading 3"/>
     <w:basedOn w:val="Normal"/>
     <w:next w:val="Normal"/>
+    <w:qFormat/>
     <w:pPr>
-      <w:keepNext/>
+      <w:keepNext w:val="true"/>
       <w:keepLines/>
       <w:spacing w:before="320" w:after="80"/>
       <w:contextualSpacing/>
@@ -1719,8 +1617,9 @@
     <w:name w:val="Heading 4"/>
     <w:basedOn w:val="Normal"/>
     <w:next w:val="Normal"/>
+    <w:qFormat/>
     <w:pPr>
-      <w:keepNext/>
+      <w:keepNext w:val="true"/>
       <w:keepLines/>
       <w:spacing w:before="280" w:after="80"/>
       <w:contextualSpacing/>
@@ -1736,8 +1635,9 @@
     <w:name w:val="Heading 5"/>
     <w:basedOn w:val="Normal"/>
     <w:next w:val="Normal"/>
+    <w:qFormat/>
     <w:pPr>
-      <w:keepNext/>
+      <w:keepNext w:val="true"/>
       <w:keepLines/>
       <w:spacing w:before="240" w:after="80"/>
       <w:contextualSpacing/>
@@ -1751,8 +1651,9 @@
     <w:name w:val="Heading 6"/>
     <w:basedOn w:val="Normal"/>
     <w:next w:val="Normal"/>
+    <w:qFormat/>
     <w:pPr>
-      <w:keepNext/>
+      <w:keepNext w:val="true"/>
       <w:keepLines/>
       <w:spacing w:before="240" w:after="80"/>
       <w:contextualSpacing/>
@@ -1768,10 +1669,282 @@
     <w:uiPriority w:val="1"/>
     <w:semiHidden/>
     <w:unhideWhenUsed/>
+    <w:qFormat/>
     <w:rPr/>
   </w:style>
   <w:style w:type="character" w:styleId="ListLabel1">
     <w:name w:val="ListLabel 1"/>
+    <w:qFormat/>
+    <w:rPr>
+      <w:u w:val="none"/>
+    </w:rPr>
+  </w:style>
+  <w:style w:type="character" w:styleId="ListLabel2">
+    <w:name w:val="ListLabel 2"/>
+    <w:qFormat/>
+    <w:rPr>
+      <w:rFonts w:cs="Wingdings"/>
+      <w:u w:val="none"/>
+    </w:rPr>
+  </w:style>
+  <w:style w:type="character" w:styleId="ListLabel3">
+    <w:name w:val="ListLabel 3"/>
+    <w:qFormat/>
+    <w:rPr>
+      <w:rFonts w:cs="Wingdings 2"/>
+      <w:u w:val="none"/>
+    </w:rPr>
+  </w:style>
+  <w:style w:type="character" w:styleId="ListLabel4">
+    <w:name w:val="ListLabel 4"/>
+    <w:qFormat/>
+    <w:rPr>
+      <w:rFonts w:cs="OpenSymbol"/>
+      <w:u w:val="none"/>
+    </w:rPr>
+  </w:style>
+  <w:style w:type="character" w:styleId="ListLabel5">
+    <w:name w:val="ListLabel 5"/>
+    <w:qFormat/>
+    <w:rPr>
+      <w:rFonts w:cs="Wingdings"/>
+      <w:u w:val="none"/>
+    </w:rPr>
+  </w:style>
+  <w:style w:type="character" w:styleId="ListLabel6">
+    <w:name w:val="ListLabel 6"/>
+    <w:qFormat/>
+    <w:rPr>
+      <w:rFonts w:cs="Wingdings 2"/>
+      <w:u w:val="none"/>
+    </w:rPr>
+  </w:style>
+  <w:style w:type="character" w:styleId="ListLabel7">
+    <w:name w:val="ListLabel 7"/>
+    <w:qFormat/>
+    <w:rPr>
+      <w:rFonts w:cs="OpenSymbol"/>
+      <w:u w:val="none"/>
+    </w:rPr>
+  </w:style>
+  <w:style w:type="character" w:styleId="ListLabel8">
+    <w:name w:val="ListLabel 8"/>
+    <w:qFormat/>
+    <w:rPr>
+      <w:rFonts w:cs="Wingdings"/>
+      <w:u w:val="none"/>
+    </w:rPr>
+  </w:style>
+  <w:style w:type="character" w:styleId="ListLabel9">
+    <w:name w:val="ListLabel 9"/>
+    <w:qFormat/>
+    <w:rPr>
+      <w:rFonts w:cs="Wingdings 2"/>
+      <w:u w:val="none"/>
+    </w:rPr>
+  </w:style>
+  <w:style w:type="character" w:styleId="ListLabel10">
+    <w:name w:val="ListLabel 10"/>
+    <w:qFormat/>
+    <w:rPr>
+      <w:rFonts w:cs="OpenSymbol"/>
+      <w:u w:val="none"/>
+    </w:rPr>
+  </w:style>
+  <w:style w:type="character" w:styleId="ListLabel11">
+    <w:name w:val="ListLabel 11"/>
+    <w:qFormat/>
+    <w:rPr>
+      <w:rFonts w:cs="Wingdings"/>
+      <w:u w:val="none"/>
+    </w:rPr>
+  </w:style>
+  <w:style w:type="character" w:styleId="ListLabel12">
+    <w:name w:val="ListLabel 12"/>
+    <w:qFormat/>
+    <w:rPr>
+      <w:rFonts w:cs="Wingdings 2"/>
+      <w:u w:val="none"/>
+    </w:rPr>
+  </w:style>
+  <w:style w:type="character" w:styleId="ListLabel13">
+    <w:name w:val="ListLabel 13"/>
+    <w:qFormat/>
+    <w:rPr>
+      <w:rFonts w:cs="OpenSymbol"/>
+      <w:u w:val="none"/>
+    </w:rPr>
+  </w:style>
+  <w:style w:type="character" w:styleId="ListLabel14">
+    <w:name w:val="ListLabel 14"/>
+    <w:qFormat/>
+    <w:rPr>
+      <w:rFonts w:cs="Wingdings"/>
+      <w:u w:val="none"/>
+    </w:rPr>
+  </w:style>
+  <w:style w:type="character" w:styleId="ListLabel15">
+    <w:name w:val="ListLabel 15"/>
+    <w:qFormat/>
+    <w:rPr>
+      <w:rFonts w:cs="Wingdings 2"/>
+      <w:u w:val="none"/>
+    </w:rPr>
+  </w:style>
+  <w:style w:type="character" w:styleId="ListLabel16">
+    <w:name w:val="ListLabel 16"/>
+    <w:qFormat/>
+    <w:rPr>
+      <w:rFonts w:cs="OpenSymbol"/>
+      <w:u w:val="none"/>
+    </w:rPr>
+  </w:style>
+  <w:style w:type="character" w:styleId="ListLabel17">
+    <w:name w:val="ListLabel 17"/>
+    <w:qFormat/>
+    <w:rPr>
+      <w:rFonts w:cs="Wingdings"/>
+      <w:u w:val="none"/>
+    </w:rPr>
+  </w:style>
+  <w:style w:type="character" w:styleId="ListLabel18">
+    <w:name w:val="ListLabel 18"/>
+    <w:qFormat/>
+    <w:rPr>
+      <w:rFonts w:cs="Wingdings 2"/>
+      <w:u w:val="none"/>
+    </w:rPr>
+  </w:style>
+  <w:style w:type="character" w:styleId="ListLabel19">
+    <w:name w:val="ListLabel 19"/>
+    <w:qFormat/>
+    <w:rPr>
+      <w:rFonts w:cs="OpenSymbol"/>
+      <w:u w:val="none"/>
+    </w:rPr>
+  </w:style>
+  <w:style w:type="character" w:styleId="ListLabel20">
+    <w:name w:val="ListLabel 20"/>
+    <w:qFormat/>
+    <w:rPr>
+      <w:u w:val="none"/>
+    </w:rPr>
+  </w:style>
+  <w:style w:type="character" w:styleId="ListLabel21">
+    <w:name w:val="ListLabel 21"/>
+    <w:qFormat/>
+    <w:rPr>
+      <w:u w:val="none"/>
+    </w:rPr>
+  </w:style>
+  <w:style w:type="character" w:styleId="ListLabel22">
+    <w:name w:val="ListLabel 22"/>
+    <w:qFormat/>
+    <w:rPr>
+      <w:u w:val="none"/>
+    </w:rPr>
+  </w:style>
+  <w:style w:type="character" w:styleId="ListLabel23">
+    <w:name w:val="ListLabel 23"/>
+    <w:qFormat/>
+    <w:rPr>
+      <w:u w:val="none"/>
+    </w:rPr>
+  </w:style>
+  <w:style w:type="character" w:styleId="ListLabel24">
+    <w:name w:val="ListLabel 24"/>
+    <w:qFormat/>
+    <w:rPr>
+      <w:u w:val="none"/>
+    </w:rPr>
+  </w:style>
+  <w:style w:type="character" w:styleId="ListLabel25">
+    <w:name w:val="ListLabel 25"/>
+    <w:qFormat/>
+    <w:rPr>
+      <w:u w:val="none"/>
+    </w:rPr>
+  </w:style>
+  <w:style w:type="character" w:styleId="ListLabel26">
+    <w:name w:val="ListLabel 26"/>
+    <w:qFormat/>
+    <w:rPr>
+      <w:u w:val="none"/>
+    </w:rPr>
+  </w:style>
+  <w:style w:type="character" w:styleId="ListLabel27">
+    <w:name w:val="ListLabel 27"/>
+    <w:qFormat/>
+    <w:rPr>
+      <w:u w:val="none"/>
+    </w:rPr>
+  </w:style>
+  <w:style w:type="character" w:styleId="ListLabel28">
+    <w:name w:val="ListLabel 28"/>
+    <w:qFormat/>
+    <w:rPr>
+      <w:u w:val="none"/>
+    </w:rPr>
+  </w:style>
+  <w:style w:type="character" w:styleId="ListLabel29">
+    <w:name w:val="ListLabel 29"/>
+    <w:qFormat/>
+    <w:rPr>
+      <w:u w:val="none"/>
+    </w:rPr>
+  </w:style>
+  <w:style w:type="character" w:styleId="ListLabel30">
+    <w:name w:val="ListLabel 30"/>
+    <w:qFormat/>
+    <w:rPr>
+      <w:u w:val="none"/>
+    </w:rPr>
+  </w:style>
+  <w:style w:type="character" w:styleId="ListLabel31">
+    <w:name w:val="ListLabel 31"/>
+    <w:qFormat/>
+    <w:rPr>
+      <w:u w:val="none"/>
+    </w:rPr>
+  </w:style>
+  <w:style w:type="character" w:styleId="ListLabel32">
+    <w:name w:val="ListLabel 32"/>
+    <w:qFormat/>
+    <w:rPr>
+      <w:u w:val="none"/>
+    </w:rPr>
+  </w:style>
+  <w:style w:type="character" w:styleId="ListLabel33">
+    <w:name w:val="ListLabel 33"/>
+    <w:qFormat/>
+    <w:rPr>
+      <w:u w:val="none"/>
+    </w:rPr>
+  </w:style>
+  <w:style w:type="character" w:styleId="ListLabel34">
+    <w:name w:val="ListLabel 34"/>
+    <w:qFormat/>
+    <w:rPr>
+      <w:u w:val="none"/>
+    </w:rPr>
+  </w:style>
+  <w:style w:type="character" w:styleId="ListLabel35">
+    <w:name w:val="ListLabel 35"/>
+    <w:qFormat/>
+    <w:rPr>
+      <w:u w:val="none"/>
+    </w:rPr>
+  </w:style>
+  <w:style w:type="character" w:styleId="ListLabel36">
+    <w:name w:val="ListLabel 36"/>
+    <w:qFormat/>
+    <w:rPr>
+      <w:u w:val="none"/>
+    </w:rPr>
+  </w:style>
+  <w:style w:type="character" w:styleId="ListLabel37">
+    <w:name w:val="ListLabel 37"/>
+    <w:qFormat/>
     <w:rPr>
       <w:u w:val="none"/>
     </w:rPr>
@@ -1780,8 +1953,9 @@
     <w:name w:val="Heading"/>
     <w:basedOn w:val="Normal"/>
     <w:next w:val="TextBody"/>
+    <w:qFormat/>
     <w:pPr>
-      <w:keepNext/>
+      <w:keepNext w:val="true"/>
       <w:spacing w:before="240" w:after="120"/>
     </w:pPr>
     <w:rPr>
@@ -1791,7 +1965,7 @@
     </w:rPr>
   </w:style>
   <w:style w:type="paragraph" w:styleId="TextBody">
-    <w:name w:val="Text Body"/>
+    <w:name w:val="Body Text"/>
     <w:basedOn w:val="Normal"/>
     <w:pPr>
       <w:spacing w:lineRule="auto" w:line="288" w:before="0" w:after="140"/>
@@ -1809,6 +1983,7 @@
   <w:style w:type="paragraph" w:styleId="Caption">
     <w:name w:val="Caption"/>
     <w:basedOn w:val="Normal"/>
+    <w:qFormat/>
     <w:pPr>
       <w:suppressLineNumbers/>
       <w:spacing w:before="120" w:after="120"/>
@@ -1824,6 +1999,7 @@
   <w:style w:type="paragraph" w:styleId="Index">
     <w:name w:val="Index"/>
     <w:basedOn w:val="Normal"/>
+    <w:qFormat/>
     <w:pPr>
       <w:suppressLineNumbers/>
     </w:pPr>
@@ -1835,8 +2011,9 @@
     <w:name w:val="Title"/>
     <w:basedOn w:val="Normal"/>
     <w:next w:val="Normal"/>
+    <w:qFormat/>
     <w:pPr>
-      <w:keepNext/>
+      <w:keepNext w:val="true"/>
       <w:keepLines/>
       <w:spacing w:before="0" w:after="60"/>
       <w:contextualSpacing/>
@@ -1850,8 +2027,9 @@
     <w:name w:val="Subtitle"/>
     <w:basedOn w:val="Normal"/>
     <w:next w:val="Normal"/>
+    <w:qFormat/>
     <w:pPr>
-      <w:keepNext/>
+      <w:keepNext w:val="true"/>
       <w:keepLines/>
       <w:spacing w:before="0" w:after="320"/>
       <w:contextualSpacing/>
@@ -1867,6 +2045,7 @@
     <w:uiPriority w:val="99"/>
     <w:semiHidden/>
     <w:unhideWhenUsed/>
+    <w:qFormat/>
   </w:style>
   <w:style w:type="table" w:default="1" w:styleId="TableNormal">
     <w:name w:val="Normal Table"/>
@@ -1874,7 +2053,7 @@
     <w:semiHidden/>
     <w:unhideWhenUsed/>
     <w:tblPr>
-      <w:tblInd w:type="dxa" w:w="0"/>
+      <w:tblInd w:w="0" w:type="dxa"/>
       <w:tblCellMar>
         <w:top w:w="0" w:type="dxa"/>
         <w:left w:w="108" w:type="dxa"/>

</xml_diff>

<commit_message>
Fix typos in atomic ops.
</commit_message>
<xml_diff>
--- a/FinalResources/R4AtomicOps/TeachingNotes.docx
+++ b/FinalResources/R4AtomicOps/TeachingNotes.docx
@@ -137,13 +137,7 @@
         <w:rPr>
           <w:u w:val="single"/>
         </w:rPr>
-        <w:t xml:space="preserve">Learning </w:t>
-      </w:r>
-      <w:r>
-        <w:rPr>
-          <w:u w:val="single"/>
-        </w:rPr>
-        <w:t>Intentions</w:t>
+        <w:t>Learning Intentions</w:t>
       </w:r>
     </w:p>
     <w:p>
@@ -215,11 +209,7 @@
       </w:pPr>
       <w:r>
         <w:rPr/>
-        <w:t>Put</w:t>
-      </w:r>
-      <w:r>
-        <w:rPr/>
-        <w:t xml:space="preserve"> a series of transactions in order that makes them atomic.</w:t>
+        <w:t>Put a series of transactions in order that makes them atomic.</w:t>
       </w:r>
     </w:p>
     <w:p>
@@ -270,34 +260,28 @@
       <w:r>
         <w:rPr/>
         <w:tab/>
-        <w:t>1</w:t>
-      </w:r>
-      <w:r>
-        <w:rPr/>
-        <w:t>5-20 minutes</w:t>
-      </w:r>
-    </w:p>
-    <w:p>
-      <w:pPr>
-        <w:pStyle w:val="Normal"/>
-        <w:rPr/>
-      </w:pPr>
-      <w:r>
-        <w:rPr/>
-      </w:r>
-    </w:p>
-    <w:p>
-      <w:pPr>
-        <w:pStyle w:val="Normal"/>
+        <w:t>15-20 minutes</w:t>
+      </w:r>
+    </w:p>
+    <w:p>
+      <w:pPr>
+        <w:pStyle w:val="Normal"/>
+        <w:rPr/>
+      </w:pPr>
+      <w:r>
+        <w:rPr/>
+      </w:r>
+    </w:p>
+    <w:p>
+      <w:pPr>
+        <w:pStyle w:val="Normal"/>
+        <w:rPr/>
+      </w:pPr>
+      <w:r>
         <w:rPr>
           <w:u w:val="single"/>
         </w:rPr>
-      </w:pPr>
-      <w:r>
-        <w:rPr>
-          <w:u w:val="single"/>
-        </w:rPr>
-        <w:t>Preparation</w:t>
+        <w:t xml:space="preserve">Preparation </w:t>
       </w:r>
     </w:p>
     <w:p>
@@ -390,7 +374,7 @@
       </w:pPr>
       <w:r>
         <w:rPr/>
-        <w:t xml:space="preserve">Outline to the class that in order for banks to keep track of their bank accounts correctly they have to make sure that actions are done in the right order otherwise mistakes are made. </w:t>
+        <w:t xml:space="preserve">Outline to the class that in order for banks to keep track of the bank accounts correctly they have to make sure that actions are done in the right order otherwise mistakes are made. </w:t>
       </w:r>
     </w:p>
     <w:p>
@@ -413,31 +397,7 @@
       <w:bookmarkEnd w:id="0"/>
       <w:r>
         <w:rPr/>
-        <w:t xml:space="preserve"> their gas bill, and at the same time £200 is coming out for their electric bill. If th</w:t>
-      </w:r>
-      <w:r>
-        <w:rPr/>
-        <w:t>ese</w:t>
-      </w:r>
-      <w:r>
-        <w:rPr/>
-        <w:t xml:space="preserve"> are done in the wrong order then mistak</w:t>
-      </w:r>
-      <w:r>
-        <w:rPr/>
-        <w:t>es might happen</w:t>
-      </w:r>
-      <w:r>
-        <w:rPr/>
-        <w:t xml:space="preserve"> and the bank account could </w:t>
-      </w:r>
-      <w:r>
-        <w:rPr/>
-        <w:t>hold the wrong value</w:t>
-      </w:r>
-      <w:r>
-        <w:rPr/>
-        <w:t>. Show the class the set of green blocks (pin them up on the board). Outline that these blocks are the transaction outlined for John’s bank account to have his £200 electricity bill being taken out. These are called read-modify-write operations, where you read an initial value, then change it in some way, then write back the new result.</w:t>
+        <w:t xml:space="preserve"> their gas bill, and at the same time £200 is coming out for their electric bill. If these are done in the wrong order then mistakes might happen and the bank account could hold the wrong value. Show the class the set of green blocks (pin them up on the board). Outline that these blocks are the transaction outlined for John’s bank account to have his £200 electricity bill being taken out. These are called read-modify-write operations, where you read an initial value, then change it in some way, then write back the new result.</w:t>
       </w:r>
     </w:p>
     <w:p>
@@ -1962,6 +1922,276 @@
       <w:u w:val="none"/>
     </w:rPr>
   </w:style>
+  <w:style w:type="character" w:styleId="ListLabel38">
+    <w:name w:val="ListLabel 38"/>
+    <w:qFormat/>
+    <w:rPr>
+      <w:rFonts w:cs="Wingdings"/>
+      <w:u w:val="none"/>
+    </w:rPr>
+  </w:style>
+  <w:style w:type="character" w:styleId="ListLabel39">
+    <w:name w:val="ListLabel 39"/>
+    <w:qFormat/>
+    <w:rPr>
+      <w:rFonts w:cs="Wingdings 2"/>
+      <w:u w:val="none"/>
+    </w:rPr>
+  </w:style>
+  <w:style w:type="character" w:styleId="ListLabel40">
+    <w:name w:val="ListLabel 40"/>
+    <w:qFormat/>
+    <w:rPr>
+      <w:rFonts w:cs="OpenSymbol"/>
+      <w:u w:val="none"/>
+    </w:rPr>
+  </w:style>
+  <w:style w:type="character" w:styleId="ListLabel41">
+    <w:name w:val="ListLabel 41"/>
+    <w:qFormat/>
+    <w:rPr>
+      <w:rFonts w:cs="Wingdings"/>
+      <w:u w:val="none"/>
+    </w:rPr>
+  </w:style>
+  <w:style w:type="character" w:styleId="ListLabel42">
+    <w:name w:val="ListLabel 42"/>
+    <w:qFormat/>
+    <w:rPr>
+      <w:rFonts w:cs="Wingdings 2"/>
+      <w:u w:val="none"/>
+    </w:rPr>
+  </w:style>
+  <w:style w:type="character" w:styleId="ListLabel43">
+    <w:name w:val="ListLabel 43"/>
+    <w:qFormat/>
+    <w:rPr>
+      <w:rFonts w:cs="OpenSymbol"/>
+      <w:u w:val="none"/>
+    </w:rPr>
+  </w:style>
+  <w:style w:type="character" w:styleId="ListLabel44">
+    <w:name w:val="ListLabel 44"/>
+    <w:qFormat/>
+    <w:rPr>
+      <w:rFonts w:cs="Wingdings"/>
+      <w:u w:val="none"/>
+    </w:rPr>
+  </w:style>
+  <w:style w:type="character" w:styleId="ListLabel45">
+    <w:name w:val="ListLabel 45"/>
+    <w:qFormat/>
+    <w:rPr>
+      <w:rFonts w:cs="Wingdings 2"/>
+      <w:u w:val="none"/>
+    </w:rPr>
+  </w:style>
+  <w:style w:type="character" w:styleId="ListLabel46">
+    <w:name w:val="ListLabel 46"/>
+    <w:qFormat/>
+    <w:rPr>
+      <w:rFonts w:cs="OpenSymbol"/>
+      <w:u w:val="none"/>
+    </w:rPr>
+  </w:style>
+  <w:style w:type="character" w:styleId="ListLabel47">
+    <w:name w:val="ListLabel 47"/>
+    <w:qFormat/>
+    <w:rPr>
+      <w:rFonts w:cs="Wingdings"/>
+      <w:u w:val="none"/>
+    </w:rPr>
+  </w:style>
+  <w:style w:type="character" w:styleId="ListLabel48">
+    <w:name w:val="ListLabel 48"/>
+    <w:qFormat/>
+    <w:rPr>
+      <w:rFonts w:cs="Wingdings 2"/>
+      <w:u w:val="none"/>
+    </w:rPr>
+  </w:style>
+  <w:style w:type="character" w:styleId="ListLabel49">
+    <w:name w:val="ListLabel 49"/>
+    <w:qFormat/>
+    <w:rPr>
+      <w:rFonts w:cs="OpenSymbol"/>
+      <w:u w:val="none"/>
+    </w:rPr>
+  </w:style>
+  <w:style w:type="character" w:styleId="ListLabel50">
+    <w:name w:val="ListLabel 50"/>
+    <w:qFormat/>
+    <w:rPr>
+      <w:rFonts w:cs="Wingdings"/>
+      <w:u w:val="none"/>
+    </w:rPr>
+  </w:style>
+  <w:style w:type="character" w:styleId="ListLabel51">
+    <w:name w:val="ListLabel 51"/>
+    <w:qFormat/>
+    <w:rPr>
+      <w:rFonts w:cs="Wingdings 2"/>
+      <w:u w:val="none"/>
+    </w:rPr>
+  </w:style>
+  <w:style w:type="character" w:styleId="ListLabel52">
+    <w:name w:val="ListLabel 52"/>
+    <w:qFormat/>
+    <w:rPr>
+      <w:rFonts w:cs="OpenSymbol"/>
+      <w:u w:val="none"/>
+    </w:rPr>
+  </w:style>
+  <w:style w:type="character" w:styleId="ListLabel53">
+    <w:name w:val="ListLabel 53"/>
+    <w:qFormat/>
+    <w:rPr>
+      <w:rFonts w:cs="Wingdings"/>
+      <w:u w:val="none"/>
+    </w:rPr>
+  </w:style>
+  <w:style w:type="character" w:styleId="ListLabel54">
+    <w:name w:val="ListLabel 54"/>
+    <w:qFormat/>
+    <w:rPr>
+      <w:rFonts w:cs="Wingdings 2"/>
+      <w:u w:val="none"/>
+    </w:rPr>
+  </w:style>
+  <w:style w:type="character" w:styleId="ListLabel55">
+    <w:name w:val="ListLabel 55"/>
+    <w:qFormat/>
+    <w:rPr>
+      <w:rFonts w:cs="OpenSymbol"/>
+      <w:u w:val="none"/>
+    </w:rPr>
+  </w:style>
+  <w:style w:type="character" w:styleId="ListLabel56">
+    <w:name w:val="ListLabel 56"/>
+    <w:qFormat/>
+    <w:rPr>
+      <w:u w:val="none"/>
+    </w:rPr>
+  </w:style>
+  <w:style w:type="character" w:styleId="ListLabel57">
+    <w:name w:val="ListLabel 57"/>
+    <w:qFormat/>
+    <w:rPr>
+      <w:u w:val="none"/>
+    </w:rPr>
+  </w:style>
+  <w:style w:type="character" w:styleId="ListLabel58">
+    <w:name w:val="ListLabel 58"/>
+    <w:qFormat/>
+    <w:rPr>
+      <w:u w:val="none"/>
+    </w:rPr>
+  </w:style>
+  <w:style w:type="character" w:styleId="ListLabel59">
+    <w:name w:val="ListLabel 59"/>
+    <w:qFormat/>
+    <w:rPr>
+      <w:u w:val="none"/>
+    </w:rPr>
+  </w:style>
+  <w:style w:type="character" w:styleId="ListLabel60">
+    <w:name w:val="ListLabel 60"/>
+    <w:qFormat/>
+    <w:rPr>
+      <w:u w:val="none"/>
+    </w:rPr>
+  </w:style>
+  <w:style w:type="character" w:styleId="ListLabel61">
+    <w:name w:val="ListLabel 61"/>
+    <w:qFormat/>
+    <w:rPr>
+      <w:u w:val="none"/>
+    </w:rPr>
+  </w:style>
+  <w:style w:type="character" w:styleId="ListLabel62">
+    <w:name w:val="ListLabel 62"/>
+    <w:qFormat/>
+    <w:rPr>
+      <w:u w:val="none"/>
+    </w:rPr>
+  </w:style>
+  <w:style w:type="character" w:styleId="ListLabel63">
+    <w:name w:val="ListLabel 63"/>
+    <w:qFormat/>
+    <w:rPr>
+      <w:u w:val="none"/>
+    </w:rPr>
+  </w:style>
+  <w:style w:type="character" w:styleId="ListLabel64">
+    <w:name w:val="ListLabel 64"/>
+    <w:qFormat/>
+    <w:rPr>
+      <w:u w:val="none"/>
+    </w:rPr>
+  </w:style>
+  <w:style w:type="character" w:styleId="ListLabel65">
+    <w:name w:val="ListLabel 65"/>
+    <w:qFormat/>
+    <w:rPr>
+      <w:u w:val="none"/>
+    </w:rPr>
+  </w:style>
+  <w:style w:type="character" w:styleId="ListLabel66">
+    <w:name w:val="ListLabel 66"/>
+    <w:qFormat/>
+    <w:rPr>
+      <w:u w:val="none"/>
+    </w:rPr>
+  </w:style>
+  <w:style w:type="character" w:styleId="ListLabel67">
+    <w:name w:val="ListLabel 67"/>
+    <w:qFormat/>
+    <w:rPr>
+      <w:u w:val="none"/>
+    </w:rPr>
+  </w:style>
+  <w:style w:type="character" w:styleId="ListLabel68">
+    <w:name w:val="ListLabel 68"/>
+    <w:qFormat/>
+    <w:rPr>
+      <w:u w:val="none"/>
+    </w:rPr>
+  </w:style>
+  <w:style w:type="character" w:styleId="ListLabel69">
+    <w:name w:val="ListLabel 69"/>
+    <w:qFormat/>
+    <w:rPr>
+      <w:u w:val="none"/>
+    </w:rPr>
+  </w:style>
+  <w:style w:type="character" w:styleId="ListLabel70">
+    <w:name w:val="ListLabel 70"/>
+    <w:qFormat/>
+    <w:rPr>
+      <w:u w:val="none"/>
+    </w:rPr>
+  </w:style>
+  <w:style w:type="character" w:styleId="ListLabel71">
+    <w:name w:val="ListLabel 71"/>
+    <w:qFormat/>
+    <w:rPr>
+      <w:u w:val="none"/>
+    </w:rPr>
+  </w:style>
+  <w:style w:type="character" w:styleId="ListLabel72">
+    <w:name w:val="ListLabel 72"/>
+    <w:qFormat/>
+    <w:rPr>
+      <w:u w:val="none"/>
+    </w:rPr>
+  </w:style>
+  <w:style w:type="character" w:styleId="ListLabel73">
+    <w:name w:val="ListLabel 73"/>
+    <w:qFormat/>
+    <w:rPr>
+      <w:u w:val="none"/>
+    </w:rPr>
+  </w:style>
   <w:style w:type="paragraph" w:styleId="Heading">
     <w:name w:val="Heading"/>
     <w:basedOn w:val="Normal"/>

</xml_diff>

<commit_message>
Don't-repeat-yourself in overview and time required
</commit_message>
<xml_diff>
--- a/FinalResources/R4AtomicOps/TeachingNotes.docx
+++ b/FinalResources/R4AtomicOps/TeachingNotes.docx
@@ -48,7 +48,7 @@
       </w:pPr>
       <w:r>
         <w:rPr/>
-        <w:t xml:space="preserve">This activity aims to teach students about the need for consistency and atomic blocks through the use of transactions. This is an introductory exercise. Consistency and atomic blocks are the idea that threads should only be able to access data at the right times and in the correct order in order to complete their task effectively. </w:t>
+        <w:t xml:space="preserve">This activity aims to teach students about the need for consistency and atomic blocks through the use of transactions. Consistency and atomic blocks are the idea that threads should only be able to access data at the right times and in the correct order in order to complete their task effectively. </w:t>
       </w:r>
     </w:p>
     <w:p>
@@ -260,7 +260,11 @@
       <w:r>
         <w:rPr/>
         <w:tab/>
-        <w:t>15-20 minutes</w:t>
+        <w:t xml:space="preserve">15-20 minutes, </w:t>
+      </w:r>
+      <w:r>
+        <w:rPr/>
+        <w:t>introductory</w:t>
       </w:r>
     </w:p>
     <w:p>

</xml_diff>

<commit_message>
Update instructions from yesterday's notes
</commit_message>
<xml_diff>
--- a/FinalResources/R4AtomicOps/TeachingNotes.docx
+++ b/FinalResources/R4AtomicOps/TeachingNotes.docx
@@ -50,15 +50,25 @@
       <w:pPr>
         <w:pStyle w:val="Normal"/>
         <w:ind w:left="720" w:hanging="0"/>
-        <w:rPr>
-          <w:rFonts w:ascii="Times New Roman" w:hAnsi="Times New Roman"/>
-        </w:rPr>
-      </w:pPr>
-      <w:r>
-        <w:rPr>
-          <w:rFonts w:ascii="Times New Roman" w:hAnsi="Times New Roman"/>
-        </w:rPr>
-        <w:t xml:space="preserve">This activity aims to teach students about the need for consistency and atomic blocks through the use of transactions. Consistency and atomic blocks are the idea that threads should only be able to access data at the right times and in the correct order in order to complete their task effectively. </w:t>
+        <w:rPr/>
+      </w:pPr>
+      <w:r>
+        <w:rPr>
+          <w:rFonts w:ascii="Times New Roman" w:hAnsi="Times New Roman"/>
+        </w:rPr>
+        <w:t xml:space="preserve">This activity aims to teach students about the need for consistency and atomic blocks through the use of transactions. Consistency and atomic blocks are the idea that threads should only be able to access data at the right times and in the correct order to complete their task </w:t>
+      </w:r>
+      <w:r>
+        <w:rPr>
+          <w:rFonts w:ascii="Times New Roman" w:hAnsi="Times New Roman"/>
+        </w:rPr>
+        <w:t>corretly</w:t>
+      </w:r>
+      <w:r>
+        <w:rPr>
+          <w:rFonts w:ascii="Times New Roman" w:hAnsi="Times New Roman"/>
+        </w:rPr>
+        <w:t xml:space="preserve">. </w:t>
       </w:r>
     </w:p>
     <w:p>
@@ -136,36 +146,44 @@
       <w:pPr>
         <w:pStyle w:val="Normal"/>
         <w:ind w:left="720" w:hanging="0"/>
-        <w:rPr>
-          <w:rFonts w:ascii="Times New Roman" w:hAnsi="Times New Roman"/>
-        </w:rPr>
-      </w:pPr>
-      <w:r>
-        <w:rPr>
-          <w:rFonts w:ascii="Times New Roman" w:hAnsi="Times New Roman"/>
-        </w:rPr>
-        <w:t>The use of transactions, multi-threading, parallelism, basic understanding of arrays, consistency and atomic sections.</w:t>
-      </w:r>
-    </w:p>
-    <w:p>
-      <w:pPr>
-        <w:pStyle w:val="Normal"/>
-        <w:rPr>
-          <w:rFonts w:ascii="Times New Roman" w:hAnsi="Times New Roman"/>
-        </w:rPr>
-      </w:pPr>
-      <w:r>
-        <w:rPr>
-          <w:rFonts w:ascii="Times New Roman" w:hAnsi="Times New Roman"/>
-        </w:rPr>
-      </w:r>
-    </w:p>
-    <w:p>
-      <w:pPr>
-        <w:pStyle w:val="Normal"/>
-        <w:rPr>
-          <w:rFonts w:ascii="Times New Roman" w:hAnsi="Times New Roman"/>
-        </w:rPr>
+        <w:rPr/>
+      </w:pPr>
+      <w:r>
+        <w:rPr>
+          <w:rFonts w:ascii="Times New Roman" w:hAnsi="Times New Roman"/>
+        </w:rPr>
+        <w:t xml:space="preserve">The use of transactions, multi-threading, parallelism, basic understanding of </w:t>
+      </w:r>
+      <w:r>
+        <w:rPr>
+          <w:rFonts w:ascii="Times New Roman" w:hAnsi="Times New Roman"/>
+        </w:rPr>
+        <w:t>dictionaries</w:t>
+      </w:r>
+      <w:r>
+        <w:rPr>
+          <w:rFonts w:ascii="Times New Roman" w:hAnsi="Times New Roman"/>
+        </w:rPr>
+        <w:t>, consistency and atomic sections.</w:t>
+      </w:r>
+    </w:p>
+    <w:p>
+      <w:pPr>
+        <w:pStyle w:val="Normal"/>
+        <w:rPr>
+          <w:rFonts w:ascii="Times New Roman" w:hAnsi="Times New Roman"/>
+        </w:rPr>
+      </w:pPr>
+      <w:r>
+        <w:rPr>
+          <w:rFonts w:ascii="Times New Roman" w:hAnsi="Times New Roman"/>
+        </w:rPr>
+      </w:r>
+    </w:p>
+    <w:p>
+      <w:pPr>
+        <w:pStyle w:val="Normal"/>
+        <w:rPr/>
       </w:pPr>
       <w:r>
         <w:rPr>
@@ -186,14 +204,15 @@
         <w:ind w:left="720" w:hanging="360"/>
         <w:contextualSpacing/>
         <w:rPr>
-          <w:rFonts w:ascii="Times New Roman" w:hAnsi="Times New Roman"/>
-        </w:rPr>
-      </w:pPr>
-      <w:r>
-        <w:rPr>
-          <w:rFonts w:ascii="Times New Roman" w:hAnsi="Times New Roman"/>
-        </w:rPr>
-        <w:t>Apply the knowledge learned about atomic operations in order to put the bank transactions in an order that will generate the correct bank balance.</w:t>
+          <w:u w:val="none"/>
+        </w:rPr>
+      </w:pPr>
+      <w:r>
+        <w:rPr>
+          <w:rFonts w:ascii="Times New Roman" w:hAnsi="Times New Roman"/>
+          <w:u w:val="none"/>
+        </w:rPr>
+        <w:t>Remember what atomic operations are.</w:t>
       </w:r>
     </w:p>
     <w:p>
@@ -206,15 +225,13 @@
         <w:spacing w:before="0" w:after="0"/>
         <w:ind w:left="720" w:hanging="360"/>
         <w:contextualSpacing/>
-        <w:rPr>
-          <w:rFonts w:ascii="Times New Roman" w:hAnsi="Times New Roman"/>
-        </w:rPr>
-      </w:pPr>
-      <w:r>
-        <w:rPr>
-          <w:rFonts w:ascii="Times New Roman" w:hAnsi="Times New Roman"/>
-        </w:rPr>
-        <w:t>Remember what atomic operations are.</w:t>
+        <w:rPr/>
+      </w:pPr>
+      <w:r>
+        <w:rPr>
+          <w:rFonts w:ascii="Times New Roman" w:hAnsi="Times New Roman"/>
+        </w:rPr>
+        <w:t>Apply the knowledge learned about atomic operations in order to put the bank transactions in an order that will generate the correct bank balance.</w:t>
       </w:r>
     </w:p>
     <w:p>
@@ -255,15 +272,19 @@
         <w:spacing w:before="0" w:after="0"/>
         <w:ind w:left="720" w:hanging="360"/>
         <w:contextualSpacing/>
-        <w:rPr>
-          <w:rFonts w:ascii="Times New Roman" w:hAnsi="Times New Roman"/>
-        </w:rPr>
-      </w:pPr>
-      <w:r>
-        <w:rPr>
-          <w:rFonts w:ascii="Times New Roman" w:hAnsi="Times New Roman"/>
-        </w:rPr>
-        <w:t>Put a series of transactions in order that makes them atomic.</w:t>
+        <w:rPr/>
+      </w:pPr>
+      <w:r>
+        <w:rPr>
+          <w:rFonts w:ascii="Times New Roman" w:hAnsi="Times New Roman"/>
+        </w:rPr>
+        <w:t xml:space="preserve">Put a series of transactions in order that makes them atomic, </w:t>
+      </w:r>
+      <w:r>
+        <w:rPr>
+          <w:rFonts w:ascii="Times New Roman" w:hAnsi="Times New Roman"/>
+        </w:rPr>
+        <w:t>using read-modify-write routine</w:t>
       </w:r>
     </w:p>
     <w:p>
@@ -346,16 +367,14 @@
     <w:p>
       <w:pPr>
         <w:pStyle w:val="Normal"/>
-        <w:rPr>
-          <w:rFonts w:ascii="Times New Roman" w:hAnsi="Times New Roman"/>
-        </w:rPr>
+        <w:rPr/>
       </w:pPr>
       <w:r>
         <w:rPr>
           <w:rFonts w:ascii="Times New Roman" w:hAnsi="Times New Roman"/>
           <w:u w:val="single"/>
         </w:rPr>
-        <w:t xml:space="preserve">Preparation </w:t>
+        <w:t>Preparation</w:t>
       </w:r>
     </w:p>
     <w:p>
@@ -376,19 +395,7 @@
         <w:rPr>
           <w:rFonts w:ascii="Times New Roman" w:hAnsi="Times New Roman"/>
         </w:rPr>
-        <w:t xml:space="preserve">Print out the blocks on the last </w:t>
-      </w:r>
-      <w:r>
-        <w:rPr>
-          <w:rFonts w:ascii="Times New Roman" w:hAnsi="Times New Roman"/>
-        </w:rPr>
-        <w:t>9</w:t>
-      </w:r>
-      <w:r>
-        <w:rPr>
-          <w:rFonts w:ascii="Times New Roman" w:hAnsi="Times New Roman"/>
-        </w:rPr>
-        <w:t xml:space="preserve"> pages on separate pieces of different coloured paper to show the separation of the transactions. Cut out the blocks, each block can be placed above or below each other in a line.</w:t>
+        <w:t>Print out the blocks on the last 9 pages on separate pieces of different coloured paper to show the separation of the transactions. Cut out the blocks, each block can be placed above or below each other in a line.</w:t>
       </w:r>
     </w:p>
     <w:p>
@@ -450,22 +457,21 @@
     <w:p>
       <w:pPr>
         <w:pStyle w:val="Normal"/>
-        <w:rPr>
-          <w:rFonts w:ascii="Times New Roman" w:hAnsi="Times New Roman"/>
-        </w:rPr>
+        <w:rPr/>
       </w:pPr>
       <w:r>
         <w:rPr>
           <w:rFonts w:ascii="Times New Roman" w:hAnsi="Times New Roman"/>
           <w:u w:val="single"/>
         </w:rPr>
-        <w:t>Outline of Activity</w:t>
-      </w:r>
-      <w:r>
-        <w:rPr>
-          <w:rFonts w:ascii="Times New Roman" w:hAnsi="Times New Roman"/>
-        </w:rPr>
-        <w:t xml:space="preserve"> </w:t>
+        <w:t>Outline of Activit</w:t>
+      </w:r>
+      <w:r>
+        <w:rPr>
+          <w:rFonts w:ascii="Times New Roman" w:hAnsi="Times New Roman"/>
+          <w:u w:val="single"/>
+        </w:rPr>
+        <w:t>y</w:t>
       </w:r>
     </w:p>
     <w:p>
@@ -499,9 +505,7 @@
         <w:spacing w:before="0" w:after="0"/>
         <w:ind w:left="720" w:hanging="360"/>
         <w:contextualSpacing/>
-        <w:rPr>
-          <w:rFonts w:ascii="Times New Roman" w:hAnsi="Times New Roman"/>
-        </w:rPr>
+        <w:rPr/>
       </w:pPr>
       <w:r>
         <w:rPr>
@@ -515,7 +519,19 @@
         <w:rPr>
           <w:rFonts w:ascii="Times New Roman" w:hAnsi="Times New Roman"/>
         </w:rPr>
-        <w:t xml:space="preserve"> their gas bill, and at the same time £200 is coming out for their electric bill. If these are done in the wrong order then mistakes might happen and the bank account could hold the wrong value. Show the class the set of green blocks (pin them up on the board). Outline that these blocks are the transaction outlined for John’s bank account to have his £200 electricity bill being taken out. These are called read-modify-write operations, where you read an initial value, then change it in some way, then write back the new result.</w:t>
+        <w:t xml:space="preserve"> their gas bill, and at the same time £200 is coming out for their electric bill. If these are done in the wrong order then mistakes might happen and the bank account could hold </w:t>
+      </w:r>
+      <w:r>
+        <w:rPr>
+          <w:rFonts w:ascii="Times New Roman" w:hAnsi="Times New Roman"/>
+        </w:rPr>
+        <w:t>an unexcpeted</w:t>
+      </w:r>
+      <w:r>
+        <w:rPr>
+          <w:rFonts w:ascii="Times New Roman" w:hAnsi="Times New Roman"/>
+        </w:rPr>
+        <w:t xml:space="preserve"> value. Show the class the set of green bloc ks (pin them up on the board). Outline that these blocks are the transaction outlined for John’s bank account to have his £200 electricity bill being taken out. These are called read-modify-write operations, where you read an initial value, then change it in some way, then write back the new result.</w:t>
       </w:r>
     </w:p>
     <w:p>
@@ -536,19 +552,7 @@
         <w:rPr>
           <w:rFonts w:ascii="Times New Roman" w:hAnsi="Times New Roman"/>
         </w:rPr>
-        <w:t xml:space="preserve">Using all the </w:t>
-      </w:r>
-      <w:r>
-        <w:rPr>
-          <w:rFonts w:ascii="Times New Roman" w:hAnsi="Times New Roman"/>
-        </w:rPr>
-        <w:t>pink and green</w:t>
-      </w:r>
-      <w:r>
-        <w:rPr>
-          <w:rFonts w:ascii="Times New Roman" w:hAnsi="Times New Roman"/>
-        </w:rPr>
-        <w:t xml:space="preserve"> blocks on the board, interleaved them one pink after one green. (1,4,2,5,3,6). Outline that if the two transactions are interleaved, they can hold different values at the end of the transactions running. Explain that this is wrong and not atomic.</w:t>
+        <w:t>Using all the pink and green blocks on the board, interleaved them one pink after one green. (1,4,2,5,3,6). Outline that if the two transactions are interleaved, they can hold different values at the end of the transactions running. Explain that this is wrong and not atomic.</w:t>
       </w:r>
     </w:p>
     <w:p>
@@ -603,15 +607,13 @@
         <w:spacing w:before="0" w:after="0"/>
         <w:ind w:left="720" w:hanging="360"/>
         <w:contextualSpacing/>
-        <w:rPr>
-          <w:rFonts w:ascii="Times New Roman" w:hAnsi="Times New Roman"/>
-        </w:rPr>
-      </w:pPr>
-      <w:r>
-        <w:rPr>
-          <w:rFonts w:ascii="Times New Roman" w:hAnsi="Times New Roman"/>
-        </w:rPr>
-        <w:t xml:space="preserve">Ask the students to suggest an order that will make the instructions work. By putting the transactions in order, this is atomic and it means that there is only ever going to be one correct value for the bank balance at the end of both of them. If you don’t read or write the transactions correctly, then the two transactions are going to cause problems within the bank account. </w:t>
+        <w:rPr/>
+      </w:pPr>
+      <w:r>
+        <w:rPr>
+          <w:rFonts w:ascii="Times New Roman" w:hAnsi="Times New Roman"/>
+        </w:rPr>
+        <w:t xml:space="preserve">Ask the students to suggest an order that will make the instructions work. By putting the transactions in order, this is atomic and it means that there is only ever going to be one correct value for the bank balance at the end of both of them. If you don’t read or write the transactions correctly, then the two transactions are going to cause problems within the bank account.  </w:t>
       </w:r>
     </w:p>
     <w:p>
@@ -668,9 +670,7 @@
     <w:p>
       <w:pPr>
         <w:pStyle w:val="Normal"/>
-        <w:rPr>
-          <w:rFonts w:ascii="Times New Roman" w:hAnsi="Times New Roman"/>
-        </w:rPr>
+        <w:rPr/>
       </w:pPr>
       <w:r>
         <w:rPr>
@@ -961,6 +961,7 @@
       </w:pPr>
       <w:rPr>
         <w:u w:val="none"/>
+        <w:rFonts w:ascii="Times New Roman" w:hAnsi="Times New Roman"/>
       </w:rPr>
     </w:lvl>
     <w:lvl w:ilvl="1">
@@ -1071,6 +1072,7 @@
       </w:pPr>
       <w:rPr>
         <w:u w:val="none"/>
+        <w:rFonts w:ascii="Times New Roman" w:hAnsi="Times New Roman"/>
       </w:rPr>
     </w:lvl>
     <w:lvl w:ilvl="1">
@@ -2624,6 +2626,550 @@
       <w:u w:val="none"/>
     </w:rPr>
   </w:style>
+  <w:style w:type="character" w:styleId="ListLabel110">
+    <w:name w:val="ListLabel 110"/>
+    <w:qFormat/>
+    <w:rPr>
+      <w:rFonts w:ascii="Times New Roman" w:hAnsi="Times New Roman" w:cs="Wingdings"/>
+      <w:u w:val="none"/>
+    </w:rPr>
+  </w:style>
+  <w:style w:type="character" w:styleId="ListLabel111">
+    <w:name w:val="ListLabel 111"/>
+    <w:qFormat/>
+    <w:rPr>
+      <w:rFonts w:cs="Wingdings 2"/>
+      <w:u w:val="none"/>
+    </w:rPr>
+  </w:style>
+  <w:style w:type="character" w:styleId="ListLabel112">
+    <w:name w:val="ListLabel 112"/>
+    <w:qFormat/>
+    <w:rPr>
+      <w:rFonts w:cs="OpenSymbol"/>
+      <w:u w:val="none"/>
+    </w:rPr>
+  </w:style>
+  <w:style w:type="character" w:styleId="ListLabel113">
+    <w:name w:val="ListLabel 113"/>
+    <w:qFormat/>
+    <w:rPr>
+      <w:rFonts w:cs="Wingdings"/>
+      <w:u w:val="none"/>
+    </w:rPr>
+  </w:style>
+  <w:style w:type="character" w:styleId="ListLabel114">
+    <w:name w:val="ListLabel 114"/>
+    <w:qFormat/>
+    <w:rPr>
+      <w:rFonts w:cs="Wingdings 2"/>
+      <w:u w:val="none"/>
+    </w:rPr>
+  </w:style>
+  <w:style w:type="character" w:styleId="ListLabel115">
+    <w:name w:val="ListLabel 115"/>
+    <w:qFormat/>
+    <w:rPr>
+      <w:rFonts w:cs="OpenSymbol"/>
+      <w:u w:val="none"/>
+    </w:rPr>
+  </w:style>
+  <w:style w:type="character" w:styleId="ListLabel116">
+    <w:name w:val="ListLabel 116"/>
+    <w:qFormat/>
+    <w:rPr>
+      <w:rFonts w:cs="Wingdings"/>
+      <w:u w:val="none"/>
+    </w:rPr>
+  </w:style>
+  <w:style w:type="character" w:styleId="ListLabel117">
+    <w:name w:val="ListLabel 117"/>
+    <w:qFormat/>
+    <w:rPr>
+      <w:rFonts w:cs="Wingdings 2"/>
+      <w:u w:val="none"/>
+    </w:rPr>
+  </w:style>
+  <w:style w:type="character" w:styleId="ListLabel118">
+    <w:name w:val="ListLabel 118"/>
+    <w:qFormat/>
+    <w:rPr>
+      <w:rFonts w:cs="OpenSymbol"/>
+      <w:u w:val="none"/>
+    </w:rPr>
+  </w:style>
+  <w:style w:type="character" w:styleId="ListLabel119">
+    <w:name w:val="ListLabel 119"/>
+    <w:qFormat/>
+    <w:rPr>
+      <w:rFonts w:ascii="Times New Roman" w:hAnsi="Times New Roman" w:cs="Wingdings"/>
+      <w:u w:val="none"/>
+    </w:rPr>
+  </w:style>
+  <w:style w:type="character" w:styleId="ListLabel120">
+    <w:name w:val="ListLabel 120"/>
+    <w:qFormat/>
+    <w:rPr>
+      <w:rFonts w:cs="Wingdings 2"/>
+      <w:u w:val="none"/>
+    </w:rPr>
+  </w:style>
+  <w:style w:type="character" w:styleId="ListLabel121">
+    <w:name w:val="ListLabel 121"/>
+    <w:qFormat/>
+    <w:rPr>
+      <w:rFonts w:cs="OpenSymbol"/>
+      <w:u w:val="none"/>
+    </w:rPr>
+  </w:style>
+  <w:style w:type="character" w:styleId="ListLabel122">
+    <w:name w:val="ListLabel 122"/>
+    <w:qFormat/>
+    <w:rPr>
+      <w:rFonts w:cs="Wingdings"/>
+      <w:u w:val="none"/>
+    </w:rPr>
+  </w:style>
+  <w:style w:type="character" w:styleId="ListLabel123">
+    <w:name w:val="ListLabel 123"/>
+    <w:qFormat/>
+    <w:rPr>
+      <w:rFonts w:cs="Wingdings 2"/>
+      <w:u w:val="none"/>
+    </w:rPr>
+  </w:style>
+  <w:style w:type="character" w:styleId="ListLabel124">
+    <w:name w:val="ListLabel 124"/>
+    <w:qFormat/>
+    <w:rPr>
+      <w:rFonts w:cs="OpenSymbol"/>
+      <w:u w:val="none"/>
+    </w:rPr>
+  </w:style>
+  <w:style w:type="character" w:styleId="ListLabel125">
+    <w:name w:val="ListLabel 125"/>
+    <w:qFormat/>
+    <w:rPr>
+      <w:rFonts w:cs="Wingdings"/>
+      <w:u w:val="none"/>
+    </w:rPr>
+  </w:style>
+  <w:style w:type="character" w:styleId="ListLabel126">
+    <w:name w:val="ListLabel 126"/>
+    <w:qFormat/>
+    <w:rPr>
+      <w:rFonts w:cs="Wingdings 2"/>
+      <w:u w:val="none"/>
+    </w:rPr>
+  </w:style>
+  <w:style w:type="character" w:styleId="ListLabel127">
+    <w:name w:val="ListLabel 127"/>
+    <w:qFormat/>
+    <w:rPr>
+      <w:rFonts w:cs="OpenSymbol"/>
+      <w:u w:val="none"/>
+    </w:rPr>
+  </w:style>
+  <w:style w:type="character" w:styleId="ListLabel128">
+    <w:name w:val="ListLabel 128"/>
+    <w:qFormat/>
+    <w:rPr>
+      <w:rFonts w:ascii="Times New Roman" w:hAnsi="Times New Roman"/>
+      <w:u w:val="none"/>
+    </w:rPr>
+  </w:style>
+  <w:style w:type="character" w:styleId="ListLabel129">
+    <w:name w:val="ListLabel 129"/>
+    <w:qFormat/>
+    <w:rPr>
+      <w:u w:val="none"/>
+    </w:rPr>
+  </w:style>
+  <w:style w:type="character" w:styleId="ListLabel130">
+    <w:name w:val="ListLabel 130"/>
+    <w:qFormat/>
+    <w:rPr>
+      <w:u w:val="none"/>
+    </w:rPr>
+  </w:style>
+  <w:style w:type="character" w:styleId="ListLabel131">
+    <w:name w:val="ListLabel 131"/>
+    <w:qFormat/>
+    <w:rPr>
+      <w:u w:val="none"/>
+    </w:rPr>
+  </w:style>
+  <w:style w:type="character" w:styleId="ListLabel132">
+    <w:name w:val="ListLabel 132"/>
+    <w:qFormat/>
+    <w:rPr>
+      <w:u w:val="none"/>
+    </w:rPr>
+  </w:style>
+  <w:style w:type="character" w:styleId="ListLabel133">
+    <w:name w:val="ListLabel 133"/>
+    <w:qFormat/>
+    <w:rPr>
+      <w:u w:val="none"/>
+    </w:rPr>
+  </w:style>
+  <w:style w:type="character" w:styleId="ListLabel134">
+    <w:name w:val="ListLabel 134"/>
+    <w:qFormat/>
+    <w:rPr>
+      <w:u w:val="none"/>
+    </w:rPr>
+  </w:style>
+  <w:style w:type="character" w:styleId="ListLabel135">
+    <w:name w:val="ListLabel 135"/>
+    <w:qFormat/>
+    <w:rPr>
+      <w:u w:val="none"/>
+    </w:rPr>
+  </w:style>
+  <w:style w:type="character" w:styleId="ListLabel136">
+    <w:name w:val="ListLabel 136"/>
+    <w:qFormat/>
+    <w:rPr>
+      <w:u w:val="none"/>
+    </w:rPr>
+  </w:style>
+  <w:style w:type="character" w:styleId="ListLabel137">
+    <w:name w:val="ListLabel 137"/>
+    <w:qFormat/>
+    <w:rPr>
+      <w:rFonts w:ascii="Times New Roman" w:hAnsi="Times New Roman"/>
+      <w:u w:val="none"/>
+    </w:rPr>
+  </w:style>
+  <w:style w:type="character" w:styleId="ListLabel138">
+    <w:name w:val="ListLabel 138"/>
+    <w:qFormat/>
+    <w:rPr>
+      <w:u w:val="none"/>
+    </w:rPr>
+  </w:style>
+  <w:style w:type="character" w:styleId="ListLabel139">
+    <w:name w:val="ListLabel 139"/>
+    <w:qFormat/>
+    <w:rPr>
+      <w:u w:val="none"/>
+    </w:rPr>
+  </w:style>
+  <w:style w:type="character" w:styleId="ListLabel140">
+    <w:name w:val="ListLabel 140"/>
+    <w:qFormat/>
+    <w:rPr>
+      <w:u w:val="none"/>
+    </w:rPr>
+  </w:style>
+  <w:style w:type="character" w:styleId="ListLabel141">
+    <w:name w:val="ListLabel 141"/>
+    <w:qFormat/>
+    <w:rPr>
+      <w:u w:val="none"/>
+    </w:rPr>
+  </w:style>
+  <w:style w:type="character" w:styleId="ListLabel142">
+    <w:name w:val="ListLabel 142"/>
+    <w:qFormat/>
+    <w:rPr>
+      <w:u w:val="none"/>
+    </w:rPr>
+  </w:style>
+  <w:style w:type="character" w:styleId="ListLabel143">
+    <w:name w:val="ListLabel 143"/>
+    <w:qFormat/>
+    <w:rPr>
+      <w:u w:val="none"/>
+    </w:rPr>
+  </w:style>
+  <w:style w:type="character" w:styleId="ListLabel144">
+    <w:name w:val="ListLabel 144"/>
+    <w:qFormat/>
+    <w:rPr>
+      <w:u w:val="none"/>
+    </w:rPr>
+  </w:style>
+  <w:style w:type="character" w:styleId="ListLabel145">
+    <w:name w:val="ListLabel 145"/>
+    <w:qFormat/>
+    <w:rPr>
+      <w:u w:val="none"/>
+    </w:rPr>
+  </w:style>
+  <w:style w:type="character" w:styleId="ListLabel146">
+    <w:name w:val="ListLabel 146"/>
+    <w:qFormat/>
+    <w:rPr>
+      <w:rFonts w:ascii="Times New Roman" w:hAnsi="Times New Roman" w:cs="Wingdings"/>
+      <w:u w:val="none"/>
+    </w:rPr>
+  </w:style>
+  <w:style w:type="character" w:styleId="ListLabel147">
+    <w:name w:val="ListLabel 147"/>
+    <w:qFormat/>
+    <w:rPr>
+      <w:rFonts w:cs="Wingdings 2"/>
+      <w:u w:val="none"/>
+    </w:rPr>
+  </w:style>
+  <w:style w:type="character" w:styleId="ListLabel148">
+    <w:name w:val="ListLabel 148"/>
+    <w:qFormat/>
+    <w:rPr>
+      <w:rFonts w:cs="OpenSymbol"/>
+      <w:u w:val="none"/>
+    </w:rPr>
+  </w:style>
+  <w:style w:type="character" w:styleId="ListLabel149">
+    <w:name w:val="ListLabel 149"/>
+    <w:qFormat/>
+    <w:rPr>
+      <w:rFonts w:cs="Wingdings"/>
+      <w:u w:val="none"/>
+    </w:rPr>
+  </w:style>
+  <w:style w:type="character" w:styleId="ListLabel150">
+    <w:name w:val="ListLabel 150"/>
+    <w:qFormat/>
+    <w:rPr>
+      <w:rFonts w:cs="Wingdings 2"/>
+      <w:u w:val="none"/>
+    </w:rPr>
+  </w:style>
+  <w:style w:type="character" w:styleId="ListLabel151">
+    <w:name w:val="ListLabel 151"/>
+    <w:qFormat/>
+    <w:rPr>
+      <w:rFonts w:cs="OpenSymbol"/>
+      <w:u w:val="none"/>
+    </w:rPr>
+  </w:style>
+  <w:style w:type="character" w:styleId="ListLabel152">
+    <w:name w:val="ListLabel 152"/>
+    <w:qFormat/>
+    <w:rPr>
+      <w:rFonts w:cs="Wingdings"/>
+      <w:u w:val="none"/>
+    </w:rPr>
+  </w:style>
+  <w:style w:type="character" w:styleId="ListLabel153">
+    <w:name w:val="ListLabel 153"/>
+    <w:qFormat/>
+    <w:rPr>
+      <w:rFonts w:cs="Wingdings 2"/>
+      <w:u w:val="none"/>
+    </w:rPr>
+  </w:style>
+  <w:style w:type="character" w:styleId="ListLabel154">
+    <w:name w:val="ListLabel 154"/>
+    <w:qFormat/>
+    <w:rPr>
+      <w:rFonts w:cs="OpenSymbol"/>
+      <w:u w:val="none"/>
+    </w:rPr>
+  </w:style>
+  <w:style w:type="character" w:styleId="ListLabel155">
+    <w:name w:val="ListLabel 155"/>
+    <w:qFormat/>
+    <w:rPr>
+      <w:rFonts w:ascii="Times New Roman" w:hAnsi="Times New Roman" w:cs="Wingdings"/>
+      <w:u w:val="none"/>
+    </w:rPr>
+  </w:style>
+  <w:style w:type="character" w:styleId="ListLabel156">
+    <w:name w:val="ListLabel 156"/>
+    <w:qFormat/>
+    <w:rPr>
+      <w:rFonts w:cs="Wingdings 2"/>
+      <w:u w:val="none"/>
+    </w:rPr>
+  </w:style>
+  <w:style w:type="character" w:styleId="ListLabel157">
+    <w:name w:val="ListLabel 157"/>
+    <w:qFormat/>
+    <w:rPr>
+      <w:rFonts w:cs="OpenSymbol"/>
+      <w:u w:val="none"/>
+    </w:rPr>
+  </w:style>
+  <w:style w:type="character" w:styleId="ListLabel158">
+    <w:name w:val="ListLabel 158"/>
+    <w:qFormat/>
+    <w:rPr>
+      <w:rFonts w:cs="Wingdings"/>
+      <w:u w:val="none"/>
+    </w:rPr>
+  </w:style>
+  <w:style w:type="character" w:styleId="ListLabel159">
+    <w:name w:val="ListLabel 159"/>
+    <w:qFormat/>
+    <w:rPr>
+      <w:rFonts w:cs="Wingdings 2"/>
+      <w:u w:val="none"/>
+    </w:rPr>
+  </w:style>
+  <w:style w:type="character" w:styleId="ListLabel160">
+    <w:name w:val="ListLabel 160"/>
+    <w:qFormat/>
+    <w:rPr>
+      <w:rFonts w:cs="OpenSymbol"/>
+      <w:u w:val="none"/>
+    </w:rPr>
+  </w:style>
+  <w:style w:type="character" w:styleId="ListLabel161">
+    <w:name w:val="ListLabel 161"/>
+    <w:qFormat/>
+    <w:rPr>
+      <w:rFonts w:cs="Wingdings"/>
+      <w:u w:val="none"/>
+    </w:rPr>
+  </w:style>
+  <w:style w:type="character" w:styleId="ListLabel162">
+    <w:name w:val="ListLabel 162"/>
+    <w:qFormat/>
+    <w:rPr>
+      <w:rFonts w:cs="Wingdings 2"/>
+      <w:u w:val="none"/>
+    </w:rPr>
+  </w:style>
+  <w:style w:type="character" w:styleId="ListLabel163">
+    <w:name w:val="ListLabel 163"/>
+    <w:qFormat/>
+    <w:rPr>
+      <w:rFonts w:cs="OpenSymbol"/>
+      <w:u w:val="none"/>
+    </w:rPr>
+  </w:style>
+  <w:style w:type="character" w:styleId="ListLabel164">
+    <w:name w:val="ListLabel 164"/>
+    <w:qFormat/>
+    <w:rPr>
+      <w:rFonts w:ascii="Times New Roman" w:hAnsi="Times New Roman"/>
+      <w:u w:val="none"/>
+    </w:rPr>
+  </w:style>
+  <w:style w:type="character" w:styleId="ListLabel165">
+    <w:name w:val="ListLabel 165"/>
+    <w:qFormat/>
+    <w:rPr>
+      <w:u w:val="none"/>
+    </w:rPr>
+  </w:style>
+  <w:style w:type="character" w:styleId="ListLabel166">
+    <w:name w:val="ListLabel 166"/>
+    <w:qFormat/>
+    <w:rPr>
+      <w:u w:val="none"/>
+    </w:rPr>
+  </w:style>
+  <w:style w:type="character" w:styleId="ListLabel167">
+    <w:name w:val="ListLabel 167"/>
+    <w:qFormat/>
+    <w:rPr>
+      <w:u w:val="none"/>
+    </w:rPr>
+  </w:style>
+  <w:style w:type="character" w:styleId="ListLabel168">
+    <w:name w:val="ListLabel 168"/>
+    <w:qFormat/>
+    <w:rPr>
+      <w:u w:val="none"/>
+    </w:rPr>
+  </w:style>
+  <w:style w:type="character" w:styleId="ListLabel169">
+    <w:name w:val="ListLabel 169"/>
+    <w:qFormat/>
+    <w:rPr>
+      <w:u w:val="none"/>
+    </w:rPr>
+  </w:style>
+  <w:style w:type="character" w:styleId="ListLabel170">
+    <w:name w:val="ListLabel 170"/>
+    <w:qFormat/>
+    <w:rPr>
+      <w:u w:val="none"/>
+    </w:rPr>
+  </w:style>
+  <w:style w:type="character" w:styleId="ListLabel171">
+    <w:name w:val="ListLabel 171"/>
+    <w:qFormat/>
+    <w:rPr>
+      <w:u w:val="none"/>
+    </w:rPr>
+  </w:style>
+  <w:style w:type="character" w:styleId="ListLabel172">
+    <w:name w:val="ListLabel 172"/>
+    <w:qFormat/>
+    <w:rPr>
+      <w:u w:val="none"/>
+    </w:rPr>
+  </w:style>
+  <w:style w:type="character" w:styleId="ListLabel173">
+    <w:name w:val="ListLabel 173"/>
+    <w:qFormat/>
+    <w:rPr>
+      <w:rFonts w:ascii="Times New Roman" w:hAnsi="Times New Roman"/>
+      <w:u w:val="none"/>
+    </w:rPr>
+  </w:style>
+  <w:style w:type="character" w:styleId="ListLabel174">
+    <w:name w:val="ListLabel 174"/>
+    <w:qFormat/>
+    <w:rPr>
+      <w:u w:val="none"/>
+    </w:rPr>
+  </w:style>
+  <w:style w:type="character" w:styleId="ListLabel175">
+    <w:name w:val="ListLabel 175"/>
+    <w:qFormat/>
+    <w:rPr>
+      <w:u w:val="none"/>
+    </w:rPr>
+  </w:style>
+  <w:style w:type="character" w:styleId="ListLabel176">
+    <w:name w:val="ListLabel 176"/>
+    <w:qFormat/>
+    <w:rPr>
+      <w:u w:val="none"/>
+    </w:rPr>
+  </w:style>
+  <w:style w:type="character" w:styleId="ListLabel177">
+    <w:name w:val="ListLabel 177"/>
+    <w:qFormat/>
+    <w:rPr>
+      <w:u w:val="none"/>
+    </w:rPr>
+  </w:style>
+  <w:style w:type="character" w:styleId="ListLabel178">
+    <w:name w:val="ListLabel 178"/>
+    <w:qFormat/>
+    <w:rPr>
+      <w:u w:val="none"/>
+    </w:rPr>
+  </w:style>
+  <w:style w:type="character" w:styleId="ListLabel179">
+    <w:name w:val="ListLabel 179"/>
+    <w:qFormat/>
+    <w:rPr>
+      <w:u w:val="none"/>
+    </w:rPr>
+  </w:style>
+  <w:style w:type="character" w:styleId="ListLabel180">
+    <w:name w:val="ListLabel 180"/>
+    <w:qFormat/>
+    <w:rPr>
+      <w:u w:val="none"/>
+    </w:rPr>
+  </w:style>
+  <w:style w:type="character" w:styleId="ListLabel181">
+    <w:name w:val="ListLabel 181"/>
+    <w:qFormat/>
+    <w:rPr>
+      <w:u w:val="none"/>
+    </w:rPr>
+  </w:style>
   <w:style w:type="paragraph" w:styleId="Heading">
     <w:name w:val="Heading"/>
     <w:basedOn w:val="Normal"/>

</xml_diff>

<commit_message>
Change Teaching notes and add a new printout.
</commit_message>
<xml_diff>
--- a/FinalResources/R4AtomicOps/TeachingNotes.docx
+++ b/FinalResources/R4AtomicOps/TeachingNotes.docx
@@ -56,19 +56,7 @@
         <w:rPr>
           <w:rFonts w:ascii="Times New Roman" w:hAnsi="Times New Roman"/>
         </w:rPr>
-        <w:t xml:space="preserve">This activity aims to teach students about the need for consistency and atomic blocks through the use of transactions. Consistency and atomic blocks are the idea that threads should only be able to access data at the right times and in the correct order to complete their task </w:t>
-      </w:r>
-      <w:r>
-        <w:rPr>
-          <w:rFonts w:ascii="Times New Roman" w:hAnsi="Times New Roman"/>
-        </w:rPr>
-        <w:t>corretly</w:t>
-      </w:r>
-      <w:r>
-        <w:rPr>
-          <w:rFonts w:ascii="Times New Roman" w:hAnsi="Times New Roman"/>
-        </w:rPr>
-        <w:t xml:space="preserve">. </w:t>
+        <w:t xml:space="preserve">This activity aims to teach students about the need for consistency and atomic blocks through the use of transactions. Consistency and atomic blocks are the idea that threads should only be able to access data at the right times and in the correct order to complete their task corretly. </w:t>
       </w:r>
     </w:p>
     <w:p>
@@ -152,19 +140,7 @@
         <w:rPr>
           <w:rFonts w:ascii="Times New Roman" w:hAnsi="Times New Roman"/>
         </w:rPr>
-        <w:t xml:space="preserve">The use of transactions, multi-threading, parallelism, basic understanding of </w:t>
-      </w:r>
-      <w:r>
-        <w:rPr>
-          <w:rFonts w:ascii="Times New Roman" w:hAnsi="Times New Roman"/>
-        </w:rPr>
-        <w:t>dictionaries</w:t>
-      </w:r>
-      <w:r>
-        <w:rPr>
-          <w:rFonts w:ascii="Times New Roman" w:hAnsi="Times New Roman"/>
-        </w:rPr>
-        <w:t>, consistency and atomic sections.</w:t>
+        <w:t>The use of transactions, multi-threading, parallelism, basic understanding of dictionaries, consistency and atomic sections.</w:t>
       </w:r>
     </w:p>
     <w:p>
@@ -278,13 +254,7 @@
         <w:rPr>
           <w:rFonts w:ascii="Times New Roman" w:hAnsi="Times New Roman"/>
         </w:rPr>
-        <w:t xml:space="preserve">Put a series of transactions in order that makes them atomic, </w:t>
-      </w:r>
-      <w:r>
-        <w:rPr>
-          <w:rFonts w:ascii="Times New Roman" w:hAnsi="Times New Roman"/>
-        </w:rPr>
-        <w:t>using read-modify-write routine</w:t>
+        <w:t>Put a series of transactions in order that makes them atomic, using read-modify-write routine</w:t>
       </w:r>
     </w:p>
     <w:p>
@@ -464,14 +434,7 @@
           <w:rFonts w:ascii="Times New Roman" w:hAnsi="Times New Roman"/>
           <w:u w:val="single"/>
         </w:rPr>
-        <w:t>Outline of Activit</w:t>
-      </w:r>
-      <w:r>
-        <w:rPr>
-          <w:rFonts w:ascii="Times New Roman" w:hAnsi="Times New Roman"/>
-          <w:u w:val="single"/>
-        </w:rPr>
-        <w:t>y</w:t>
+        <w:t>Outline of Activity</w:t>
       </w:r>
     </w:p>
     <w:p>
@@ -519,19 +482,7 @@
         <w:rPr>
           <w:rFonts w:ascii="Times New Roman" w:hAnsi="Times New Roman"/>
         </w:rPr>
-        <w:t xml:space="preserve"> their gas bill, and at the same time £200 is coming out for their electric bill. If these are done in the wrong order then mistakes might happen and the bank account could hold </w:t>
-      </w:r>
-      <w:r>
-        <w:rPr>
-          <w:rFonts w:ascii="Times New Roman" w:hAnsi="Times New Roman"/>
-        </w:rPr>
-        <w:t>an unexcpeted</w:t>
-      </w:r>
-      <w:r>
-        <w:rPr>
-          <w:rFonts w:ascii="Times New Roman" w:hAnsi="Times New Roman"/>
-        </w:rPr>
-        <w:t xml:space="preserve"> value. Show the class the set of green bloc ks (pin them up on the board). Outline that these blocks are the transaction outlined for John’s bank account to have his £200 electricity bill being taken out. These are called read-modify-write operations, where you read an initial value, then change it in some way, then write back the new result.</w:t>
+        <w:t xml:space="preserve"> their gas bill, and at the same time £200 is coming out for their electric bill. If these are done in the wrong order then mistakes might happen and the bank account could hold an unexcpeted value. Show the class the set of green bloc ks (pin them up on the board). Outline that these blocks are the transaction outlined for John’s bank account to have his £200 electricity bill being taken out. These are called read-modify-write operations, where you read an initial value, then change it in some way, then write back the new result.</w:t>
       </w:r>
     </w:p>
     <w:p>
@@ -574,27 +525,6 @@
           <w:rFonts w:ascii="Times New Roman" w:hAnsi="Times New Roman"/>
         </w:rPr>
         <w:t>Introduce a concept of write dependency by taking the interleaved blocks and noting that the correct value of the bank account in the end is only achieved if the data dependency between instructions in different atomic transactions is respected.</w:t>
-      </w:r>
-    </w:p>
-    <w:p>
-      <w:pPr>
-        <w:pStyle w:val="Normal"/>
-        <w:numPr>
-          <w:ilvl w:val="0"/>
-          <w:numId w:val="4"/>
-        </w:numPr>
-        <w:spacing w:before="0" w:after="0"/>
-        <w:ind w:left="720" w:hanging="360"/>
-        <w:contextualSpacing/>
-        <w:rPr>
-          <w:rFonts w:ascii="Times New Roman" w:hAnsi="Times New Roman"/>
-        </w:rPr>
-      </w:pPr>
-      <w:r>
-        <w:rPr>
-          <w:rFonts w:ascii="Times New Roman" w:hAnsi="Times New Roman"/>
-        </w:rPr>
-        <w:t>Introduce functional dependency by using the red set of transactions and show that the atomic transaction can not succeed, because the account would end up in debt.</w:t>
       </w:r>
     </w:p>
     <w:p>
@@ -613,7 +543,87 @@
         <w:rPr>
           <w:rFonts w:ascii="Times New Roman" w:hAnsi="Times New Roman"/>
         </w:rPr>
-        <w:t xml:space="preserve">Ask the students to suggest an order that will make the instructions work. By putting the transactions in order, this is atomic and it means that there is only ever going to be one correct value for the bank balance at the end of both of them. If you don’t read or write the transactions correctly, then the two transactions are going to cause problems within the bank account.  </w:t>
+        <w:t>Introduce functional dependency</w:t>
+      </w:r>
+      <w:r>
+        <w:rPr>
+          <w:rFonts w:ascii="Times New Roman" w:hAnsi="Times New Roman"/>
+        </w:rPr>
+        <w:t>(10,11,12)</w:t>
+      </w:r>
+      <w:r>
+        <w:rPr>
+          <w:rFonts w:ascii="Times New Roman" w:hAnsi="Times New Roman"/>
+        </w:rPr>
+        <w:t xml:space="preserve"> by using the red set of transactions and show that the atomic transaction </w:t>
+      </w:r>
+      <w:r>
+        <w:rPr>
+          <w:rFonts w:ascii="Times New Roman" w:hAnsi="Times New Roman"/>
+        </w:rPr>
+        <w:t xml:space="preserve">must </w:t>
+      </w:r>
+      <w:r>
+        <w:rPr>
+          <w:rFonts w:ascii="Times New Roman" w:hAnsi="Times New Roman"/>
+        </w:rPr>
+        <w:t xml:space="preserve">not succeed, because the account would end up in debt, </w:t>
+      </w:r>
+      <w:r>
+        <w:rPr>
+          <w:rFonts w:ascii="Times New Roman" w:hAnsi="Times New Roman"/>
+        </w:rPr>
+        <w:t>depending on previously covered material you might illustrate that this needs to be reverted because a post-condition does not hold.</w:t>
+      </w:r>
+    </w:p>
+    <w:p>
+      <w:pPr>
+        <w:pStyle w:val="Normal"/>
+        <w:numPr>
+          <w:ilvl w:val="0"/>
+          <w:numId w:val="4"/>
+        </w:numPr>
+        <w:spacing w:before="0" w:after="0"/>
+        <w:ind w:left="720" w:hanging="360"/>
+        <w:contextualSpacing/>
+        <w:rPr/>
+      </w:pPr>
+      <w:r>
+        <w:rPr>
+          <w:rFonts w:ascii="Times New Roman" w:hAnsi="Times New Roman"/>
+        </w:rPr>
+        <w:t>Illustrate allowed interleaving by using transactions on 2 independent accounts (1,7,2,8,9,3), note that there is no data dependency between seperate accounts.</w:t>
+      </w:r>
+    </w:p>
+    <w:p>
+      <w:pPr>
+        <w:pStyle w:val="Normal"/>
+        <w:numPr>
+          <w:ilvl w:val="0"/>
+          <w:numId w:val="4"/>
+        </w:numPr>
+        <w:spacing w:before="0" w:after="0"/>
+        <w:ind w:left="720" w:hanging="360"/>
+        <w:contextualSpacing/>
+        <w:rPr/>
+      </w:pPr>
+      <w:r>
+        <w:rPr>
+          <w:rFonts w:ascii="Times New Roman" w:hAnsi="Times New Roman"/>
+        </w:rPr>
+        <w:t xml:space="preserve">Ask the students to suggest an order that will make the instructions work </w:t>
+      </w:r>
+      <w:r>
+        <w:rPr>
+          <w:rFonts w:ascii="Times New Roman" w:hAnsi="Times New Roman"/>
+        </w:rPr>
+        <w:t>from 3. work</w:t>
+      </w:r>
+      <w:r>
+        <w:rPr>
+          <w:rFonts w:ascii="Times New Roman" w:hAnsi="Times New Roman"/>
+        </w:rPr>
+        <w:t xml:space="preserve">. By putting the transactions in order, this is atomic and it means that there is only ever going to be one correct value for the bank balance at the end of both of them. If you don’t read or write the transactions correctly, then the two transactions are going to cause problems within the bank account.  </w:t>
       </w:r>
     </w:p>
     <w:p>
@@ -3170,6 +3180,278 @@
       <w:u w:val="none"/>
     </w:rPr>
   </w:style>
+  <w:style w:type="character" w:styleId="ListLabel182">
+    <w:name w:val="ListLabel 182"/>
+    <w:qFormat/>
+    <w:rPr>
+      <w:rFonts w:ascii="Times New Roman" w:hAnsi="Times New Roman" w:cs="Wingdings"/>
+      <w:u w:val="none"/>
+    </w:rPr>
+  </w:style>
+  <w:style w:type="character" w:styleId="ListLabel183">
+    <w:name w:val="ListLabel 183"/>
+    <w:qFormat/>
+    <w:rPr>
+      <w:rFonts w:cs="Wingdings 2"/>
+      <w:u w:val="none"/>
+    </w:rPr>
+  </w:style>
+  <w:style w:type="character" w:styleId="ListLabel184">
+    <w:name w:val="ListLabel 184"/>
+    <w:qFormat/>
+    <w:rPr>
+      <w:rFonts w:cs="OpenSymbol"/>
+      <w:u w:val="none"/>
+    </w:rPr>
+  </w:style>
+  <w:style w:type="character" w:styleId="ListLabel185">
+    <w:name w:val="ListLabel 185"/>
+    <w:qFormat/>
+    <w:rPr>
+      <w:rFonts w:cs="Wingdings"/>
+      <w:u w:val="none"/>
+    </w:rPr>
+  </w:style>
+  <w:style w:type="character" w:styleId="ListLabel186">
+    <w:name w:val="ListLabel 186"/>
+    <w:qFormat/>
+    <w:rPr>
+      <w:rFonts w:cs="Wingdings 2"/>
+      <w:u w:val="none"/>
+    </w:rPr>
+  </w:style>
+  <w:style w:type="character" w:styleId="ListLabel187">
+    <w:name w:val="ListLabel 187"/>
+    <w:qFormat/>
+    <w:rPr>
+      <w:rFonts w:cs="OpenSymbol"/>
+      <w:u w:val="none"/>
+    </w:rPr>
+  </w:style>
+  <w:style w:type="character" w:styleId="ListLabel188">
+    <w:name w:val="ListLabel 188"/>
+    <w:qFormat/>
+    <w:rPr>
+      <w:rFonts w:cs="Wingdings"/>
+      <w:u w:val="none"/>
+    </w:rPr>
+  </w:style>
+  <w:style w:type="character" w:styleId="ListLabel189">
+    <w:name w:val="ListLabel 189"/>
+    <w:qFormat/>
+    <w:rPr>
+      <w:rFonts w:cs="Wingdings 2"/>
+      <w:u w:val="none"/>
+    </w:rPr>
+  </w:style>
+  <w:style w:type="character" w:styleId="ListLabel190">
+    <w:name w:val="ListLabel 190"/>
+    <w:qFormat/>
+    <w:rPr>
+      <w:rFonts w:cs="OpenSymbol"/>
+      <w:u w:val="none"/>
+    </w:rPr>
+  </w:style>
+  <w:style w:type="character" w:styleId="ListLabel191">
+    <w:name w:val="ListLabel 191"/>
+    <w:qFormat/>
+    <w:rPr>
+      <w:rFonts w:cs="Wingdings"/>
+      <w:u w:val="none"/>
+    </w:rPr>
+  </w:style>
+  <w:style w:type="character" w:styleId="ListLabel192">
+    <w:name w:val="ListLabel 192"/>
+    <w:qFormat/>
+    <w:rPr>
+      <w:rFonts w:cs="Wingdings 2"/>
+      <w:u w:val="none"/>
+    </w:rPr>
+  </w:style>
+  <w:style w:type="character" w:styleId="ListLabel193">
+    <w:name w:val="ListLabel 193"/>
+    <w:qFormat/>
+    <w:rPr>
+      <w:rFonts w:cs="OpenSymbol"/>
+      <w:u w:val="none"/>
+    </w:rPr>
+  </w:style>
+  <w:style w:type="character" w:styleId="ListLabel194">
+    <w:name w:val="ListLabel 194"/>
+    <w:qFormat/>
+    <w:rPr>
+      <w:rFonts w:cs="Wingdings"/>
+      <w:u w:val="none"/>
+    </w:rPr>
+  </w:style>
+  <w:style w:type="character" w:styleId="ListLabel195">
+    <w:name w:val="ListLabel 195"/>
+    <w:qFormat/>
+    <w:rPr>
+      <w:rFonts w:cs="Wingdings 2"/>
+      <w:u w:val="none"/>
+    </w:rPr>
+  </w:style>
+  <w:style w:type="character" w:styleId="ListLabel196">
+    <w:name w:val="ListLabel 196"/>
+    <w:qFormat/>
+    <w:rPr>
+      <w:rFonts w:cs="OpenSymbol"/>
+      <w:u w:val="none"/>
+    </w:rPr>
+  </w:style>
+  <w:style w:type="character" w:styleId="ListLabel197">
+    <w:name w:val="ListLabel 197"/>
+    <w:qFormat/>
+    <w:rPr>
+      <w:rFonts w:cs="Wingdings"/>
+      <w:u w:val="none"/>
+    </w:rPr>
+  </w:style>
+  <w:style w:type="character" w:styleId="ListLabel198">
+    <w:name w:val="ListLabel 198"/>
+    <w:qFormat/>
+    <w:rPr>
+      <w:rFonts w:cs="Wingdings 2"/>
+      <w:u w:val="none"/>
+    </w:rPr>
+  </w:style>
+  <w:style w:type="character" w:styleId="ListLabel199">
+    <w:name w:val="ListLabel 199"/>
+    <w:qFormat/>
+    <w:rPr>
+      <w:rFonts w:cs="OpenSymbol"/>
+      <w:u w:val="none"/>
+    </w:rPr>
+  </w:style>
+  <w:style w:type="character" w:styleId="ListLabel200">
+    <w:name w:val="ListLabel 200"/>
+    <w:qFormat/>
+    <w:rPr>
+      <w:rFonts w:ascii="Times New Roman" w:hAnsi="Times New Roman"/>
+      <w:u w:val="none"/>
+    </w:rPr>
+  </w:style>
+  <w:style w:type="character" w:styleId="ListLabel201">
+    <w:name w:val="ListLabel 201"/>
+    <w:qFormat/>
+    <w:rPr>
+      <w:u w:val="none"/>
+    </w:rPr>
+  </w:style>
+  <w:style w:type="character" w:styleId="ListLabel202">
+    <w:name w:val="ListLabel 202"/>
+    <w:qFormat/>
+    <w:rPr>
+      <w:u w:val="none"/>
+    </w:rPr>
+  </w:style>
+  <w:style w:type="character" w:styleId="ListLabel203">
+    <w:name w:val="ListLabel 203"/>
+    <w:qFormat/>
+    <w:rPr>
+      <w:u w:val="none"/>
+    </w:rPr>
+  </w:style>
+  <w:style w:type="character" w:styleId="ListLabel204">
+    <w:name w:val="ListLabel 204"/>
+    <w:qFormat/>
+    <w:rPr>
+      <w:u w:val="none"/>
+    </w:rPr>
+  </w:style>
+  <w:style w:type="character" w:styleId="ListLabel205">
+    <w:name w:val="ListLabel 205"/>
+    <w:qFormat/>
+    <w:rPr>
+      <w:u w:val="none"/>
+    </w:rPr>
+  </w:style>
+  <w:style w:type="character" w:styleId="ListLabel206">
+    <w:name w:val="ListLabel 206"/>
+    <w:qFormat/>
+    <w:rPr>
+      <w:u w:val="none"/>
+    </w:rPr>
+  </w:style>
+  <w:style w:type="character" w:styleId="ListLabel207">
+    <w:name w:val="ListLabel 207"/>
+    <w:qFormat/>
+    <w:rPr>
+      <w:u w:val="none"/>
+    </w:rPr>
+  </w:style>
+  <w:style w:type="character" w:styleId="ListLabel208">
+    <w:name w:val="ListLabel 208"/>
+    <w:qFormat/>
+    <w:rPr>
+      <w:u w:val="none"/>
+    </w:rPr>
+  </w:style>
+  <w:style w:type="character" w:styleId="ListLabel209">
+    <w:name w:val="ListLabel 209"/>
+    <w:qFormat/>
+    <w:rPr>
+      <w:rFonts w:ascii="Times New Roman" w:hAnsi="Times New Roman"/>
+      <w:u w:val="none"/>
+    </w:rPr>
+  </w:style>
+  <w:style w:type="character" w:styleId="ListLabel210">
+    <w:name w:val="ListLabel 210"/>
+    <w:qFormat/>
+    <w:rPr>
+      <w:u w:val="none"/>
+    </w:rPr>
+  </w:style>
+  <w:style w:type="character" w:styleId="ListLabel211">
+    <w:name w:val="ListLabel 211"/>
+    <w:qFormat/>
+    <w:rPr>
+      <w:u w:val="none"/>
+    </w:rPr>
+  </w:style>
+  <w:style w:type="character" w:styleId="ListLabel212">
+    <w:name w:val="ListLabel 212"/>
+    <w:qFormat/>
+    <w:rPr>
+      <w:u w:val="none"/>
+    </w:rPr>
+  </w:style>
+  <w:style w:type="character" w:styleId="ListLabel213">
+    <w:name w:val="ListLabel 213"/>
+    <w:qFormat/>
+    <w:rPr>
+      <w:u w:val="none"/>
+    </w:rPr>
+  </w:style>
+  <w:style w:type="character" w:styleId="ListLabel214">
+    <w:name w:val="ListLabel 214"/>
+    <w:qFormat/>
+    <w:rPr>
+      <w:u w:val="none"/>
+    </w:rPr>
+  </w:style>
+  <w:style w:type="character" w:styleId="ListLabel215">
+    <w:name w:val="ListLabel 215"/>
+    <w:qFormat/>
+    <w:rPr>
+      <w:u w:val="none"/>
+    </w:rPr>
+  </w:style>
+  <w:style w:type="character" w:styleId="ListLabel216">
+    <w:name w:val="ListLabel 216"/>
+    <w:qFormat/>
+    <w:rPr>
+      <w:u w:val="none"/>
+    </w:rPr>
+  </w:style>
+  <w:style w:type="character" w:styleId="ListLabel217">
+    <w:name w:val="ListLabel 217"/>
+    <w:qFormat/>
+    <w:rPr>
+      <w:u w:val="none"/>
+    </w:rPr>
+  </w:style>
   <w:style w:type="paragraph" w:styleId="Heading">
     <w:name w:val="Heading"/>
     <w:basedOn w:val="Normal"/>

</xml_diff>

<commit_message>
Multiple changes to resource Update the image in Amdahl's excercise Update formatting of Atomic ops
</commit_message>
<xml_diff>
--- a/FinalResources/R4AtomicOps/TeachingNotes.docx
+++ b/FinalResources/R4AtomicOps/TeachingNotes.docx
@@ -13,10 +13,6 @@
         </w:rPr>
       </w:pPr>
       <w:r>
-        <w:rPr>
-          <w:rFonts w:eastAsia="Times New Roman" w:cs="Times New Roman" w:ascii="Times New Roman" w:hAnsi="Times New Roman"/>
-          <w:u w:val="single"/>
-        </w:rPr>
         <w:drawing>
           <wp:anchor behindDoc="0" distT="0" distB="0" distL="0" distR="0" simplePos="0" locked="0" layoutInCell="1" allowOverlap="1" relativeHeight="2">
             <wp:simplePos x="0" y="0"/>
@@ -68,7 +64,14 @@
           <w:rFonts w:eastAsia="Times New Roman" w:cs="Times New Roman" w:ascii="Times New Roman" w:hAnsi="Times New Roman"/>
           <w:u w:val="single"/>
         </w:rPr>
-        <w:t>Atomic Operations Education Resource</w:t>
+        <w:t>A</w:t>
+      </w:r>
+      <w:r>
+        <w:rPr>
+          <w:rFonts w:eastAsia="Times New Roman" w:cs="Times New Roman" w:ascii="Times New Roman" w:hAnsi="Times New Roman"/>
+          <w:u w:val="single"/>
+        </w:rPr>
+        <w:t>tomic Operations Education Resource</w:t>
       </w:r>
     </w:p>
     <w:p>
@@ -209,7 +212,7 @@
         <w:rPr>
           <w:rFonts w:eastAsia="Times New Roman" w:cs="Times New Roman" w:ascii="Times New Roman" w:hAnsi="Times New Roman"/>
         </w:rPr>
-        <w:t>The use of transactions, multi-threading, parallelism, basic understanding of dictionaries, consistency and atomic sections.</w:t>
+        <w:t>The use of transactions, multithreading, parallelism, basic understanding of dictionaries, consistency and atomic sections.</w:t>
       </w:r>
     </w:p>
     <w:p>
@@ -664,19 +667,7 @@
         <w:rPr>
           <w:rFonts w:eastAsia="Times New Roman" w:cs="Times New Roman" w:ascii="Times New Roman" w:hAnsi="Times New Roman"/>
         </w:rPr>
-        <w:t xml:space="preserve">Ask the students to suggest an order that will make the instructions </w:t>
-      </w:r>
-      <w:r>
-        <w:rPr>
-          <w:rFonts w:eastAsia="Times New Roman" w:cs="Times New Roman" w:ascii="Times New Roman" w:hAnsi="Times New Roman"/>
-        </w:rPr>
-        <w:t xml:space="preserve">from 3. to </w:t>
-      </w:r>
-      <w:r>
-        <w:rPr>
-          <w:rFonts w:eastAsia="Times New Roman" w:cs="Times New Roman" w:ascii="Times New Roman" w:hAnsi="Times New Roman"/>
-        </w:rPr>
-        <w:t xml:space="preserve">work. By putting the transactions in order, which is atomic and it means that there is only ever going to be one correct value for the bank balance at the end of both of them. If you don’t read or write the transactions correctly, then the two transactions are going to cause problems within the bank account.  </w:t>
+        <w:t xml:space="preserve">Ask the students to suggest an order that will make the instructions from 3. to work. By putting the transactions in order, which is atomic and it means that there is only ever going to be one correct value for the bank balance at the end of both of them. If you don’t read or write the transactions correctly, then the two transactions are going to cause problems within the bank account.  </w:t>
       </w:r>
     </w:p>
     <w:p>
@@ -763,7 +754,6 @@
       <w:keepNext w:val="false"/>
       <w:keepLines w:val="false"/>
       <w:widowControl/>
-      <w:pBdr/>
       <w:shd w:val="clear" w:fill="auto"/>
       <w:tabs>
         <w:tab w:val="center" w:pos="4513" w:leader="none"/>
@@ -806,7 +796,6 @@
         <w:sz w:val="22"/>
         <w:szCs w:val="22"/>
         <w:u w:val="none"/>
-        <w:shd w:fill="auto" w:val="clear"/>
         <w:vertAlign w:val="baseline"/>
       </w:rPr>
     </w:r>
@@ -952,6 +941,7 @@
       <w:rPr>
         <w:rFonts w:ascii="Wingdings" w:hAnsi="Wingdings" w:cs="Wingdings" w:hint="default"/>
         <w:u w:val="none"/>
+        <w:rFonts w:cs="Wingdings"/>
       </w:rPr>
     </w:lvl>
     <w:lvl w:ilvl="2">
@@ -965,6 +955,7 @@
       <w:rPr>
         <w:rFonts w:ascii="OpenSymbol" w:hAnsi="OpenSymbol" w:cs="OpenSymbol" w:hint="default"/>
         <w:u w:val="none"/>
+        <w:rFonts w:cs="OpenSymbol"/>
       </w:rPr>
     </w:lvl>
     <w:lvl w:ilvl="3">
@@ -978,6 +969,7 @@
       <w:rPr>
         <w:rFonts w:ascii="Wingdings" w:hAnsi="Wingdings" w:cs="Wingdings" w:hint="default"/>
         <w:u w:val="none"/>
+        <w:rFonts w:cs="Wingdings"/>
       </w:rPr>
     </w:lvl>
     <w:lvl w:ilvl="4">
@@ -991,6 +983,7 @@
       <w:rPr>
         <w:rFonts w:ascii="Wingdings" w:hAnsi="Wingdings" w:cs="Wingdings" w:hint="default"/>
         <w:u w:val="none"/>
+        <w:rFonts w:cs="Wingdings"/>
       </w:rPr>
     </w:lvl>
     <w:lvl w:ilvl="5">
@@ -1004,6 +997,7 @@
       <w:rPr>
         <w:rFonts w:ascii="OpenSymbol" w:hAnsi="OpenSymbol" w:cs="OpenSymbol" w:hint="default"/>
         <w:u w:val="none"/>
+        <w:rFonts w:cs="OpenSymbol"/>
       </w:rPr>
     </w:lvl>
     <w:lvl w:ilvl="6">
@@ -1017,6 +1011,7 @@
       <w:rPr>
         <w:rFonts w:ascii="Wingdings" w:hAnsi="Wingdings" w:cs="Wingdings" w:hint="default"/>
         <w:u w:val="none"/>
+        <w:rFonts w:cs="Wingdings"/>
       </w:rPr>
     </w:lvl>
     <w:lvl w:ilvl="7">
@@ -1030,6 +1025,7 @@
       <w:rPr>
         <w:rFonts w:ascii="Wingdings" w:hAnsi="Wingdings" w:cs="Wingdings" w:hint="default"/>
         <w:u w:val="none"/>
+        <w:rFonts w:cs="Wingdings"/>
       </w:rPr>
     </w:lvl>
     <w:lvl w:ilvl="8">
@@ -1043,6 +1039,7 @@
       <w:rPr>
         <w:rFonts w:ascii="OpenSymbol" w:hAnsi="OpenSymbol" w:cs="OpenSymbol" w:hint="default"/>
         <w:u w:val="none"/>
+        <w:rFonts w:cs="OpenSymbol"/>
       </w:rPr>
     </w:lvl>
   </w:abstractNum>
@@ -1071,6 +1068,7 @@
       <w:rPr>
         <w:rFonts w:ascii="Wingdings" w:hAnsi="Wingdings" w:cs="Wingdings" w:hint="default"/>
         <w:u w:val="none"/>
+        <w:rFonts w:cs="Wingdings"/>
       </w:rPr>
     </w:lvl>
     <w:lvl w:ilvl="2">
@@ -1084,6 +1082,7 @@
       <w:rPr>
         <w:rFonts w:ascii="OpenSymbol" w:hAnsi="OpenSymbol" w:cs="OpenSymbol" w:hint="default"/>
         <w:u w:val="none"/>
+        <w:rFonts w:cs="OpenSymbol"/>
       </w:rPr>
     </w:lvl>
     <w:lvl w:ilvl="3">
@@ -1097,6 +1096,7 @@
       <w:rPr>
         <w:rFonts w:ascii="Wingdings" w:hAnsi="Wingdings" w:cs="Wingdings" w:hint="default"/>
         <w:u w:val="none"/>
+        <w:rFonts w:cs="Wingdings"/>
       </w:rPr>
     </w:lvl>
     <w:lvl w:ilvl="4">
@@ -1110,6 +1110,7 @@
       <w:rPr>
         <w:rFonts w:ascii="Wingdings" w:hAnsi="Wingdings" w:cs="Wingdings" w:hint="default"/>
         <w:u w:val="none"/>
+        <w:rFonts w:cs="Wingdings"/>
       </w:rPr>
     </w:lvl>
     <w:lvl w:ilvl="5">
@@ -1123,6 +1124,7 @@
       <w:rPr>
         <w:rFonts w:ascii="OpenSymbol" w:hAnsi="OpenSymbol" w:cs="OpenSymbol" w:hint="default"/>
         <w:u w:val="none"/>
+        <w:rFonts w:cs="OpenSymbol"/>
       </w:rPr>
     </w:lvl>
     <w:lvl w:ilvl="6">
@@ -1136,6 +1138,7 @@
       <w:rPr>
         <w:rFonts w:ascii="Wingdings" w:hAnsi="Wingdings" w:cs="Wingdings" w:hint="default"/>
         <w:u w:val="none"/>
+        <w:rFonts w:cs="Wingdings"/>
       </w:rPr>
     </w:lvl>
     <w:lvl w:ilvl="7">
@@ -1149,6 +1152,7 @@
       <w:rPr>
         <w:rFonts w:ascii="Wingdings" w:hAnsi="Wingdings" w:cs="Wingdings" w:hint="default"/>
         <w:u w:val="none"/>
+        <w:rFonts w:cs="Wingdings"/>
       </w:rPr>
     </w:lvl>
     <w:lvl w:ilvl="8">
@@ -1162,6 +1166,7 @@
       <w:rPr>
         <w:rFonts w:ascii="OpenSymbol" w:hAnsi="OpenSymbol" w:cs="OpenSymbol" w:hint="default"/>
         <w:u w:val="none"/>
+        <w:rFonts w:cs="OpenSymbol"/>
       </w:rPr>
     </w:lvl>
   </w:abstractNum>
@@ -1392,7 +1397,6 @@
     <w:rPrDefault>
       <w:rPr>
         <w:rFonts w:ascii="Arial" w:hAnsi="Arial" w:eastAsia="Arial" w:cs="Arial"/>
-        <w:sz w:val="22"/>
         <w:szCs w:val="22"/>
         <w:lang w:val="en-GB" w:eastAsia="zh-CN" w:bidi="hi-IN"/>
       </w:rPr>
@@ -1406,7 +1410,9 @@
     <w:qFormat/>
     <w:pPr>
       <w:widowControl w:val="false"/>
+      <w:bidi w:val="0"/>
       <w:spacing w:lineRule="auto" w:line="276"/>
+      <w:jc w:val="left"/>
     </w:pPr>
     <w:rPr>
       <w:rFonts w:ascii="Arial" w:hAnsi="Arial" w:eastAsia="Arial" w:cs="Arial"/>
@@ -1419,99 +1425,123 @@
   </w:style>
   <w:style w:type="paragraph" w:styleId="Heading1">
     <w:name w:val="Heading 1"/>
-    <w:basedOn w:val="Normal1"/>
     <w:next w:val="Normal"/>
     <w:qFormat/>
     <w:pPr>
       <w:keepNext w:val="true"/>
       <w:keepLines/>
+      <w:widowControl w:val="false"/>
       <w:spacing w:lineRule="auto" w:line="240" w:before="400" w:after="120"/>
       <w:contextualSpacing/>
     </w:pPr>
     <w:rPr>
+      <w:rFonts w:ascii="Arial" w:hAnsi="Arial" w:eastAsia="Arial" w:cs="Arial"/>
+      <w:color w:val="auto"/>
+      <w:kern w:val="0"/>
       <w:sz w:val="40"/>
       <w:szCs w:val="40"/>
+      <w:lang w:val="en-GB" w:eastAsia="zh-CN" w:bidi="hi-IN"/>
     </w:rPr>
   </w:style>
   <w:style w:type="paragraph" w:styleId="Heading2">
     <w:name w:val="Heading 2"/>
-    <w:basedOn w:val="Normal1"/>
     <w:next w:val="Normal"/>
     <w:qFormat/>
     <w:pPr>
       <w:keepNext w:val="true"/>
       <w:keepLines/>
+      <w:widowControl w:val="false"/>
       <w:spacing w:lineRule="auto" w:line="240" w:before="360" w:after="120"/>
       <w:contextualSpacing/>
     </w:pPr>
     <w:rPr>
+      <w:rFonts w:ascii="Arial" w:hAnsi="Arial" w:eastAsia="Arial" w:cs="Arial"/>
+      <w:color w:val="auto"/>
+      <w:kern w:val="0"/>
       <w:sz w:val="32"/>
       <w:szCs w:val="32"/>
+      <w:lang w:val="en-GB" w:eastAsia="zh-CN" w:bidi="hi-IN"/>
     </w:rPr>
   </w:style>
   <w:style w:type="paragraph" w:styleId="Heading3">
     <w:name w:val="Heading 3"/>
-    <w:basedOn w:val="Normal1"/>
     <w:next w:val="Normal"/>
     <w:qFormat/>
     <w:pPr>
       <w:keepNext w:val="true"/>
       <w:keepLines/>
+      <w:widowControl w:val="false"/>
       <w:spacing w:lineRule="auto" w:line="240" w:before="320" w:after="80"/>
       <w:contextualSpacing/>
     </w:pPr>
     <w:rPr>
+      <w:rFonts w:ascii="Arial" w:hAnsi="Arial" w:eastAsia="Arial" w:cs="Arial"/>
       <w:color w:val="434343"/>
+      <w:kern w:val="0"/>
       <w:sz w:val="28"/>
       <w:szCs w:val="28"/>
+      <w:lang w:val="en-GB" w:eastAsia="zh-CN" w:bidi="hi-IN"/>
     </w:rPr>
   </w:style>
   <w:style w:type="paragraph" w:styleId="Heading4">
     <w:name w:val="Heading 4"/>
-    <w:basedOn w:val="Normal1"/>
     <w:next w:val="Normal"/>
     <w:qFormat/>
     <w:pPr>
       <w:keepNext w:val="true"/>
       <w:keepLines/>
+      <w:widowControl w:val="false"/>
       <w:spacing w:lineRule="auto" w:line="240" w:before="280" w:after="80"/>
       <w:contextualSpacing/>
     </w:pPr>
     <w:rPr>
+      <w:rFonts w:ascii="Arial" w:hAnsi="Arial" w:eastAsia="Arial" w:cs="Arial"/>
       <w:color w:val="666666"/>
+      <w:kern w:val="0"/>
       <w:sz w:val="24"/>
       <w:szCs w:val="24"/>
+      <w:lang w:val="en-GB" w:eastAsia="zh-CN" w:bidi="hi-IN"/>
     </w:rPr>
   </w:style>
   <w:style w:type="paragraph" w:styleId="Heading5">
     <w:name w:val="Heading 5"/>
-    <w:basedOn w:val="Normal1"/>
     <w:next w:val="Normal"/>
     <w:qFormat/>
     <w:pPr>
       <w:keepNext w:val="true"/>
       <w:keepLines/>
+      <w:widowControl w:val="false"/>
       <w:spacing w:lineRule="auto" w:line="240" w:before="240" w:after="80"/>
       <w:contextualSpacing/>
     </w:pPr>
     <w:rPr>
+      <w:rFonts w:ascii="Arial" w:hAnsi="Arial" w:eastAsia="Arial" w:cs="Arial"/>
       <w:color w:val="666666"/>
+      <w:kern w:val="0"/>
+      <w:sz w:val="22"/>
+      <w:szCs w:val="22"/>
+      <w:lang w:val="en-GB" w:eastAsia="zh-CN" w:bidi="hi-IN"/>
     </w:rPr>
   </w:style>
   <w:style w:type="paragraph" w:styleId="Heading6">
     <w:name w:val="Heading 6"/>
-    <w:basedOn w:val="Normal1"/>
     <w:next w:val="Normal"/>
     <w:qFormat/>
     <w:pPr>
       <w:keepNext w:val="true"/>
       <w:keepLines/>
+      <w:widowControl w:val="false"/>
       <w:spacing w:lineRule="auto" w:line="240" w:before="240" w:after="80"/>
       <w:contextualSpacing/>
     </w:pPr>
     <w:rPr>
+      <w:rFonts w:ascii="Arial" w:hAnsi="Arial" w:eastAsia="Arial" w:cs="Arial"/>
       <w:i/>
       <w:color w:val="666666"/>
+      <w:kern w:val="0"/>
+      <w:sz w:val="22"/>
+      <w:szCs w:val="22"/>
+      <w:lang w:val="en-GB" w:eastAsia="zh-CN" w:bidi="hi-IN"/>
     </w:rPr>
   </w:style>
   <w:style w:type="character" w:styleId="ListLabel1">
@@ -1775,6 +1805,276 @@
     <w:qFormat/>
     <w:rPr>
       <w:rFonts w:ascii="OpenSymbol" w:hAnsi="OpenSymbol" w:eastAsia="OpenSymbol" w:cs="OpenSymbol"/>
+    </w:rPr>
+  </w:style>
+  <w:style w:type="character" w:styleId="ListLabel37">
+    <w:name w:val="ListLabel 37"/>
+    <w:qFormat/>
+    <w:rPr>
+      <w:rFonts w:eastAsia="Times New Roman" w:cs="Times New Roman"/>
+      <w:u w:val="none"/>
+    </w:rPr>
+  </w:style>
+  <w:style w:type="character" w:styleId="ListLabel38">
+    <w:name w:val="ListLabel 38"/>
+    <w:qFormat/>
+    <w:rPr>
+      <w:u w:val="none"/>
+    </w:rPr>
+  </w:style>
+  <w:style w:type="character" w:styleId="ListLabel39">
+    <w:name w:val="ListLabel 39"/>
+    <w:qFormat/>
+    <w:rPr>
+      <w:u w:val="none"/>
+    </w:rPr>
+  </w:style>
+  <w:style w:type="character" w:styleId="ListLabel40">
+    <w:name w:val="ListLabel 40"/>
+    <w:qFormat/>
+    <w:rPr>
+      <w:u w:val="none"/>
+    </w:rPr>
+  </w:style>
+  <w:style w:type="character" w:styleId="ListLabel41">
+    <w:name w:val="ListLabel 41"/>
+    <w:qFormat/>
+    <w:rPr>
+      <w:u w:val="none"/>
+    </w:rPr>
+  </w:style>
+  <w:style w:type="character" w:styleId="ListLabel42">
+    <w:name w:val="ListLabel 42"/>
+    <w:qFormat/>
+    <w:rPr>
+      <w:u w:val="none"/>
+    </w:rPr>
+  </w:style>
+  <w:style w:type="character" w:styleId="ListLabel43">
+    <w:name w:val="ListLabel 43"/>
+    <w:qFormat/>
+    <w:rPr>
+      <w:u w:val="none"/>
+    </w:rPr>
+  </w:style>
+  <w:style w:type="character" w:styleId="ListLabel44">
+    <w:name w:val="ListLabel 44"/>
+    <w:qFormat/>
+    <w:rPr>
+      <w:u w:val="none"/>
+    </w:rPr>
+  </w:style>
+  <w:style w:type="character" w:styleId="ListLabel45">
+    <w:name w:val="ListLabel 45"/>
+    <w:qFormat/>
+    <w:rPr>
+      <w:u w:val="none"/>
+    </w:rPr>
+  </w:style>
+  <w:style w:type="character" w:styleId="ListLabel46">
+    <w:name w:val="ListLabel 46"/>
+    <w:qFormat/>
+    <w:rPr>
+      <w:rFonts w:ascii="Times New Roman" w:hAnsi="Times New Roman" w:cs="OpenSymbol"/>
+    </w:rPr>
+  </w:style>
+  <w:style w:type="character" w:styleId="ListLabel47">
+    <w:name w:val="ListLabel 47"/>
+    <w:qFormat/>
+    <w:rPr>
+      <w:rFonts w:cs="Wingdings"/>
+      <w:u w:val="none"/>
+    </w:rPr>
+  </w:style>
+  <w:style w:type="character" w:styleId="ListLabel48">
+    <w:name w:val="ListLabel 48"/>
+    <w:qFormat/>
+    <w:rPr>
+      <w:rFonts w:cs="OpenSymbol"/>
+      <w:u w:val="none"/>
+    </w:rPr>
+  </w:style>
+  <w:style w:type="character" w:styleId="ListLabel49">
+    <w:name w:val="ListLabel 49"/>
+    <w:qFormat/>
+    <w:rPr>
+      <w:rFonts w:cs="Wingdings"/>
+      <w:u w:val="none"/>
+    </w:rPr>
+  </w:style>
+  <w:style w:type="character" w:styleId="ListLabel50">
+    <w:name w:val="ListLabel 50"/>
+    <w:qFormat/>
+    <w:rPr>
+      <w:rFonts w:cs="Wingdings"/>
+      <w:u w:val="none"/>
+    </w:rPr>
+  </w:style>
+  <w:style w:type="character" w:styleId="ListLabel51">
+    <w:name w:val="ListLabel 51"/>
+    <w:qFormat/>
+    <w:rPr>
+      <w:rFonts w:cs="OpenSymbol"/>
+      <w:u w:val="none"/>
+    </w:rPr>
+  </w:style>
+  <w:style w:type="character" w:styleId="ListLabel52">
+    <w:name w:val="ListLabel 52"/>
+    <w:qFormat/>
+    <w:rPr>
+      <w:rFonts w:cs="Wingdings"/>
+      <w:u w:val="none"/>
+    </w:rPr>
+  </w:style>
+  <w:style w:type="character" w:styleId="ListLabel53">
+    <w:name w:val="ListLabel 53"/>
+    <w:qFormat/>
+    <w:rPr>
+      <w:rFonts w:cs="Wingdings"/>
+      <w:u w:val="none"/>
+    </w:rPr>
+  </w:style>
+  <w:style w:type="character" w:styleId="ListLabel54">
+    <w:name w:val="ListLabel 54"/>
+    <w:qFormat/>
+    <w:rPr>
+      <w:rFonts w:cs="OpenSymbol"/>
+      <w:u w:val="none"/>
+    </w:rPr>
+  </w:style>
+  <w:style w:type="character" w:styleId="ListLabel55">
+    <w:name w:val="ListLabel 55"/>
+    <w:qFormat/>
+    <w:rPr>
+      <w:rFonts w:ascii="Times New Roman" w:hAnsi="Times New Roman" w:cs="OpenSymbol"/>
+    </w:rPr>
+  </w:style>
+  <w:style w:type="character" w:styleId="ListLabel56">
+    <w:name w:val="ListLabel 56"/>
+    <w:qFormat/>
+    <w:rPr>
+      <w:rFonts w:cs="Wingdings"/>
+      <w:u w:val="none"/>
+    </w:rPr>
+  </w:style>
+  <w:style w:type="character" w:styleId="ListLabel57">
+    <w:name w:val="ListLabel 57"/>
+    <w:qFormat/>
+    <w:rPr>
+      <w:rFonts w:cs="OpenSymbol"/>
+      <w:u w:val="none"/>
+    </w:rPr>
+  </w:style>
+  <w:style w:type="character" w:styleId="ListLabel58">
+    <w:name w:val="ListLabel 58"/>
+    <w:qFormat/>
+    <w:rPr>
+      <w:rFonts w:cs="Wingdings"/>
+      <w:u w:val="none"/>
+    </w:rPr>
+  </w:style>
+  <w:style w:type="character" w:styleId="ListLabel59">
+    <w:name w:val="ListLabel 59"/>
+    <w:qFormat/>
+    <w:rPr>
+      <w:rFonts w:cs="Wingdings"/>
+      <w:u w:val="none"/>
+    </w:rPr>
+  </w:style>
+  <w:style w:type="character" w:styleId="ListLabel60">
+    <w:name w:val="ListLabel 60"/>
+    <w:qFormat/>
+    <w:rPr>
+      <w:rFonts w:cs="OpenSymbol"/>
+      <w:u w:val="none"/>
+    </w:rPr>
+  </w:style>
+  <w:style w:type="character" w:styleId="ListLabel61">
+    <w:name w:val="ListLabel 61"/>
+    <w:qFormat/>
+    <w:rPr>
+      <w:rFonts w:cs="Wingdings"/>
+      <w:u w:val="none"/>
+    </w:rPr>
+  </w:style>
+  <w:style w:type="character" w:styleId="ListLabel62">
+    <w:name w:val="ListLabel 62"/>
+    <w:qFormat/>
+    <w:rPr>
+      <w:rFonts w:cs="Wingdings"/>
+      <w:u w:val="none"/>
+    </w:rPr>
+  </w:style>
+  <w:style w:type="character" w:styleId="ListLabel63">
+    <w:name w:val="ListLabel 63"/>
+    <w:qFormat/>
+    <w:rPr>
+      <w:rFonts w:cs="OpenSymbol"/>
+      <w:u w:val="none"/>
+    </w:rPr>
+  </w:style>
+  <w:style w:type="character" w:styleId="ListLabel64">
+    <w:name w:val="ListLabel 64"/>
+    <w:qFormat/>
+    <w:rPr>
+      <w:rFonts w:eastAsia="Times New Roman" w:cs="Times New Roman"/>
+      <w:u w:val="none"/>
+    </w:rPr>
+  </w:style>
+  <w:style w:type="character" w:styleId="ListLabel65">
+    <w:name w:val="ListLabel 65"/>
+    <w:qFormat/>
+    <w:rPr>
+      <w:u w:val="none"/>
+    </w:rPr>
+  </w:style>
+  <w:style w:type="character" w:styleId="ListLabel66">
+    <w:name w:val="ListLabel 66"/>
+    <w:qFormat/>
+    <w:rPr>
+      <w:u w:val="none"/>
+    </w:rPr>
+  </w:style>
+  <w:style w:type="character" w:styleId="ListLabel67">
+    <w:name w:val="ListLabel 67"/>
+    <w:qFormat/>
+    <w:rPr>
+      <w:u w:val="none"/>
+    </w:rPr>
+  </w:style>
+  <w:style w:type="character" w:styleId="ListLabel68">
+    <w:name w:val="ListLabel 68"/>
+    <w:qFormat/>
+    <w:rPr>
+      <w:u w:val="none"/>
+    </w:rPr>
+  </w:style>
+  <w:style w:type="character" w:styleId="ListLabel69">
+    <w:name w:val="ListLabel 69"/>
+    <w:qFormat/>
+    <w:rPr>
+      <w:u w:val="none"/>
+    </w:rPr>
+  </w:style>
+  <w:style w:type="character" w:styleId="ListLabel70">
+    <w:name w:val="ListLabel 70"/>
+    <w:qFormat/>
+    <w:rPr>
+      <w:u w:val="none"/>
+    </w:rPr>
+  </w:style>
+  <w:style w:type="character" w:styleId="ListLabel71">
+    <w:name w:val="ListLabel 71"/>
+    <w:qFormat/>
+    <w:rPr>
+      <w:u w:val="none"/>
+    </w:rPr>
+  </w:style>
+  <w:style w:type="character" w:styleId="ListLabel72">
+    <w:name w:val="ListLabel 72"/>
+    <w:qFormat/>
+    <w:rPr>
+      <w:u w:val="none"/>
     </w:rPr>
   </w:style>
   <w:style w:type="paragraph" w:styleId="Heading">
@@ -1835,7 +2135,7 @@
       <w:rFonts w:cs="Droid Sans Devanagari"/>
     </w:rPr>
   </w:style>
-  <w:style w:type="paragraph" w:styleId="Normal1" w:default="1">
+  <w:style w:type="paragraph" w:styleId="LOnormal" w:default="1">
     <w:name w:val="LO-normal"/>
     <w:qFormat/>
     <w:pPr>
@@ -1854,7 +2154,7 @@
   </w:style>
   <w:style w:type="paragraph" w:styleId="Title">
     <w:name w:val="Title"/>
-    <w:basedOn w:val="Normal1"/>
+    <w:basedOn w:val="LOnormal"/>
     <w:next w:val="Normal"/>
     <w:qFormat/>
     <w:pPr>
@@ -1870,7 +2170,7 @@
   </w:style>
   <w:style w:type="paragraph" w:styleId="Subtitle">
     <w:name w:val="Subtitle"/>
-    <w:basedOn w:val="Normal1"/>
+    <w:basedOn w:val="LOnormal"/>
     <w:next w:val="Normal"/>
     <w:qFormat/>
     <w:pPr>

</xml_diff>

<commit_message>
Change wording in atomic ops
</commit_message>
<xml_diff>
--- a/FinalResources/R4AtomicOps/TeachingNotes.docx
+++ b/FinalResources/R4AtomicOps/TeachingNotes.docx
@@ -731,7 +731,43 @@
           <w:u w:val="none"/>
           <w:lang w:eastAsia="en-GB"/>
         </w:rPr>
-        <w:t xml:space="preserve">The blocks can be used in other ways to demonstrate that the transactions should be linked correctly, asking students to arrange the blocks in different ways, and recording the transactions output to show the different results that can happen – however it always needs to go back that the read-modify-write routine is the correct way to use these instructions. </w:t>
+        <w:t xml:space="preserve">The blocks can be used in other ways to demonstrate that the transactions should be linked correctly, asking students to arrange the blocks in different ways, and recording the transactions output to show the different results that can happen – however it always needs to go back </w:t>
+      </w:r>
+      <w:r>
+        <w:rPr>
+          <w:rFonts w:eastAsia="Times New Roman" w:cs="Times New Roman" w:ascii="Times New Roman" w:hAnsi="Times New Roman"/>
+          <w:color w:val="000000"/>
+          <w:u w:val="none"/>
+          <w:lang w:eastAsia="en-GB"/>
+        </w:rPr>
+        <w:t xml:space="preserve">to </w:t>
+      </w:r>
+      <w:r>
+        <w:rPr>
+          <w:rFonts w:eastAsia="Times New Roman" w:cs="Times New Roman" w:ascii="Times New Roman" w:hAnsi="Times New Roman"/>
+          <w:color w:val="000000"/>
+          <w:u w:val="none"/>
+          <w:lang w:eastAsia="en-GB"/>
+        </w:rPr>
+        <w:t xml:space="preserve">the read-modify-write routine </w:t>
+      </w:r>
+      <w:r>
+        <w:rPr>
+          <w:rFonts w:eastAsia="Times New Roman" w:cs="Times New Roman" w:ascii="Times New Roman" w:hAnsi="Times New Roman"/>
+          <w:color w:val="000000"/>
+          <w:u w:val="none"/>
+          <w:lang w:eastAsia="en-GB"/>
+        </w:rPr>
+        <w:t>and it being the</w:t>
+      </w:r>
+      <w:r>
+        <w:rPr>
+          <w:rFonts w:eastAsia="Times New Roman" w:cs="Times New Roman" w:ascii="Times New Roman" w:hAnsi="Times New Roman"/>
+          <w:color w:val="000000"/>
+          <w:u w:val="none"/>
+          <w:lang w:eastAsia="en-GB"/>
+        </w:rPr>
+        <w:t xml:space="preserve"> correct way to use these instructions. </w:t>
       </w:r>
     </w:p>
     <w:sectPr>
@@ -1595,7 +1631,7 @@
     <w:pPr>
       <w:widowControl/>
       <w:suppressAutoHyphens w:val="true"/>
-      <w:overflowPunct w:val="true"/>
+      <w:overflowPunct w:val="false"/>
       <w:bidi w:val="0"/>
       <w:spacing w:lineRule="auto" w:line="276" w:before="0" w:after="200"/>
       <w:jc w:val="left"/>
@@ -3762,6 +3798,276 @@
   </w:style>
   <w:style w:type="character" w:styleId="ListLabel272">
     <w:name w:val="ListLabel 272"/>
+    <w:qFormat/>
+    <w:rPr>
+      <w:rFonts w:cs="OpenSymbol"/>
+    </w:rPr>
+  </w:style>
+  <w:style w:type="character" w:styleId="ListLabel273">
+    <w:name w:val="ListLabel 273"/>
+    <w:qFormat/>
+    <w:rPr>
+      <w:rFonts w:cs="Symbol"/>
+      <w:sz w:val="20"/>
+    </w:rPr>
+  </w:style>
+  <w:style w:type="character" w:styleId="ListLabel274">
+    <w:name w:val="ListLabel 274"/>
+    <w:qFormat/>
+    <w:rPr>
+      <w:rFonts w:cs="Courier New"/>
+      <w:sz w:val="20"/>
+    </w:rPr>
+  </w:style>
+  <w:style w:type="character" w:styleId="ListLabel275">
+    <w:name w:val="ListLabel 275"/>
+    <w:qFormat/>
+    <w:rPr>
+      <w:rFonts w:cs="Wingdings"/>
+      <w:sz w:val="20"/>
+    </w:rPr>
+  </w:style>
+  <w:style w:type="character" w:styleId="ListLabel276">
+    <w:name w:val="ListLabel 276"/>
+    <w:qFormat/>
+    <w:rPr>
+      <w:rFonts w:cs="Wingdings"/>
+      <w:sz w:val="20"/>
+    </w:rPr>
+  </w:style>
+  <w:style w:type="character" w:styleId="ListLabel277">
+    <w:name w:val="ListLabel 277"/>
+    <w:qFormat/>
+    <w:rPr>
+      <w:rFonts w:cs="Wingdings"/>
+      <w:sz w:val="20"/>
+    </w:rPr>
+  </w:style>
+  <w:style w:type="character" w:styleId="ListLabel278">
+    <w:name w:val="ListLabel 278"/>
+    <w:qFormat/>
+    <w:rPr>
+      <w:rFonts w:cs="Wingdings"/>
+      <w:sz w:val="20"/>
+    </w:rPr>
+  </w:style>
+  <w:style w:type="character" w:styleId="ListLabel279">
+    <w:name w:val="ListLabel 279"/>
+    <w:qFormat/>
+    <w:rPr>
+      <w:rFonts w:cs="Wingdings"/>
+      <w:sz w:val="20"/>
+    </w:rPr>
+  </w:style>
+  <w:style w:type="character" w:styleId="ListLabel280">
+    <w:name w:val="ListLabel 280"/>
+    <w:qFormat/>
+    <w:rPr>
+      <w:rFonts w:cs="Wingdings"/>
+      <w:sz w:val="20"/>
+    </w:rPr>
+  </w:style>
+  <w:style w:type="character" w:styleId="ListLabel281">
+    <w:name w:val="ListLabel 281"/>
+    <w:qFormat/>
+    <w:rPr>
+      <w:rFonts w:cs="Wingdings"/>
+      <w:sz w:val="20"/>
+    </w:rPr>
+  </w:style>
+  <w:style w:type="character" w:styleId="ListLabel282">
+    <w:name w:val="ListLabel 282"/>
+    <w:qFormat/>
+    <w:rPr>
+      <w:rFonts w:cs="Symbol"/>
+      <w:sz w:val="20"/>
+    </w:rPr>
+  </w:style>
+  <w:style w:type="character" w:styleId="ListLabel283">
+    <w:name w:val="ListLabel 283"/>
+    <w:qFormat/>
+    <w:rPr>
+      <w:rFonts w:cs="Courier New"/>
+      <w:sz w:val="20"/>
+    </w:rPr>
+  </w:style>
+  <w:style w:type="character" w:styleId="ListLabel284">
+    <w:name w:val="ListLabel 284"/>
+    <w:qFormat/>
+    <w:rPr>
+      <w:rFonts w:cs="Wingdings"/>
+      <w:sz w:val="20"/>
+    </w:rPr>
+  </w:style>
+  <w:style w:type="character" w:styleId="ListLabel285">
+    <w:name w:val="ListLabel 285"/>
+    <w:qFormat/>
+    <w:rPr>
+      <w:rFonts w:cs="Wingdings"/>
+      <w:sz w:val="20"/>
+    </w:rPr>
+  </w:style>
+  <w:style w:type="character" w:styleId="ListLabel286">
+    <w:name w:val="ListLabel 286"/>
+    <w:qFormat/>
+    <w:rPr>
+      <w:rFonts w:cs="Wingdings"/>
+      <w:sz w:val="20"/>
+    </w:rPr>
+  </w:style>
+  <w:style w:type="character" w:styleId="ListLabel287">
+    <w:name w:val="ListLabel 287"/>
+    <w:qFormat/>
+    <w:rPr>
+      <w:rFonts w:cs="Wingdings"/>
+      <w:sz w:val="20"/>
+    </w:rPr>
+  </w:style>
+  <w:style w:type="character" w:styleId="ListLabel288">
+    <w:name w:val="ListLabel 288"/>
+    <w:qFormat/>
+    <w:rPr>
+      <w:rFonts w:cs="Wingdings"/>
+      <w:sz w:val="20"/>
+    </w:rPr>
+  </w:style>
+  <w:style w:type="character" w:styleId="ListLabel289">
+    <w:name w:val="ListLabel 289"/>
+    <w:qFormat/>
+    <w:rPr>
+      <w:rFonts w:cs="Wingdings"/>
+      <w:sz w:val="20"/>
+    </w:rPr>
+  </w:style>
+  <w:style w:type="character" w:styleId="ListLabel290">
+    <w:name w:val="ListLabel 290"/>
+    <w:qFormat/>
+    <w:rPr>
+      <w:rFonts w:cs="Wingdings"/>
+      <w:sz w:val="20"/>
+    </w:rPr>
+  </w:style>
+  <w:style w:type="character" w:styleId="ListLabel291">
+    <w:name w:val="ListLabel 291"/>
+    <w:qFormat/>
+    <w:rPr>
+      <w:rFonts w:cs="OpenSymbol"/>
+    </w:rPr>
+  </w:style>
+  <w:style w:type="character" w:styleId="ListLabel292">
+    <w:name w:val="ListLabel 292"/>
+    <w:qFormat/>
+    <w:rPr>
+      <w:rFonts w:cs="OpenSymbol"/>
+    </w:rPr>
+  </w:style>
+  <w:style w:type="character" w:styleId="ListLabel293">
+    <w:name w:val="ListLabel 293"/>
+    <w:qFormat/>
+    <w:rPr>
+      <w:rFonts w:cs="OpenSymbol"/>
+    </w:rPr>
+  </w:style>
+  <w:style w:type="character" w:styleId="ListLabel294">
+    <w:name w:val="ListLabel 294"/>
+    <w:qFormat/>
+    <w:rPr>
+      <w:rFonts w:cs="OpenSymbol"/>
+    </w:rPr>
+  </w:style>
+  <w:style w:type="character" w:styleId="ListLabel295">
+    <w:name w:val="ListLabel 295"/>
+    <w:qFormat/>
+    <w:rPr>
+      <w:rFonts w:cs="OpenSymbol"/>
+    </w:rPr>
+  </w:style>
+  <w:style w:type="character" w:styleId="ListLabel296">
+    <w:name w:val="ListLabel 296"/>
+    <w:qFormat/>
+    <w:rPr>
+      <w:rFonts w:cs="OpenSymbol"/>
+    </w:rPr>
+  </w:style>
+  <w:style w:type="character" w:styleId="ListLabel297">
+    <w:name w:val="ListLabel 297"/>
+    <w:qFormat/>
+    <w:rPr>
+      <w:rFonts w:cs="OpenSymbol"/>
+    </w:rPr>
+  </w:style>
+  <w:style w:type="character" w:styleId="ListLabel298">
+    <w:name w:val="ListLabel 298"/>
+    <w:qFormat/>
+    <w:rPr>
+      <w:rFonts w:cs="OpenSymbol"/>
+    </w:rPr>
+  </w:style>
+  <w:style w:type="character" w:styleId="ListLabel299">
+    <w:name w:val="ListLabel 299"/>
+    <w:qFormat/>
+    <w:rPr>
+      <w:rFonts w:cs="OpenSymbol"/>
+    </w:rPr>
+  </w:style>
+  <w:style w:type="character" w:styleId="ListLabel300">
+    <w:name w:val="ListLabel 300"/>
+    <w:qFormat/>
+    <w:rPr>
+      <w:rFonts w:cs="OpenSymbol"/>
+    </w:rPr>
+  </w:style>
+  <w:style w:type="character" w:styleId="ListLabel301">
+    <w:name w:val="ListLabel 301"/>
+    <w:qFormat/>
+    <w:rPr>
+      <w:rFonts w:cs="OpenSymbol"/>
+    </w:rPr>
+  </w:style>
+  <w:style w:type="character" w:styleId="ListLabel302">
+    <w:name w:val="ListLabel 302"/>
+    <w:qFormat/>
+    <w:rPr>
+      <w:rFonts w:cs="OpenSymbol"/>
+    </w:rPr>
+  </w:style>
+  <w:style w:type="character" w:styleId="ListLabel303">
+    <w:name w:val="ListLabel 303"/>
+    <w:qFormat/>
+    <w:rPr>
+      <w:rFonts w:cs="OpenSymbol"/>
+    </w:rPr>
+  </w:style>
+  <w:style w:type="character" w:styleId="ListLabel304">
+    <w:name w:val="ListLabel 304"/>
+    <w:qFormat/>
+    <w:rPr>
+      <w:rFonts w:cs="OpenSymbol"/>
+    </w:rPr>
+  </w:style>
+  <w:style w:type="character" w:styleId="ListLabel305">
+    <w:name w:val="ListLabel 305"/>
+    <w:qFormat/>
+    <w:rPr>
+      <w:rFonts w:cs="OpenSymbol"/>
+    </w:rPr>
+  </w:style>
+  <w:style w:type="character" w:styleId="ListLabel306">
+    <w:name w:val="ListLabel 306"/>
+    <w:qFormat/>
+    <w:rPr>
+      <w:rFonts w:cs="OpenSymbol"/>
+    </w:rPr>
+  </w:style>
+  <w:style w:type="character" w:styleId="ListLabel307">
+    <w:name w:val="ListLabel 307"/>
+    <w:qFormat/>
+    <w:rPr>
+      <w:rFonts w:cs="OpenSymbol"/>
+    </w:rPr>
+  </w:style>
+  <w:style w:type="character" w:styleId="ListLabel308">
+    <w:name w:val="ListLabel 308"/>
     <w:qFormat/>
     <w:rPr>
       <w:rFonts w:cs="OpenSymbol"/>

</xml_diff>

<commit_message>
Fix stylistic issues in atomic operations
</commit_message>
<xml_diff>
--- a/FinalResources/R4AtomicOps/TeachingNotes.docx
+++ b/FinalResources/R4AtomicOps/TeachingNotes.docx
@@ -10,6 +10,8 @@
         <w:rPr>
           <w:rFonts w:ascii="Arial" w:hAnsi="Arial" w:eastAsia="Times New Roman" w:cs="Arial"/>
           <w:color w:val="000000"/>
+          <w:sz w:val="32"/>
+          <w:szCs w:val="32"/>
           <w:u w:val="single"/>
           <w:lang w:eastAsia="en-GB"/>
         </w:rPr>
@@ -18,6 +20,8 @@
         <w:rPr>
           <w:rFonts w:eastAsia="Times New Roman" w:cs="Arial" w:ascii="Arial" w:hAnsi="Arial"/>
           <w:color w:val="000000"/>
+          <w:sz w:val="32"/>
+          <w:szCs w:val="32"/>
           <w:u w:val="single"/>
           <w:lang w:eastAsia="en-GB"/>
         </w:rPr>
@@ -73,12 +77,17 @@
         <w:pStyle w:val="Normal"/>
         <w:spacing w:lineRule="auto" w:line="240" w:before="0" w:after="0"/>
         <w:jc w:val="center"/>
-        <w:rPr/>
+        <w:rPr>
+          <w:sz w:val="32"/>
+          <w:szCs w:val="32"/>
+        </w:rPr>
       </w:pPr>
       <w:r>
         <w:rPr>
           <w:rFonts w:eastAsia="Times New Roman" w:cs="Times New Roman" w:ascii="Times New Roman" w:hAnsi="Times New Roman"/>
           <w:color w:val="000000"/>
+          <w:sz w:val="32"/>
+          <w:szCs w:val="32"/>
           <w:u w:val="single"/>
           <w:lang w:eastAsia="en-GB"/>
         </w:rPr>
@@ -92,12 +101,16 @@
         <w:jc w:val="right"/>
         <w:rPr>
           <w:rFonts w:ascii="Times New Roman" w:hAnsi="Times New Roman" w:eastAsia="Times New Roman" w:cs="Times New Roman"/>
+          <w:sz w:val="32"/>
+          <w:szCs w:val="32"/>
           <w:u w:val="single"/>
         </w:rPr>
       </w:pPr>
       <w:r>
         <w:rPr>
           <w:rFonts w:eastAsia="Times New Roman" w:cs="Times New Roman" w:ascii="Times New Roman" w:hAnsi="Times New Roman"/>
+          <w:sz w:val="32"/>
+          <w:szCs w:val="32"/>
           <w:u w:val="single"/>
         </w:rPr>
       </w:r>
@@ -109,6 +122,8 @@
         <w:rPr>
           <w:rFonts w:ascii="Times New Roman" w:hAnsi="Times New Roman" w:eastAsia="Times New Roman" w:cs="Times New Roman"/>
           <w:color w:val="000000"/>
+          <w:sz w:val="32"/>
+          <w:szCs w:val="32"/>
           <w:u w:val="single"/>
           <w:lang w:eastAsia="en-GB"/>
         </w:rPr>
@@ -117,6 +132,8 @@
         <w:rPr>
           <w:rFonts w:eastAsia="Times New Roman" w:cs="Times New Roman" w:ascii="Times New Roman" w:hAnsi="Times New Roman"/>
           <w:color w:val="000000"/>
+          <w:sz w:val="32"/>
+          <w:szCs w:val="32"/>
           <w:u w:val="single"/>
           <w:lang w:eastAsia="en-GB"/>
         </w:rPr>
@@ -129,6 +146,8 @@
         <w:rPr>
           <w:rFonts w:ascii="Times New Roman" w:hAnsi="Times New Roman" w:eastAsia="Times New Roman" w:cs="Times New Roman"/>
           <w:color w:val="000000"/>
+          <w:sz w:val="32"/>
+          <w:szCs w:val="32"/>
           <w:u w:val="single"/>
           <w:lang w:eastAsia="en-GB"/>
         </w:rPr>
@@ -137,6 +156,8 @@
         <w:rPr>
           <w:rFonts w:eastAsia="Times New Roman" w:cs="Times New Roman" w:ascii="Times New Roman" w:hAnsi="Times New Roman"/>
           <w:color w:val="000000"/>
+          <w:sz w:val="32"/>
+          <w:szCs w:val="32"/>
           <w:u w:val="single"/>
           <w:lang w:eastAsia="en-GB"/>
         </w:rPr>
@@ -146,11 +167,16 @@
       <w:pPr>
         <w:pStyle w:val="Normal"/>
         <w:spacing w:before="0" w:after="0"/>
-        <w:rPr/>
-      </w:pPr>
-      <w:r>
-        <w:rPr>
-          <w:rFonts w:eastAsia="Times New Roman" w:cs="Times New Roman" w:ascii="Times New Roman" w:hAnsi="Times New Roman"/>
+        <w:rPr>
+          <w:sz w:val="32"/>
+          <w:szCs w:val="32"/>
+        </w:rPr>
+      </w:pPr>
+      <w:r>
+        <w:rPr>
+          <w:rFonts w:eastAsia="Times New Roman" w:cs="Times New Roman" w:ascii="Times New Roman" w:hAnsi="Times New Roman"/>
+          <w:sz w:val="32"/>
+          <w:szCs w:val="32"/>
           <w:u w:val="single"/>
         </w:rPr>
         <w:t>Overview</w:t>
@@ -161,13 +187,66 @@
         <w:pStyle w:val="Normal"/>
         <w:spacing w:before="0" w:after="0"/>
         <w:ind w:left="720" w:right="0" w:hanging="0"/>
-        <w:rPr/>
-      </w:pPr>
-      <w:r>
-        <w:rPr>
-          <w:rFonts w:eastAsia="Times New Roman" w:cs="Times New Roman" w:ascii="Times New Roman" w:hAnsi="Times New Roman"/>
-        </w:rPr>
-        <w:t xml:space="preserve">This activity aims to teach students about the need for consistency and atomic blocks through the use of transactions. Consistency and atomic blocks are the idea that threads should only be able to access data at the right times and in the correct order to complete their task correctly. </w:t>
+        <w:rPr>
+          <w:sz w:val="32"/>
+          <w:szCs w:val="32"/>
+        </w:rPr>
+      </w:pPr>
+      <w:r>
+        <w:rPr>
+          <w:rFonts w:eastAsia="Times New Roman" w:cs="Times New Roman" w:ascii="Times New Roman" w:hAnsi="Times New Roman"/>
+          <w:sz w:val="32"/>
+          <w:szCs w:val="32"/>
+        </w:rPr>
+        <w:t xml:space="preserve">This activity aims to teach students about the need for consistency and atomic blocks through the use of </w:t>
+      </w:r>
+      <w:r>
+        <w:rPr>
+          <w:rFonts w:eastAsia="Times New Roman" w:cs="Times New Roman" w:ascii="Times New Roman" w:hAnsi="Times New Roman"/>
+          <w:sz w:val="32"/>
+          <w:szCs w:val="32"/>
+        </w:rPr>
+        <w:t>banking</w:t>
+      </w:r>
+      <w:r>
+        <w:rPr>
+          <w:rFonts w:eastAsia="Times New Roman" w:cs="Times New Roman" w:ascii="Times New Roman" w:hAnsi="Times New Roman"/>
+          <w:sz w:val="32"/>
+          <w:szCs w:val="32"/>
+        </w:rPr>
+        <w:t xml:space="preserve"> transactions. Consistency and atomic blocks are the idea that threads should only be able to access data at the right times and in the correct order to complete the</w:t>
+      </w:r>
+      <w:r>
+        <w:rPr>
+          <w:rFonts w:eastAsia="Times New Roman" w:cs="Times New Roman" w:ascii="Times New Roman" w:hAnsi="Times New Roman"/>
+          <w:sz w:val="32"/>
+          <w:szCs w:val="32"/>
+        </w:rPr>
+        <w:t>ir</w:t>
+      </w:r>
+      <w:r>
+        <w:rPr>
+          <w:rFonts w:eastAsia="Times New Roman" w:cs="Times New Roman" w:ascii="Times New Roman" w:hAnsi="Times New Roman"/>
+          <w:sz w:val="32"/>
+          <w:szCs w:val="32"/>
+        </w:rPr>
+        <w:t xml:space="preserve"> task</w:t>
+      </w:r>
+      <w:r>
+        <w:rPr>
+          <w:rFonts w:eastAsia="Times New Roman" w:cs="Times New Roman" w:ascii="Times New Roman" w:hAnsi="Times New Roman"/>
+          <w:sz w:val="32"/>
+          <w:szCs w:val="32"/>
+        </w:rPr>
+        <w:t>s</w:t>
+      </w:r>
+      <w:r>
+        <w:rPr>
+          <w:rFonts w:eastAsia="Times New Roman" w:cs="Times New Roman" w:ascii="Times New Roman" w:hAnsi="Times New Roman"/>
+          <w:sz w:val="32"/>
+          <w:szCs w:val="32"/>
+        </w:rPr>
+        <w:t xml:space="preserve"> correctly. </w:t>
       </w:r>
     </w:p>
     <w:p>
@@ -176,11 +255,15 @@
         <w:spacing w:before="0" w:after="0"/>
         <w:rPr>
           <w:rFonts w:ascii="Times New Roman" w:hAnsi="Times New Roman" w:eastAsia="Times New Roman" w:cs="Times New Roman"/>
-        </w:rPr>
-      </w:pPr>
-      <w:r>
-        <w:rPr>
-          <w:rFonts w:eastAsia="Times New Roman" w:cs="Times New Roman" w:ascii="Times New Roman" w:hAnsi="Times New Roman"/>
+          <w:sz w:val="32"/>
+          <w:szCs w:val="32"/>
+        </w:rPr>
+      </w:pPr>
+      <w:r>
+        <w:rPr>
+          <w:rFonts w:eastAsia="Times New Roman" w:cs="Times New Roman" w:ascii="Times New Roman" w:hAnsi="Times New Roman"/>
+          <w:sz w:val="32"/>
+          <w:szCs w:val="32"/>
         </w:rPr>
       </w:r>
     </w:p>
@@ -188,11 +271,16 @@
       <w:pPr>
         <w:pStyle w:val="Normal"/>
         <w:spacing w:before="0" w:after="0"/>
-        <w:rPr/>
-      </w:pPr>
-      <w:r>
-        <w:rPr>
-          <w:rFonts w:eastAsia="Times New Roman" w:cs="Times New Roman" w:ascii="Times New Roman" w:hAnsi="Times New Roman"/>
+        <w:rPr>
+          <w:sz w:val="32"/>
+          <w:szCs w:val="32"/>
+        </w:rPr>
+      </w:pPr>
+      <w:r>
+        <w:rPr>
+          <w:rFonts w:eastAsia="Times New Roman" w:cs="Times New Roman" w:ascii="Times New Roman" w:hAnsi="Times New Roman"/>
+          <w:sz w:val="32"/>
+          <w:szCs w:val="32"/>
           <w:u w:val="single"/>
         </w:rPr>
         <w:t>Suitable For</w:t>
@@ -202,11 +290,16 @@
       <w:pPr>
         <w:pStyle w:val="Normal"/>
         <w:spacing w:before="0" w:after="0"/>
-        <w:rPr/>
-      </w:pPr>
-      <w:r>
-        <w:rPr>
-          <w:rFonts w:eastAsia="Times New Roman" w:cs="Times New Roman" w:ascii="Times New Roman" w:hAnsi="Times New Roman"/>
+        <w:rPr>
+          <w:sz w:val="32"/>
+          <w:szCs w:val="32"/>
+        </w:rPr>
+      </w:pPr>
+      <w:r>
+        <w:rPr>
+          <w:rFonts w:eastAsia="Times New Roman" w:cs="Times New Roman" w:ascii="Times New Roman" w:hAnsi="Times New Roman"/>
+          <w:sz w:val="32"/>
+          <w:szCs w:val="32"/>
         </w:rPr>
         <w:tab/>
         <w:t>Higher/Advanced Higher Computer Science</w:t>
@@ -218,11 +311,15 @@
         <w:spacing w:before="0" w:after="0"/>
         <w:rPr>
           <w:rFonts w:ascii="Times New Roman" w:hAnsi="Times New Roman" w:eastAsia="Times New Roman" w:cs="Times New Roman"/>
-        </w:rPr>
-      </w:pPr>
-      <w:r>
-        <w:rPr>
-          <w:rFonts w:eastAsia="Times New Roman" w:cs="Times New Roman" w:ascii="Times New Roman" w:hAnsi="Times New Roman"/>
+          <w:sz w:val="32"/>
+          <w:szCs w:val="32"/>
+        </w:rPr>
+      </w:pPr>
+      <w:r>
+        <w:rPr>
+          <w:rFonts w:eastAsia="Times New Roman" w:cs="Times New Roman" w:ascii="Times New Roman" w:hAnsi="Times New Roman"/>
+          <w:sz w:val="32"/>
+          <w:szCs w:val="32"/>
         </w:rPr>
       </w:r>
     </w:p>
@@ -230,11 +327,16 @@
       <w:pPr>
         <w:pStyle w:val="Normal"/>
         <w:spacing w:before="0" w:after="0"/>
-        <w:rPr/>
-      </w:pPr>
-      <w:r>
-        <w:rPr>
-          <w:rFonts w:eastAsia="Times New Roman" w:cs="Times New Roman" w:ascii="Times New Roman" w:hAnsi="Times New Roman"/>
+        <w:rPr>
+          <w:sz w:val="32"/>
+          <w:szCs w:val="32"/>
+        </w:rPr>
+      </w:pPr>
+      <w:r>
+        <w:rPr>
+          <w:rFonts w:eastAsia="Times New Roman" w:cs="Times New Roman" w:ascii="Times New Roman" w:hAnsi="Times New Roman"/>
+          <w:sz w:val="32"/>
+          <w:szCs w:val="32"/>
           <w:u w:val="single"/>
         </w:rPr>
         <w:t>Key Concepts</w:t>
@@ -245,11 +347,16 @@
         <w:pStyle w:val="Normal"/>
         <w:spacing w:before="0" w:after="0"/>
         <w:ind w:left="720" w:right="0" w:hanging="0"/>
-        <w:rPr/>
-      </w:pPr>
-      <w:r>
-        <w:rPr>
-          <w:rFonts w:eastAsia="Times New Roman" w:cs="Times New Roman" w:ascii="Times New Roman" w:hAnsi="Times New Roman"/>
+        <w:rPr>
+          <w:sz w:val="32"/>
+          <w:szCs w:val="32"/>
+        </w:rPr>
+      </w:pPr>
+      <w:r>
+        <w:rPr>
+          <w:rFonts w:eastAsia="Times New Roman" w:cs="Times New Roman" w:ascii="Times New Roman" w:hAnsi="Times New Roman"/>
+          <w:sz w:val="32"/>
+          <w:szCs w:val="32"/>
         </w:rPr>
         <w:t>The use of transactions, multi-threading, parallelism, basic understanding of dictionaries, consistency and atomic sections.</w:t>
       </w:r>
@@ -260,11 +367,15 @@
         <w:spacing w:before="0" w:after="0"/>
         <w:rPr>
           <w:rFonts w:ascii="Times New Roman" w:hAnsi="Times New Roman" w:eastAsia="Times New Roman" w:cs="Times New Roman"/>
-        </w:rPr>
-      </w:pPr>
-      <w:r>
-        <w:rPr>
-          <w:rFonts w:eastAsia="Times New Roman" w:cs="Times New Roman" w:ascii="Times New Roman" w:hAnsi="Times New Roman"/>
+          <w:sz w:val="32"/>
+          <w:szCs w:val="32"/>
+        </w:rPr>
+      </w:pPr>
+      <w:r>
+        <w:rPr>
+          <w:rFonts w:eastAsia="Times New Roman" w:cs="Times New Roman" w:ascii="Times New Roman" w:hAnsi="Times New Roman"/>
+          <w:sz w:val="32"/>
+          <w:szCs w:val="32"/>
         </w:rPr>
       </w:r>
     </w:p>
@@ -272,11 +383,16 @@
       <w:pPr>
         <w:pStyle w:val="Normal"/>
         <w:spacing w:before="0" w:after="0"/>
-        <w:rPr/>
-      </w:pPr>
-      <w:r>
-        <w:rPr>
-          <w:rFonts w:eastAsia="Times New Roman" w:cs="Times New Roman" w:ascii="Times New Roman" w:hAnsi="Times New Roman"/>
+        <w:rPr>
+          <w:sz w:val="32"/>
+          <w:szCs w:val="32"/>
+        </w:rPr>
+      </w:pPr>
+      <w:r>
+        <w:rPr>
+          <w:rFonts w:eastAsia="Times New Roman" w:cs="Times New Roman" w:ascii="Times New Roman" w:hAnsi="Times New Roman"/>
+          <w:sz w:val="32"/>
+          <w:szCs w:val="32"/>
           <w:u w:val="single"/>
         </w:rPr>
         <w:t>Learning Intentions</w:t>
@@ -289,13 +405,14 @@
           <w:ilvl w:val="0"/>
           <w:numId w:val="4"/>
         </w:numPr>
-        <w:spacing w:lineRule="auto" w:line="240" w:before="0" w:after="0"/>
-        <w:contextualSpacing/>
+        <w:spacing w:before="0" w:after="0"/>
         <w:rPr/>
       </w:pPr>
       <w:r>
         <w:rPr>
           <w:rFonts w:eastAsia="Times New Roman" w:cs="Times New Roman" w:ascii="Times New Roman" w:hAnsi="Times New Roman"/>
+          <w:sz w:val="32"/>
+          <w:szCs w:val="32"/>
           <w:u w:val="none"/>
         </w:rPr>
         <w:t>Remember what atomic operations are.</w:t>
@@ -306,15 +423,16 @@
         <w:pStyle w:val="Normal"/>
         <w:numPr>
           <w:ilvl w:val="0"/>
-          <w:numId w:val="3"/>
+          <w:numId w:val="4"/>
         </w:numPr>
-        <w:spacing w:lineRule="auto" w:line="240" w:before="0" w:after="0"/>
-        <w:contextualSpacing/>
+        <w:spacing w:before="0" w:after="0"/>
         <w:rPr/>
       </w:pPr>
       <w:r>
         <w:rPr>
           <w:rFonts w:eastAsia="Times New Roman" w:cs="Times New Roman" w:ascii="Times New Roman" w:hAnsi="Times New Roman"/>
+          <w:sz w:val="32"/>
+          <w:szCs w:val="32"/>
         </w:rPr>
         <w:t>Apply the knowledge learned about atomic operations in order to put the code blocks in an order that will generate the correct bank balance after money transfer.</w:t>
       </w:r>
@@ -325,11 +443,15 @@
         <w:spacing w:before="0" w:after="0"/>
         <w:rPr>
           <w:rFonts w:ascii="Times New Roman" w:hAnsi="Times New Roman" w:eastAsia="Times New Roman" w:cs="Times New Roman"/>
-        </w:rPr>
-      </w:pPr>
-      <w:r>
-        <w:rPr>
-          <w:rFonts w:eastAsia="Times New Roman" w:cs="Times New Roman" w:ascii="Times New Roman" w:hAnsi="Times New Roman"/>
+          <w:sz w:val="32"/>
+          <w:szCs w:val="32"/>
+        </w:rPr>
+      </w:pPr>
+      <w:r>
+        <w:rPr>
+          <w:rFonts w:eastAsia="Times New Roman" w:cs="Times New Roman" w:ascii="Times New Roman" w:hAnsi="Times New Roman"/>
+          <w:sz w:val="32"/>
+          <w:szCs w:val="32"/>
         </w:rPr>
       </w:r>
     </w:p>
@@ -337,11 +459,16 @@
       <w:pPr>
         <w:pStyle w:val="Normal"/>
         <w:spacing w:before="0" w:after="0"/>
-        <w:rPr/>
-      </w:pPr>
-      <w:r>
-        <w:rPr>
-          <w:rFonts w:eastAsia="Times New Roman" w:cs="Times New Roman" w:ascii="Times New Roman" w:hAnsi="Times New Roman"/>
+        <w:rPr>
+          <w:sz w:val="32"/>
+          <w:szCs w:val="32"/>
+        </w:rPr>
+      </w:pPr>
+      <w:r>
+        <w:rPr>
+          <w:rFonts w:eastAsia="Times New Roman" w:cs="Times New Roman" w:ascii="Times New Roman" w:hAnsi="Times New Roman"/>
+          <w:sz w:val="32"/>
+          <w:szCs w:val="32"/>
           <w:u w:val="single"/>
         </w:rPr>
         <w:t>How you are learning – recipe to complete a task</w:t>
@@ -357,13 +484,18 @@
         <w:spacing w:lineRule="auto" w:line="240" w:before="0" w:after="0"/>
         <w:ind w:left="720" w:right="0" w:hanging="360"/>
         <w:contextualSpacing/>
-        <w:rPr/>
-      </w:pPr>
-      <w:r>
-        <w:rPr>
-          <w:rFonts w:eastAsia="Times New Roman" w:cs="Times New Roman" w:ascii="Times New Roman" w:hAnsi="Times New Roman"/>
-        </w:rPr>
-        <w:t>Put a series of blocks representing money transfer in an order that makes them atomic, using read-modify-write routine</w:t>
+        <w:rPr>
+          <w:sz w:val="32"/>
+          <w:szCs w:val="32"/>
+        </w:rPr>
+      </w:pPr>
+      <w:r>
+        <w:rPr>
+          <w:rFonts w:eastAsia="Times New Roman" w:cs="Times New Roman" w:ascii="Times New Roman" w:hAnsi="Times New Roman"/>
+          <w:sz w:val="32"/>
+          <w:szCs w:val="32"/>
+        </w:rPr>
+        <w:t>Put series of blocks representing money transfer in an order that makes them atomic, using read-modify-write routine.</w:t>
       </w:r>
     </w:p>
     <w:p>
@@ -376,11 +508,16 @@
         <w:spacing w:lineRule="auto" w:line="240" w:before="0" w:after="0"/>
         <w:ind w:left="720" w:right="0" w:hanging="360"/>
         <w:contextualSpacing/>
-        <w:rPr/>
-      </w:pPr>
-      <w:r>
-        <w:rPr>
-          <w:rFonts w:eastAsia="Times New Roman" w:cs="Times New Roman" w:ascii="Times New Roman" w:hAnsi="Times New Roman"/>
+        <w:rPr>
+          <w:sz w:val="32"/>
+          <w:szCs w:val="32"/>
+        </w:rPr>
+      </w:pPr>
+      <w:r>
+        <w:rPr>
+          <w:rFonts w:eastAsia="Times New Roman" w:cs="Times New Roman" w:ascii="Times New Roman" w:hAnsi="Times New Roman"/>
+          <w:sz w:val="32"/>
+          <w:szCs w:val="32"/>
         </w:rPr>
         <w:t>Identify why would a non-atomic sequence of instructions result into a wrong end state.</w:t>
       </w:r>
@@ -391,11 +528,15 @@
         <w:spacing w:before="0" w:after="0"/>
         <w:rPr>
           <w:rFonts w:ascii="Times New Roman" w:hAnsi="Times New Roman" w:eastAsia="Times New Roman" w:cs="Times New Roman"/>
-        </w:rPr>
-      </w:pPr>
-      <w:r>
-        <w:rPr>
-          <w:rFonts w:eastAsia="Times New Roman" w:cs="Times New Roman" w:ascii="Times New Roman" w:hAnsi="Times New Roman"/>
+          <w:sz w:val="32"/>
+          <w:szCs w:val="32"/>
+        </w:rPr>
+      </w:pPr>
+      <w:r>
+        <w:rPr>
+          <w:rFonts w:eastAsia="Times New Roman" w:cs="Times New Roman" w:ascii="Times New Roman" w:hAnsi="Times New Roman"/>
+          <w:sz w:val="32"/>
+          <w:szCs w:val="32"/>
         </w:rPr>
       </w:r>
     </w:p>
@@ -403,11 +544,16 @@
       <w:pPr>
         <w:pStyle w:val="Normal"/>
         <w:spacing w:before="0" w:after="0"/>
-        <w:rPr/>
-      </w:pPr>
-      <w:r>
-        <w:rPr>
-          <w:rFonts w:eastAsia="Times New Roman" w:cs="Times New Roman" w:ascii="Times New Roman" w:hAnsi="Times New Roman"/>
+        <w:rPr>
+          <w:sz w:val="32"/>
+          <w:szCs w:val="32"/>
+        </w:rPr>
+      </w:pPr>
+      <w:r>
+        <w:rPr>
+          <w:rFonts w:eastAsia="Times New Roman" w:cs="Times New Roman" w:ascii="Times New Roman" w:hAnsi="Times New Roman"/>
+          <w:sz w:val="32"/>
+          <w:szCs w:val="32"/>
           <w:u w:val="single"/>
         </w:rPr>
         <w:t>Time Required</w:t>
@@ -417,11 +563,16 @@
       <w:pPr>
         <w:pStyle w:val="Normal"/>
         <w:spacing w:before="0" w:after="0"/>
-        <w:rPr/>
-      </w:pPr>
-      <w:r>
-        <w:rPr>
-          <w:rFonts w:eastAsia="Times New Roman" w:cs="Times New Roman" w:ascii="Times New Roman" w:hAnsi="Times New Roman"/>
+        <w:rPr>
+          <w:sz w:val="32"/>
+          <w:szCs w:val="32"/>
+        </w:rPr>
+      </w:pPr>
+      <w:r>
+        <w:rPr>
+          <w:rFonts w:eastAsia="Times New Roman" w:cs="Times New Roman" w:ascii="Times New Roman" w:hAnsi="Times New Roman"/>
+          <w:sz w:val="32"/>
+          <w:szCs w:val="32"/>
         </w:rPr>
         <w:tab/>
         <w:t>15-20 minutes, introductory</w:t>
@@ -433,11 +584,15 @@
         <w:spacing w:before="0" w:after="0"/>
         <w:rPr>
           <w:rFonts w:ascii="Times New Roman" w:hAnsi="Times New Roman" w:eastAsia="Times New Roman" w:cs="Times New Roman"/>
-        </w:rPr>
-      </w:pPr>
-      <w:r>
-        <w:rPr>
-          <w:rFonts w:eastAsia="Times New Roman" w:cs="Times New Roman" w:ascii="Times New Roman" w:hAnsi="Times New Roman"/>
+          <w:sz w:val="32"/>
+          <w:szCs w:val="32"/>
+        </w:rPr>
+      </w:pPr>
+      <w:r>
+        <w:rPr>
+          <w:rFonts w:eastAsia="Times New Roman" w:cs="Times New Roman" w:ascii="Times New Roman" w:hAnsi="Times New Roman"/>
+          <w:sz w:val="32"/>
+          <w:szCs w:val="32"/>
         </w:rPr>
       </w:r>
     </w:p>
@@ -445,11 +600,16 @@
       <w:pPr>
         <w:pStyle w:val="Normal"/>
         <w:spacing w:before="0" w:after="0"/>
-        <w:rPr/>
-      </w:pPr>
-      <w:r>
-        <w:rPr>
-          <w:rFonts w:eastAsia="Times New Roman" w:cs="Times New Roman" w:ascii="Times New Roman" w:hAnsi="Times New Roman"/>
+        <w:rPr>
+          <w:sz w:val="32"/>
+          <w:szCs w:val="32"/>
+        </w:rPr>
+      </w:pPr>
+      <w:r>
+        <w:rPr>
+          <w:rFonts w:eastAsia="Times New Roman" w:cs="Times New Roman" w:ascii="Times New Roman" w:hAnsi="Times New Roman"/>
+          <w:sz w:val="32"/>
+          <w:szCs w:val="32"/>
           <w:u w:val="single"/>
         </w:rPr>
         <w:t>Preparation</w:t>
@@ -465,11 +625,16 @@
         <w:spacing w:lineRule="auto" w:line="240" w:before="0" w:after="0"/>
         <w:ind w:left="720" w:right="0" w:hanging="360"/>
         <w:contextualSpacing/>
-        <w:rPr/>
-      </w:pPr>
-      <w:r>
-        <w:rPr>
-          <w:rFonts w:eastAsia="Times New Roman" w:cs="Times New Roman" w:ascii="Times New Roman" w:hAnsi="Times New Roman"/>
+        <w:rPr>
+          <w:sz w:val="32"/>
+          <w:szCs w:val="32"/>
+        </w:rPr>
+      </w:pPr>
+      <w:r>
+        <w:rPr>
+          <w:rFonts w:eastAsia="Times New Roman" w:cs="Times New Roman" w:ascii="Times New Roman" w:hAnsi="Times New Roman"/>
+          <w:sz w:val="32"/>
+          <w:szCs w:val="32"/>
         </w:rPr>
         <w:t>Print out the blocks on the last 9 pages on separate pieces of different coloured paper to show the separation of the transactions. Cut out the blocks, each block can be placed above or below each other in a line.</w:t>
       </w:r>
@@ -480,11 +645,15 @@
         <w:spacing w:before="0" w:after="0"/>
         <w:rPr>
           <w:rFonts w:ascii="Times New Roman" w:hAnsi="Times New Roman" w:eastAsia="Times New Roman" w:cs="Times New Roman"/>
-        </w:rPr>
-      </w:pPr>
-      <w:r>
-        <w:rPr>
-          <w:rFonts w:eastAsia="Times New Roman" w:cs="Times New Roman" w:ascii="Times New Roman" w:hAnsi="Times New Roman"/>
+          <w:sz w:val="32"/>
+          <w:szCs w:val="32"/>
+        </w:rPr>
+      </w:pPr>
+      <w:r>
+        <w:rPr>
+          <w:rFonts w:eastAsia="Times New Roman" w:cs="Times New Roman" w:ascii="Times New Roman" w:hAnsi="Times New Roman"/>
+          <w:sz w:val="32"/>
+          <w:szCs w:val="32"/>
         </w:rPr>
       </w:r>
     </w:p>
@@ -492,11 +661,16 @@
       <w:pPr>
         <w:pStyle w:val="Normal"/>
         <w:spacing w:before="0" w:after="0"/>
-        <w:rPr/>
-      </w:pPr>
-      <w:r>
-        <w:rPr>
-          <w:rFonts w:eastAsia="Times New Roman" w:cs="Times New Roman" w:ascii="Times New Roman" w:hAnsi="Times New Roman"/>
+        <w:rPr>
+          <w:sz w:val="32"/>
+          <w:szCs w:val="32"/>
+        </w:rPr>
+      </w:pPr>
+      <w:r>
+        <w:rPr>
+          <w:rFonts w:eastAsia="Times New Roman" w:cs="Times New Roman" w:ascii="Times New Roman" w:hAnsi="Times New Roman"/>
+          <w:sz w:val="32"/>
+          <w:szCs w:val="32"/>
           <w:u w:val="single"/>
         </w:rPr>
         <w:t>Prior Learning Assumed</w:t>
@@ -507,11 +681,16 @@
         <w:pStyle w:val="Normal"/>
         <w:spacing w:before="0" w:after="0"/>
         <w:ind w:left="720" w:right="0" w:hanging="0"/>
-        <w:rPr/>
-      </w:pPr>
-      <w:r>
-        <w:rPr>
-          <w:rFonts w:eastAsia="Times New Roman" w:cs="Times New Roman" w:ascii="Times New Roman" w:hAnsi="Times New Roman"/>
+        <w:rPr>
+          <w:sz w:val="32"/>
+          <w:szCs w:val="32"/>
+        </w:rPr>
+      </w:pPr>
+      <w:r>
+        <w:rPr>
+          <w:rFonts w:eastAsia="Times New Roman" w:cs="Times New Roman" w:ascii="Times New Roman" w:hAnsi="Times New Roman"/>
+          <w:sz w:val="32"/>
+          <w:szCs w:val="32"/>
         </w:rPr>
         <w:t>None - this is a new topic.</w:t>
       </w:r>
@@ -522,11 +701,15 @@
         <w:spacing w:before="0" w:after="0"/>
         <w:rPr>
           <w:rFonts w:ascii="Times New Roman" w:hAnsi="Times New Roman" w:eastAsia="Times New Roman" w:cs="Times New Roman"/>
-        </w:rPr>
-      </w:pPr>
-      <w:r>
-        <w:rPr>
-          <w:rFonts w:eastAsia="Times New Roman" w:cs="Times New Roman" w:ascii="Times New Roman" w:hAnsi="Times New Roman"/>
+          <w:sz w:val="32"/>
+          <w:szCs w:val="32"/>
+        </w:rPr>
+      </w:pPr>
+      <w:r>
+        <w:rPr>
+          <w:rFonts w:eastAsia="Times New Roman" w:cs="Times New Roman" w:ascii="Times New Roman" w:hAnsi="Times New Roman"/>
+          <w:sz w:val="32"/>
+          <w:szCs w:val="32"/>
         </w:rPr>
       </w:r>
     </w:p>
@@ -534,11 +717,16 @@
       <w:pPr>
         <w:pStyle w:val="Normal"/>
         <w:spacing w:before="0" w:after="0"/>
-        <w:rPr/>
-      </w:pPr>
-      <w:r>
-        <w:rPr>
-          <w:rFonts w:eastAsia="Times New Roman" w:cs="Times New Roman" w:ascii="Times New Roman" w:hAnsi="Times New Roman"/>
+        <w:rPr>
+          <w:sz w:val="32"/>
+          <w:szCs w:val="32"/>
+        </w:rPr>
+      </w:pPr>
+      <w:r>
+        <w:rPr>
+          <w:rFonts w:eastAsia="Times New Roman" w:cs="Times New Roman" w:ascii="Times New Roman" w:hAnsi="Times New Roman"/>
+          <w:sz w:val="32"/>
+          <w:szCs w:val="32"/>
           <w:u w:val="single"/>
         </w:rPr>
         <w:t>Outline of Activity</w:t>
@@ -549,17 +737,38 @@
         <w:pStyle w:val="Normal"/>
         <w:numPr>
           <w:ilvl w:val="0"/>
-          <w:numId w:val="5"/>
+          <w:numId w:val="3"/>
         </w:numPr>
         <w:spacing w:lineRule="auto" w:line="240" w:before="0" w:after="0"/>
         <w:contextualSpacing/>
-        <w:rPr/>
-      </w:pPr>
-      <w:r>
-        <w:rPr>
-          <w:rFonts w:eastAsia="Times New Roman" w:cs="Times New Roman" w:ascii="Times New Roman" w:hAnsi="Times New Roman"/>
-        </w:rPr>
-        <w:t xml:space="preserve">Outline to the class that in order for banks to keep track of the bank accounts correctly they have to make sure that actions are done in the right order otherwise mistakes are made. </w:t>
+        <w:rPr>
+          <w:sz w:val="32"/>
+          <w:szCs w:val="32"/>
+        </w:rPr>
+      </w:pPr>
+      <w:r>
+        <w:rPr>
+          <w:rFonts w:eastAsia="Times New Roman" w:cs="Times New Roman" w:ascii="Times New Roman" w:hAnsi="Times New Roman"/>
+          <w:sz w:val="32"/>
+          <w:szCs w:val="32"/>
+        </w:rPr>
+        <w:t>Outline to the class that in order for banks to keep track of the bank accounts correctly, they have to make sure that actions are done in the right order, otherwise mistake</w:t>
+      </w:r>
+      <w:r>
+        <w:rPr>
+          <w:rFonts w:eastAsia="Times New Roman" w:cs="Times New Roman" w:ascii="Times New Roman" w:hAnsi="Times New Roman"/>
+          <w:sz w:val="32"/>
+          <w:szCs w:val="32"/>
+        </w:rPr>
+        <w:t>s will be</w:t>
+      </w:r>
+      <w:r>
+        <w:rPr>
+          <w:rFonts w:eastAsia="Times New Roman" w:cs="Times New Roman" w:ascii="Times New Roman" w:hAnsi="Times New Roman"/>
+          <w:sz w:val="32"/>
+          <w:szCs w:val="32"/>
+        </w:rPr>
+        <w:t xml:space="preserve"> made. </w:t>
       </w:r>
     </w:p>
     <w:p>
@@ -567,17 +776,54 @@
         <w:pStyle w:val="Normal"/>
         <w:numPr>
           <w:ilvl w:val="0"/>
-          <w:numId w:val="5"/>
+          <w:numId w:val="3"/>
         </w:numPr>
         <w:spacing w:lineRule="auto" w:line="240" w:before="0" w:after="0"/>
         <w:contextualSpacing/>
-        <w:rPr/>
-      </w:pPr>
-      <w:r>
-        <w:rPr>
-          <w:rFonts w:eastAsia="Times New Roman" w:cs="Times New Roman" w:ascii="Times New Roman" w:hAnsi="Times New Roman"/>
-        </w:rPr>
-        <w:t>Outline that more than one transaction (a series of actions) can happen at one time, for example someone might be withdrawing £100 out for their gas bill, and at the same time £200 is coming out for their electric bill. If these are done in the wrong order then mistakes might happen and the bank account could hold an unexpected value. Show the class the set of green blocks (pin them up on the board). Outline that these blocks are the transaction outlined for John’s bank account to have his £200 electricity bill being taken out. These are called read-modify-write operations, where you read an initial value, then change it in some way, then write back the new result.</w:t>
+        <w:rPr>
+          <w:sz w:val="32"/>
+          <w:szCs w:val="32"/>
+        </w:rPr>
+      </w:pPr>
+      <w:r>
+        <w:rPr>
+          <w:rFonts w:eastAsia="Times New Roman" w:cs="Times New Roman" w:ascii="Times New Roman" w:hAnsi="Times New Roman"/>
+          <w:sz w:val="32"/>
+          <w:szCs w:val="32"/>
+        </w:rPr>
+        <w:t>Outline that more than one transaction (a series of actions) can happen at one time, for example someone might be withdrawing £100 out for their gas bill, and at the same time £200 is coming out for their electric</w:t>
+      </w:r>
+      <w:r>
+        <w:rPr>
+          <w:rFonts w:eastAsia="Times New Roman" w:cs="Times New Roman" w:ascii="Times New Roman" w:hAnsi="Times New Roman"/>
+          <w:sz w:val="32"/>
+          <w:szCs w:val="32"/>
+        </w:rPr>
+        <w:t>ity</w:t>
+      </w:r>
+      <w:r>
+        <w:rPr>
+          <w:rFonts w:eastAsia="Times New Roman" w:cs="Times New Roman" w:ascii="Times New Roman" w:hAnsi="Times New Roman"/>
+          <w:sz w:val="32"/>
+          <w:szCs w:val="32"/>
+        </w:rPr>
+        <w:t xml:space="preserve"> bill. If these are done in the wrong order then mistakes might happen and the bank account could hold an unexpected value. Show the class the set of green blocks (pin them up on the board). Outline that these blocks are the transaction for John’s bank account to have his £200 electricity bill being taken out. These are called read-modify-write operations, where you read an initial value, then change it in some way, then write back the new </w:t>
+      </w:r>
+      <w:r>
+        <w:rPr>
+          <w:rFonts w:eastAsia="Times New Roman" w:cs="Times New Roman" w:ascii="Times New Roman" w:hAnsi="Times New Roman"/>
+          <w:sz w:val="32"/>
+          <w:szCs w:val="32"/>
+        </w:rPr>
+        <w:t>value</w:t>
+      </w:r>
+      <w:r>
+        <w:rPr>
+          <w:rFonts w:eastAsia="Times New Roman" w:cs="Times New Roman" w:ascii="Times New Roman" w:hAnsi="Times New Roman"/>
+          <w:sz w:val="32"/>
+          <w:szCs w:val="32"/>
+        </w:rPr>
+        <w:t>.</w:t>
       </w:r>
     </w:p>
     <w:p>
@@ -585,17 +831,54 @@
         <w:pStyle w:val="Normal"/>
         <w:numPr>
           <w:ilvl w:val="0"/>
-          <w:numId w:val="5"/>
+          <w:numId w:val="3"/>
         </w:numPr>
         <w:spacing w:lineRule="auto" w:line="240" w:before="0" w:after="0"/>
         <w:contextualSpacing/>
-        <w:rPr/>
-      </w:pPr>
-      <w:r>
-        <w:rPr>
-          <w:rFonts w:eastAsia="Times New Roman" w:cs="Times New Roman" w:ascii="Times New Roman" w:hAnsi="Times New Roman"/>
-        </w:rPr>
-        <w:t>Using all the pink and green blocks on the board, interleaved them one pink after one green. (1,4,2,5,3,6). Outline that if the two transactions are interleaved, they can hold different values at the end of the transactions running. Explain that this is wrong and not atomic.</w:t>
+        <w:rPr>
+          <w:sz w:val="32"/>
+          <w:szCs w:val="32"/>
+        </w:rPr>
+      </w:pPr>
+      <w:r>
+        <w:rPr>
+          <w:rFonts w:eastAsia="Times New Roman" w:cs="Times New Roman" w:ascii="Times New Roman" w:hAnsi="Times New Roman"/>
+          <w:sz w:val="32"/>
+          <w:szCs w:val="32"/>
+        </w:rPr>
+        <w:t xml:space="preserve">Using all the pink and green blocks on the board, interleave them one pink after one green. (1,4,2,5,3,6). Outline that if two transactions are interleaved, the </w:t>
+      </w:r>
+      <w:r>
+        <w:rPr>
+          <w:rFonts w:eastAsia="Times New Roman" w:cs="Times New Roman" w:ascii="Times New Roman" w:hAnsi="Times New Roman"/>
+          <w:sz w:val="32"/>
+          <w:szCs w:val="32"/>
+        </w:rPr>
+        <w:t>accounts</w:t>
+      </w:r>
+      <w:r>
+        <w:rPr>
+          <w:rFonts w:eastAsia="Times New Roman" w:cs="Times New Roman" w:ascii="Times New Roman" w:hAnsi="Times New Roman"/>
+          <w:sz w:val="32"/>
+          <w:szCs w:val="32"/>
+        </w:rPr>
+        <w:t xml:space="preserve"> can hold different values a</w:t>
+      </w:r>
+      <w:r>
+        <w:rPr>
+          <w:rFonts w:eastAsia="Times New Roman" w:cs="Times New Roman" w:ascii="Times New Roman" w:hAnsi="Times New Roman"/>
+          <w:sz w:val="32"/>
+          <w:szCs w:val="32"/>
+        </w:rPr>
+        <w:t>fter all the transactions have finished</w:t>
+      </w:r>
+      <w:r>
+        <w:rPr>
+          <w:rFonts w:eastAsia="Times New Roman" w:cs="Times New Roman" w:ascii="Times New Roman" w:hAnsi="Times New Roman"/>
+          <w:sz w:val="32"/>
+          <w:szCs w:val="32"/>
+        </w:rPr>
+        <w:t>. Explain that this is wrong and not atomic.</w:t>
       </w:r>
     </w:p>
     <w:p>
@@ -603,15 +886,20 @@
         <w:pStyle w:val="Normal"/>
         <w:numPr>
           <w:ilvl w:val="0"/>
-          <w:numId w:val="5"/>
+          <w:numId w:val="3"/>
         </w:numPr>
         <w:spacing w:lineRule="auto" w:line="240" w:before="0" w:after="0"/>
         <w:contextualSpacing/>
-        <w:rPr/>
-      </w:pPr>
-      <w:r>
-        <w:rPr>
-          <w:rFonts w:eastAsia="Times New Roman" w:cs="Times New Roman" w:ascii="Times New Roman" w:hAnsi="Times New Roman"/>
+        <w:rPr>
+          <w:sz w:val="32"/>
+          <w:szCs w:val="32"/>
+        </w:rPr>
+      </w:pPr>
+      <w:r>
+        <w:rPr>
+          <w:rFonts w:eastAsia="Times New Roman" w:cs="Times New Roman" w:ascii="Times New Roman" w:hAnsi="Times New Roman"/>
+          <w:sz w:val="32"/>
+          <w:szCs w:val="32"/>
         </w:rPr>
         <w:t>Introduce a concept of write dependency by taking the interleaved blocks and noting that the correct value of the bank account in the end is only achieved if the data dependency between instructions in different atomic transactions is respected.</w:t>
       </w:r>
@@ -621,17 +909,86 @@
         <w:pStyle w:val="Normal"/>
         <w:numPr>
           <w:ilvl w:val="0"/>
-          <w:numId w:val="5"/>
+          <w:numId w:val="3"/>
         </w:numPr>
         <w:spacing w:lineRule="auto" w:line="240" w:before="0" w:after="0"/>
         <w:contextualSpacing/>
-        <w:rPr/>
-      </w:pPr>
-      <w:r>
-        <w:rPr>
-          <w:rFonts w:eastAsia="Times New Roman" w:cs="Times New Roman" w:ascii="Times New Roman" w:hAnsi="Times New Roman"/>
-        </w:rPr>
-        <w:t>Introduce functional dependency(10,11,12) by using the red set of transactions and show that the atomic transaction must not succeed, because the account would end up in debt, depending on previously covered material you might illustrate that this needs to be reverted because a post-condition does not hold.</w:t>
+        <w:rPr>
+          <w:sz w:val="32"/>
+          <w:szCs w:val="32"/>
+        </w:rPr>
+      </w:pPr>
+      <w:r>
+        <w:rPr>
+          <w:rFonts w:eastAsia="Times New Roman" w:cs="Times New Roman" w:ascii="Times New Roman" w:hAnsi="Times New Roman"/>
+          <w:sz w:val="32"/>
+          <w:szCs w:val="32"/>
+        </w:rPr>
+        <w:t xml:space="preserve">Introduce </w:t>
+      </w:r>
+      <w:r>
+        <w:rPr>
+          <w:rFonts w:eastAsia="Times New Roman" w:cs="Times New Roman" w:ascii="Times New Roman" w:hAnsi="Times New Roman"/>
+          <w:sz w:val="32"/>
+          <w:szCs w:val="32"/>
+        </w:rPr>
+        <w:t>a concept of</w:t>
+      </w:r>
+      <w:r>
+        <w:rPr>
+          <w:rFonts w:eastAsia="Times New Roman" w:cs="Times New Roman" w:ascii="Times New Roman" w:hAnsi="Times New Roman"/>
+          <w:sz w:val="32"/>
+          <w:szCs w:val="32"/>
+        </w:rPr>
+        <w:t xml:space="preserve"> functional dependency (10,11,12) by using the red set of </w:t>
+      </w:r>
+      <w:r>
+        <w:rPr>
+          <w:rFonts w:eastAsia="Times New Roman" w:cs="Times New Roman" w:ascii="Times New Roman" w:hAnsi="Times New Roman"/>
+          <w:sz w:val="32"/>
+          <w:szCs w:val="32"/>
+        </w:rPr>
+        <w:t>operations</w:t>
+      </w:r>
+      <w:r>
+        <w:rPr>
+          <w:rFonts w:eastAsia="Times New Roman" w:cs="Times New Roman" w:ascii="Times New Roman" w:hAnsi="Times New Roman"/>
+          <w:sz w:val="32"/>
+          <w:szCs w:val="32"/>
+        </w:rPr>
+        <w:t xml:space="preserve"> and show that the atomic transaction must not succeed, because the account would end up in debt. </w:t>
+      </w:r>
+      <w:r>
+        <w:rPr>
+          <w:rFonts w:eastAsia="Times New Roman" w:cs="Times New Roman" w:ascii="Times New Roman" w:hAnsi="Times New Roman"/>
+          <w:sz w:val="32"/>
+          <w:szCs w:val="32"/>
+        </w:rPr>
+        <w:t>D</w:t>
+      </w:r>
+      <w:r>
+        <w:rPr>
+          <w:rFonts w:eastAsia="Times New Roman" w:cs="Times New Roman" w:ascii="Times New Roman" w:hAnsi="Times New Roman"/>
+          <w:sz w:val="32"/>
+          <w:szCs w:val="32"/>
+        </w:rPr>
+        <w:t>epending on previously covered material you might illustrate that th</w:t>
+      </w:r>
+      <w:r>
+        <w:rPr>
+          <w:rFonts w:eastAsia="Times New Roman" w:cs="Times New Roman" w:ascii="Times New Roman" w:hAnsi="Times New Roman"/>
+          <w:sz w:val="32"/>
+          <w:szCs w:val="32"/>
+        </w:rPr>
+        <w:t>e operation</w:t>
+      </w:r>
+      <w:r>
+        <w:rPr>
+          <w:rFonts w:eastAsia="Times New Roman" w:cs="Times New Roman" w:ascii="Times New Roman" w:hAnsi="Times New Roman"/>
+          <w:sz w:val="32"/>
+          <w:szCs w:val="32"/>
+        </w:rPr>
+        <w:t xml:space="preserve"> needs to be reverted because a post-condition does not hold.</w:t>
       </w:r>
     </w:p>
     <w:p>
@@ -639,15 +996,20 @@
         <w:pStyle w:val="Normal"/>
         <w:numPr>
           <w:ilvl w:val="0"/>
-          <w:numId w:val="5"/>
+          <w:numId w:val="3"/>
         </w:numPr>
         <w:spacing w:lineRule="auto" w:line="240" w:before="0" w:after="0"/>
         <w:contextualSpacing/>
-        <w:rPr/>
-      </w:pPr>
-      <w:r>
-        <w:rPr>
-          <w:rFonts w:eastAsia="Times New Roman" w:cs="Times New Roman" w:ascii="Times New Roman" w:hAnsi="Times New Roman"/>
+        <w:rPr>
+          <w:sz w:val="32"/>
+          <w:szCs w:val="32"/>
+        </w:rPr>
+      </w:pPr>
+      <w:r>
+        <w:rPr>
+          <w:rFonts w:eastAsia="Times New Roman" w:cs="Times New Roman" w:ascii="Times New Roman" w:hAnsi="Times New Roman"/>
+          <w:sz w:val="32"/>
+          <w:szCs w:val="32"/>
         </w:rPr>
         <w:t>Illustrate allowed interleaving by using transactions on 2 independent accounts (1,7,2,8,9,3), note that there is no data dependency between separate accounts.</w:t>
       </w:r>
@@ -657,17 +1019,54 @@
         <w:pStyle w:val="Normal"/>
         <w:numPr>
           <w:ilvl w:val="0"/>
-          <w:numId w:val="5"/>
+          <w:numId w:val="3"/>
         </w:numPr>
         <w:spacing w:lineRule="auto" w:line="240" w:before="0" w:after="0"/>
         <w:contextualSpacing/>
-        <w:rPr/>
-      </w:pPr>
-      <w:r>
-        <w:rPr>
-          <w:rFonts w:eastAsia="Times New Roman" w:cs="Times New Roman" w:ascii="Times New Roman" w:hAnsi="Times New Roman"/>
-        </w:rPr>
-        <w:t>Ask the students to suggest an order that will make the instructions from 3. to work. By putting the transactions in order, which is atomic and it means that there is only ever going to be one correct value for the bank balance at the end of both of them. If you don’t read or write the transactions correctly, then the two transactions are going to cause problems within the bank account.</w:t>
+        <w:rPr>
+          <w:sz w:val="32"/>
+          <w:szCs w:val="32"/>
+        </w:rPr>
+      </w:pPr>
+      <w:r>
+        <w:rPr>
+          <w:rFonts w:eastAsia="Times New Roman" w:cs="Times New Roman" w:ascii="Times New Roman" w:hAnsi="Times New Roman"/>
+          <w:sz w:val="32"/>
+          <w:szCs w:val="32"/>
+        </w:rPr>
+        <w:t xml:space="preserve">Ask the students to suggest an order that will make the instructions from 3. to work. By putting the transactions in order, which is atomic. </w:t>
+      </w:r>
+      <w:r>
+        <w:rPr>
+          <w:rFonts w:eastAsia="Times New Roman" w:cs="Times New Roman" w:ascii="Times New Roman" w:hAnsi="Times New Roman"/>
+          <w:sz w:val="32"/>
+          <w:szCs w:val="32"/>
+        </w:rPr>
+        <w:t>Explain i</w:t>
+      </w:r>
+      <w:r>
+        <w:rPr>
+          <w:rFonts w:eastAsia="Times New Roman" w:cs="Times New Roman" w:ascii="Times New Roman" w:hAnsi="Times New Roman"/>
+          <w:sz w:val="32"/>
+          <w:szCs w:val="32"/>
+        </w:rPr>
+        <w:t xml:space="preserve">t means that there is only ever going to be one correct value for the bank balance at the end of both of them. If you don’t read or write the </w:t>
+      </w:r>
+      <w:r>
+        <w:rPr>
+          <w:rFonts w:eastAsia="Times New Roman" w:cs="Times New Roman" w:ascii="Times New Roman" w:hAnsi="Times New Roman"/>
+          <w:sz w:val="32"/>
+          <w:szCs w:val="32"/>
+        </w:rPr>
+        <w:t>variables</w:t>
+      </w:r>
+      <w:r>
+        <w:rPr>
+          <w:rFonts w:eastAsia="Times New Roman" w:cs="Times New Roman" w:ascii="Times New Roman" w:hAnsi="Times New Roman"/>
+          <w:sz w:val="32"/>
+          <w:szCs w:val="32"/>
+        </w:rPr>
+        <w:t xml:space="preserve"> correctly, then the two transactions are going to cause problems within the bank account.</w:t>
       </w:r>
     </w:p>
     <w:p>
@@ -675,15 +1074,23 @@
         <w:pStyle w:val="Normal"/>
         <w:spacing w:lineRule="auto" w:line="240" w:before="0" w:after="0"/>
         <w:contextualSpacing/>
-        <w:rPr/>
-      </w:pPr>
-      <w:r>
-        <w:rPr>
-          <w:rFonts w:eastAsia="Times New Roman" w:cs="Times New Roman" w:ascii="Times New Roman" w:hAnsi="Times New Roman"/>
+        <w:rPr>
+          <w:sz w:val="32"/>
+          <w:szCs w:val="32"/>
+        </w:rPr>
+      </w:pPr>
+      <w:r>
+        <w:rPr>
+          <w:rFonts w:eastAsia="Times New Roman" w:cs="Times New Roman" w:ascii="Times New Roman" w:hAnsi="Times New Roman"/>
+          <w:sz w:val="32"/>
+          <w:szCs w:val="32"/>
         </w:rPr>
         <w:tab/>
         <w:tab/>
-        <w:t>The correct order is the three green/three pink and then the other three next.</w:t>
+        <w:t xml:space="preserve">The correct order is the three green/three pink and then the   </w:t>
+        <w:tab/>
+        <w:tab/>
+        <w:t>other three next.</w:t>
       </w:r>
     </w:p>
     <w:p>
@@ -691,17 +1098,86 @@
         <w:pStyle w:val="Normal"/>
         <w:numPr>
           <w:ilvl w:val="0"/>
-          <w:numId w:val="5"/>
+          <w:numId w:val="3"/>
         </w:numPr>
         <w:spacing w:lineRule="auto" w:line="240" w:before="0" w:after="0"/>
         <w:contextualSpacing/>
-        <w:rPr/>
-      </w:pPr>
-      <w:r>
-        <w:rPr>
-          <w:rFonts w:eastAsia="Times New Roman" w:cs="Times New Roman" w:ascii="Times New Roman" w:hAnsi="Times New Roman"/>
-        </w:rPr>
-        <w:t>Finalise by explaining that this is the way atomic operations are set up, so that you don’t have overlapping values for example mistakes being made in the bank balances.</w:t>
+        <w:rPr>
+          <w:sz w:val="32"/>
+          <w:szCs w:val="32"/>
+        </w:rPr>
+      </w:pPr>
+      <w:r>
+        <w:rPr>
+          <w:rFonts w:eastAsia="Times New Roman" w:cs="Times New Roman" w:ascii="Times New Roman" w:hAnsi="Times New Roman"/>
+          <w:sz w:val="32"/>
+          <w:szCs w:val="32"/>
+        </w:rPr>
+        <w:t xml:space="preserve">Finalise by explaining that this is the way atomic operations are set up, so that you don’t have overlapping </w:t>
+      </w:r>
+      <w:r>
+        <w:rPr>
+          <w:rFonts w:eastAsia="Times New Roman" w:cs="Times New Roman" w:ascii="Times New Roman" w:hAnsi="Times New Roman"/>
+          <w:sz w:val="32"/>
+          <w:szCs w:val="32"/>
+        </w:rPr>
+        <w:t>reads/writes to</w:t>
+      </w:r>
+      <w:r>
+        <w:rPr>
+          <w:rFonts w:eastAsia="Times New Roman" w:cs="Times New Roman" w:ascii="Times New Roman" w:hAnsi="Times New Roman"/>
+          <w:sz w:val="32"/>
+          <w:szCs w:val="32"/>
+        </w:rPr>
+        <w:t xml:space="preserve"> va</w:t>
+      </w:r>
+      <w:r>
+        <w:rPr>
+          <w:rFonts w:eastAsia="Times New Roman" w:cs="Times New Roman" w:ascii="Times New Roman" w:hAnsi="Times New Roman"/>
+          <w:sz w:val="32"/>
+          <w:szCs w:val="32"/>
+        </w:rPr>
+        <w:t>riables.</w:t>
+      </w:r>
+      <w:r>
+        <w:rPr>
+          <w:rFonts w:eastAsia="Times New Roman" w:cs="Times New Roman" w:ascii="Times New Roman" w:hAnsi="Times New Roman"/>
+          <w:sz w:val="32"/>
+          <w:szCs w:val="32"/>
+        </w:rPr>
+        <w:t xml:space="preserve"> </w:t>
+      </w:r>
+      <w:r>
+        <w:rPr>
+          <w:rFonts w:eastAsia="Times New Roman" w:cs="Times New Roman" w:ascii="Times New Roman" w:hAnsi="Times New Roman"/>
+          <w:sz w:val="32"/>
+          <w:szCs w:val="32"/>
+        </w:rPr>
+        <w:t>Therefore</w:t>
+      </w:r>
+      <w:r>
+        <w:rPr>
+          <w:rFonts w:eastAsia="Times New Roman" w:cs="Times New Roman" w:ascii="Times New Roman" w:hAnsi="Times New Roman"/>
+          <w:sz w:val="32"/>
+          <w:szCs w:val="32"/>
+        </w:rPr>
+        <w:t xml:space="preserve"> mistakes </w:t>
+      </w:r>
+      <w:r>
+        <w:rPr>
+          <w:rFonts w:eastAsia="Times New Roman" w:cs="Times New Roman" w:ascii="Times New Roman" w:hAnsi="Times New Roman"/>
+          <w:sz w:val="32"/>
+          <w:szCs w:val="32"/>
+        </w:rPr>
+        <w:t>are not</w:t>
+      </w:r>
+      <w:r>
+        <w:rPr>
+          <w:rFonts w:eastAsia="Times New Roman" w:cs="Times New Roman" w:ascii="Times New Roman" w:hAnsi="Times New Roman"/>
+          <w:sz w:val="32"/>
+          <w:szCs w:val="32"/>
+        </w:rPr>
+        <w:t xml:space="preserve"> made in the bank balances.</w:t>
       </w:r>
     </w:p>
     <w:p>
@@ -710,11 +1186,15 @@
         <w:spacing w:before="0" w:after="0"/>
         <w:rPr>
           <w:rFonts w:ascii="Times New Roman" w:hAnsi="Times New Roman" w:eastAsia="Times New Roman" w:cs="Times New Roman"/>
-        </w:rPr>
-      </w:pPr>
-      <w:r>
-        <w:rPr>
-          <w:rFonts w:eastAsia="Times New Roman" w:cs="Times New Roman" w:ascii="Times New Roman" w:hAnsi="Times New Roman"/>
+          <w:sz w:val="32"/>
+          <w:szCs w:val="32"/>
+        </w:rPr>
+      </w:pPr>
+      <w:r>
+        <w:rPr>
+          <w:rFonts w:eastAsia="Times New Roman" w:cs="Times New Roman" w:ascii="Times New Roman" w:hAnsi="Times New Roman"/>
+          <w:sz w:val="32"/>
+          <w:szCs w:val="32"/>
         </w:rPr>
       </w:r>
     </w:p>
@@ -722,48 +1202,127 @@
       <w:pPr>
         <w:pStyle w:val="Normal"/>
         <w:spacing w:lineRule="auto" w:line="240" w:before="0" w:after="0"/>
-        <w:rPr/>
+        <w:rPr>
+          <w:sz w:val="32"/>
+          <w:szCs w:val="32"/>
+        </w:rPr>
       </w:pPr>
       <w:r>
         <w:rPr>
           <w:rFonts w:eastAsia="Times New Roman" w:cs="Times New Roman" w:ascii="Times New Roman" w:hAnsi="Times New Roman"/>
           <w:color w:val="000000"/>
+          <w:sz w:val="32"/>
+          <w:szCs w:val="32"/>
           <w:u w:val="none"/>
           <w:lang w:eastAsia="en-GB"/>
         </w:rPr>
-        <w:t xml:space="preserve">The blocks can be used in other ways to demonstrate that the transactions should be linked correctly, asking students to arrange the blocks in different ways, and recording the transactions output to show the different results that can happen – however it always needs to go back </w:t>
+        <w:t>The blocks can be used in other ways to demonstrate that the transactions should be linked correctly, asking students to arrange the blocks in different ways, and recording the transaction</w:t>
       </w:r>
       <w:r>
         <w:rPr>
           <w:rFonts w:eastAsia="Times New Roman" w:cs="Times New Roman" w:ascii="Times New Roman" w:hAnsi="Times New Roman"/>
           <w:color w:val="000000"/>
+          <w:sz w:val="32"/>
+          <w:szCs w:val="32"/>
           <w:u w:val="none"/>
           <w:lang w:eastAsia="en-GB"/>
         </w:rPr>
-        <w:t xml:space="preserve">to </w:t>
+        <w:t>s’</w:t>
       </w:r>
       <w:r>
         <w:rPr>
           <w:rFonts w:eastAsia="Times New Roman" w:cs="Times New Roman" w:ascii="Times New Roman" w:hAnsi="Times New Roman"/>
           <w:color w:val="000000"/>
+          <w:sz w:val="32"/>
+          <w:szCs w:val="32"/>
           <w:u w:val="none"/>
           <w:lang w:eastAsia="en-GB"/>
         </w:rPr>
-        <w:t xml:space="preserve">the read-modify-write routine </w:t>
+        <w:t xml:space="preserve"> output</w:t>
       </w:r>
       <w:r>
         <w:rPr>
           <w:rFonts w:eastAsia="Times New Roman" w:cs="Times New Roman" w:ascii="Times New Roman" w:hAnsi="Times New Roman"/>
           <w:color w:val="000000"/>
+          <w:sz w:val="32"/>
+          <w:szCs w:val="32"/>
           <w:u w:val="none"/>
           <w:lang w:eastAsia="en-GB"/>
         </w:rPr>
+        <w:t>s</w:t>
+      </w:r>
+      <w:r>
+        <w:rPr>
+          <w:rFonts w:eastAsia="Times New Roman" w:cs="Times New Roman" w:ascii="Times New Roman" w:hAnsi="Times New Roman"/>
+          <w:color w:val="000000"/>
+          <w:sz w:val="32"/>
+          <w:szCs w:val="32"/>
+          <w:u w:val="none"/>
+          <w:lang w:eastAsia="en-GB"/>
+        </w:rPr>
+        <w:t xml:space="preserve"> to show the different results that can happen. </w:t>
+      </w:r>
+      <w:r>
+        <w:rPr>
+          <w:rFonts w:eastAsia="Times New Roman" w:cs="Times New Roman" w:ascii="Times New Roman" w:hAnsi="Times New Roman"/>
+          <w:color w:val="000000"/>
+          <w:sz w:val="32"/>
+          <w:szCs w:val="32"/>
+          <w:u w:val="none"/>
+          <w:lang w:eastAsia="en-GB"/>
+        </w:rPr>
+        <w:t>H</w:t>
+      </w:r>
+      <w:r>
+        <w:rPr>
+          <w:rFonts w:eastAsia="Times New Roman" w:cs="Times New Roman" w:ascii="Times New Roman" w:hAnsi="Times New Roman"/>
+          <w:color w:val="000000"/>
+          <w:sz w:val="32"/>
+          <w:szCs w:val="32"/>
+          <w:u w:val="none"/>
+          <w:lang w:eastAsia="en-GB"/>
+        </w:rPr>
+        <w:t xml:space="preserve">owever it always needs to go back </w:t>
+      </w:r>
+      <w:r>
+        <w:rPr>
+          <w:rFonts w:eastAsia="Times New Roman" w:cs="Times New Roman" w:ascii="Times New Roman" w:hAnsi="Times New Roman"/>
+          <w:color w:val="000000"/>
+          <w:sz w:val="32"/>
+          <w:szCs w:val="32"/>
+          <w:u w:val="none"/>
+          <w:lang w:eastAsia="en-GB"/>
+        </w:rPr>
+        <w:t xml:space="preserve">to </w:t>
+      </w:r>
+      <w:r>
+        <w:rPr>
+          <w:rFonts w:eastAsia="Times New Roman" w:cs="Times New Roman" w:ascii="Times New Roman" w:hAnsi="Times New Roman"/>
+          <w:color w:val="000000"/>
+          <w:sz w:val="32"/>
+          <w:szCs w:val="32"/>
+          <w:u w:val="none"/>
+          <w:lang w:eastAsia="en-GB"/>
+        </w:rPr>
+        <w:t xml:space="preserve">the read-modify-write routine </w:t>
+      </w:r>
+      <w:r>
+        <w:rPr>
+          <w:rFonts w:eastAsia="Times New Roman" w:cs="Times New Roman" w:ascii="Times New Roman" w:hAnsi="Times New Roman"/>
+          <w:color w:val="000000"/>
+          <w:sz w:val="32"/>
+          <w:szCs w:val="32"/>
+          <w:u w:val="none"/>
+          <w:lang w:eastAsia="en-GB"/>
+        </w:rPr>
         <w:t>and it being the</w:t>
       </w:r>
       <w:r>
         <w:rPr>
           <w:rFonts w:eastAsia="Times New Roman" w:cs="Times New Roman" w:ascii="Times New Roman" w:hAnsi="Times New Roman"/>
           <w:color w:val="000000"/>
+          <w:sz w:val="32"/>
+          <w:szCs w:val="32"/>
           <w:u w:val="none"/>
           <w:lang w:eastAsia="en-GB"/>
         </w:rPr>
@@ -1098,6 +1657,116 @@
   <w:abstractNum w:abstractNumId="3">
     <w:lvl w:ilvl="0">
       <w:start w:val="1"/>
+      <w:numFmt w:val="decimal"/>
+      <w:lvlText w:val="%1."/>
+      <w:lvlJc w:val="left"/>
+      <w:pPr>
+        <w:tabs>
+          <w:tab w:val="num" w:pos="720"/>
+        </w:tabs>
+        <w:ind w:left="720" w:hanging="360"/>
+      </w:pPr>
+    </w:lvl>
+    <w:lvl w:ilvl="1">
+      <w:start w:val="1"/>
+      <w:numFmt w:val="decimal"/>
+      <w:lvlText w:val="%2."/>
+      <w:lvlJc w:val="left"/>
+      <w:pPr>
+        <w:tabs>
+          <w:tab w:val="num" w:pos="1080"/>
+        </w:tabs>
+        <w:ind w:left="1080" w:hanging="360"/>
+      </w:pPr>
+    </w:lvl>
+    <w:lvl w:ilvl="2">
+      <w:start w:val="1"/>
+      <w:numFmt w:val="decimal"/>
+      <w:lvlText w:val="%3."/>
+      <w:lvlJc w:val="left"/>
+      <w:pPr>
+        <w:tabs>
+          <w:tab w:val="num" w:pos="1440"/>
+        </w:tabs>
+        <w:ind w:left="1440" w:hanging="360"/>
+      </w:pPr>
+    </w:lvl>
+    <w:lvl w:ilvl="3">
+      <w:start w:val="1"/>
+      <w:numFmt w:val="decimal"/>
+      <w:lvlText w:val="%4."/>
+      <w:lvlJc w:val="left"/>
+      <w:pPr>
+        <w:tabs>
+          <w:tab w:val="num" w:pos="1800"/>
+        </w:tabs>
+        <w:ind w:left="1800" w:hanging="360"/>
+      </w:pPr>
+    </w:lvl>
+    <w:lvl w:ilvl="4">
+      <w:start w:val="1"/>
+      <w:numFmt w:val="decimal"/>
+      <w:lvlText w:val="%5."/>
+      <w:lvlJc w:val="left"/>
+      <w:pPr>
+        <w:tabs>
+          <w:tab w:val="num" w:pos="2160"/>
+        </w:tabs>
+        <w:ind w:left="2160" w:hanging="360"/>
+      </w:pPr>
+    </w:lvl>
+    <w:lvl w:ilvl="5">
+      <w:start w:val="1"/>
+      <w:numFmt w:val="decimal"/>
+      <w:lvlText w:val="%6."/>
+      <w:lvlJc w:val="left"/>
+      <w:pPr>
+        <w:tabs>
+          <w:tab w:val="num" w:pos="2520"/>
+        </w:tabs>
+        <w:ind w:left="2520" w:hanging="360"/>
+      </w:pPr>
+    </w:lvl>
+    <w:lvl w:ilvl="6">
+      <w:start w:val="1"/>
+      <w:numFmt w:val="decimal"/>
+      <w:lvlText w:val="%7."/>
+      <w:lvlJc w:val="left"/>
+      <w:pPr>
+        <w:tabs>
+          <w:tab w:val="num" w:pos="2880"/>
+        </w:tabs>
+        <w:ind w:left="2880" w:hanging="360"/>
+      </w:pPr>
+    </w:lvl>
+    <w:lvl w:ilvl="7">
+      <w:start w:val="1"/>
+      <w:numFmt w:val="decimal"/>
+      <w:lvlText w:val="%8."/>
+      <w:lvlJc w:val="left"/>
+      <w:pPr>
+        <w:tabs>
+          <w:tab w:val="num" w:pos="3240"/>
+        </w:tabs>
+        <w:ind w:left="3240" w:hanging="360"/>
+      </w:pPr>
+    </w:lvl>
+    <w:lvl w:ilvl="8">
+      <w:start w:val="1"/>
+      <w:numFmt w:val="decimal"/>
+      <w:lvlText w:val="%9."/>
+      <w:lvlJc w:val="left"/>
+      <w:pPr>
+        <w:tabs>
+          <w:tab w:val="num" w:pos="3600"/>
+        </w:tabs>
+        <w:ind w:left="3600" w:hanging="360"/>
+      </w:pPr>
+    </w:lvl>
+  </w:abstractNum>
+  <w:abstractNum w:abstractNumId="4">
+    <w:lvl w:ilvl="0">
+      <w:start w:val="1"/>
       <w:numFmt w:val="bullet"/>
       <w:lvlText w:val=""/>
       <w:lvlJc w:val="left"/>
@@ -1241,263 +1910,7 @@
       </w:rPr>
     </w:lvl>
   </w:abstractNum>
-  <w:abstractNum w:abstractNumId="4">
-    <w:lvl w:ilvl="0">
-      <w:start w:val="1"/>
-      <w:numFmt w:val="bullet"/>
-      <w:lvlText w:val=""/>
-      <w:lvlJc w:val="left"/>
-      <w:pPr>
-        <w:tabs>
-          <w:tab w:val="num" w:pos="720"/>
-        </w:tabs>
-        <w:ind w:left="720" w:hanging="360"/>
-      </w:pPr>
-      <w:rPr>
-        <w:rFonts w:ascii="Symbol" w:hAnsi="Symbol" w:cs="Symbol" w:hint="default"/>
-        <w:rFonts w:cs="OpenSymbol"/>
-      </w:rPr>
-    </w:lvl>
-    <w:lvl w:ilvl="1">
-      <w:start w:val="1"/>
-      <w:numFmt w:val="bullet"/>
-      <w:lvlText w:val="◦"/>
-      <w:lvlJc w:val="left"/>
-      <w:pPr>
-        <w:tabs>
-          <w:tab w:val="num" w:pos="1080"/>
-        </w:tabs>
-        <w:ind w:left="1080" w:hanging="360"/>
-      </w:pPr>
-      <w:rPr>
-        <w:rFonts w:ascii="OpenSymbol" w:hAnsi="OpenSymbol" w:cs="OpenSymbol" w:hint="default"/>
-        <w:rFonts w:cs="OpenSymbol"/>
-      </w:rPr>
-    </w:lvl>
-    <w:lvl w:ilvl="2">
-      <w:start w:val="1"/>
-      <w:numFmt w:val="bullet"/>
-      <w:lvlText w:val="▪"/>
-      <w:lvlJc w:val="left"/>
-      <w:pPr>
-        <w:tabs>
-          <w:tab w:val="num" w:pos="1440"/>
-        </w:tabs>
-        <w:ind w:left="1440" w:hanging="360"/>
-      </w:pPr>
-      <w:rPr>
-        <w:rFonts w:ascii="OpenSymbol" w:hAnsi="OpenSymbol" w:cs="OpenSymbol" w:hint="default"/>
-        <w:rFonts w:cs="OpenSymbol"/>
-      </w:rPr>
-    </w:lvl>
-    <w:lvl w:ilvl="3">
-      <w:start w:val="1"/>
-      <w:numFmt w:val="bullet"/>
-      <w:lvlText w:val=""/>
-      <w:lvlJc w:val="left"/>
-      <w:pPr>
-        <w:tabs>
-          <w:tab w:val="num" w:pos="1800"/>
-        </w:tabs>
-        <w:ind w:left="1800" w:hanging="360"/>
-      </w:pPr>
-      <w:rPr>
-        <w:rFonts w:ascii="Symbol" w:hAnsi="Symbol" w:cs="Symbol" w:hint="default"/>
-        <w:rFonts w:cs="OpenSymbol"/>
-      </w:rPr>
-    </w:lvl>
-    <w:lvl w:ilvl="4">
-      <w:start w:val="1"/>
-      <w:numFmt w:val="bullet"/>
-      <w:lvlText w:val="◦"/>
-      <w:lvlJc w:val="left"/>
-      <w:pPr>
-        <w:tabs>
-          <w:tab w:val="num" w:pos="2160"/>
-        </w:tabs>
-        <w:ind w:left="2160" w:hanging="360"/>
-      </w:pPr>
-      <w:rPr>
-        <w:rFonts w:ascii="OpenSymbol" w:hAnsi="OpenSymbol" w:cs="OpenSymbol" w:hint="default"/>
-        <w:rFonts w:cs="OpenSymbol"/>
-      </w:rPr>
-    </w:lvl>
-    <w:lvl w:ilvl="5">
-      <w:start w:val="1"/>
-      <w:numFmt w:val="bullet"/>
-      <w:lvlText w:val="▪"/>
-      <w:lvlJc w:val="left"/>
-      <w:pPr>
-        <w:tabs>
-          <w:tab w:val="num" w:pos="2520"/>
-        </w:tabs>
-        <w:ind w:left="2520" w:hanging="360"/>
-      </w:pPr>
-      <w:rPr>
-        <w:rFonts w:ascii="OpenSymbol" w:hAnsi="OpenSymbol" w:cs="OpenSymbol" w:hint="default"/>
-        <w:rFonts w:cs="OpenSymbol"/>
-      </w:rPr>
-    </w:lvl>
-    <w:lvl w:ilvl="6">
-      <w:start w:val="1"/>
-      <w:numFmt w:val="bullet"/>
-      <w:lvlText w:val=""/>
-      <w:lvlJc w:val="left"/>
-      <w:pPr>
-        <w:tabs>
-          <w:tab w:val="num" w:pos="2880"/>
-        </w:tabs>
-        <w:ind w:left="2880" w:hanging="360"/>
-      </w:pPr>
-      <w:rPr>
-        <w:rFonts w:ascii="Symbol" w:hAnsi="Symbol" w:cs="Symbol" w:hint="default"/>
-        <w:rFonts w:cs="OpenSymbol"/>
-      </w:rPr>
-    </w:lvl>
-    <w:lvl w:ilvl="7">
-      <w:start w:val="1"/>
-      <w:numFmt w:val="bullet"/>
-      <w:lvlText w:val="◦"/>
-      <w:lvlJc w:val="left"/>
-      <w:pPr>
-        <w:tabs>
-          <w:tab w:val="num" w:pos="3240"/>
-        </w:tabs>
-        <w:ind w:left="3240" w:hanging="360"/>
-      </w:pPr>
-      <w:rPr>
-        <w:rFonts w:ascii="OpenSymbol" w:hAnsi="OpenSymbol" w:cs="OpenSymbol" w:hint="default"/>
-        <w:rFonts w:cs="OpenSymbol"/>
-      </w:rPr>
-    </w:lvl>
-    <w:lvl w:ilvl="8">
-      <w:start w:val="1"/>
-      <w:numFmt w:val="bullet"/>
-      <w:lvlText w:val="▪"/>
-      <w:lvlJc w:val="left"/>
-      <w:pPr>
-        <w:tabs>
-          <w:tab w:val="num" w:pos="3600"/>
-        </w:tabs>
-        <w:ind w:left="3600" w:hanging="360"/>
-      </w:pPr>
-      <w:rPr>
-        <w:rFonts w:ascii="OpenSymbol" w:hAnsi="OpenSymbol" w:cs="OpenSymbol" w:hint="default"/>
-        <w:rFonts w:cs="OpenSymbol"/>
-      </w:rPr>
-    </w:lvl>
-  </w:abstractNum>
   <w:abstractNum w:abstractNumId="5">
-    <w:lvl w:ilvl="0">
-      <w:start w:val="1"/>
-      <w:numFmt w:val="decimal"/>
-      <w:lvlText w:val="%1."/>
-      <w:lvlJc w:val="left"/>
-      <w:pPr>
-        <w:tabs>
-          <w:tab w:val="num" w:pos="720"/>
-        </w:tabs>
-        <w:ind w:left="720" w:hanging="360"/>
-      </w:pPr>
-    </w:lvl>
-    <w:lvl w:ilvl="1">
-      <w:start w:val="1"/>
-      <w:numFmt w:val="decimal"/>
-      <w:lvlText w:val="%2."/>
-      <w:lvlJc w:val="left"/>
-      <w:pPr>
-        <w:tabs>
-          <w:tab w:val="num" w:pos="1080"/>
-        </w:tabs>
-        <w:ind w:left="1080" w:hanging="360"/>
-      </w:pPr>
-    </w:lvl>
-    <w:lvl w:ilvl="2">
-      <w:start w:val="1"/>
-      <w:numFmt w:val="decimal"/>
-      <w:lvlText w:val="%3."/>
-      <w:lvlJc w:val="left"/>
-      <w:pPr>
-        <w:tabs>
-          <w:tab w:val="num" w:pos="1440"/>
-        </w:tabs>
-        <w:ind w:left="1440" w:hanging="360"/>
-      </w:pPr>
-    </w:lvl>
-    <w:lvl w:ilvl="3">
-      <w:start w:val="1"/>
-      <w:numFmt w:val="decimal"/>
-      <w:lvlText w:val="%4."/>
-      <w:lvlJc w:val="left"/>
-      <w:pPr>
-        <w:tabs>
-          <w:tab w:val="num" w:pos="1800"/>
-        </w:tabs>
-        <w:ind w:left="1800" w:hanging="360"/>
-      </w:pPr>
-    </w:lvl>
-    <w:lvl w:ilvl="4">
-      <w:start w:val="1"/>
-      <w:numFmt w:val="decimal"/>
-      <w:lvlText w:val="%5."/>
-      <w:lvlJc w:val="left"/>
-      <w:pPr>
-        <w:tabs>
-          <w:tab w:val="num" w:pos="2160"/>
-        </w:tabs>
-        <w:ind w:left="2160" w:hanging="360"/>
-      </w:pPr>
-    </w:lvl>
-    <w:lvl w:ilvl="5">
-      <w:start w:val="1"/>
-      <w:numFmt w:val="decimal"/>
-      <w:lvlText w:val="%6."/>
-      <w:lvlJc w:val="left"/>
-      <w:pPr>
-        <w:tabs>
-          <w:tab w:val="num" w:pos="2520"/>
-        </w:tabs>
-        <w:ind w:left="2520" w:hanging="360"/>
-      </w:pPr>
-    </w:lvl>
-    <w:lvl w:ilvl="6">
-      <w:start w:val="1"/>
-      <w:numFmt w:val="decimal"/>
-      <w:lvlText w:val="%7."/>
-      <w:lvlJc w:val="left"/>
-      <w:pPr>
-        <w:tabs>
-          <w:tab w:val="num" w:pos="2880"/>
-        </w:tabs>
-        <w:ind w:left="2880" w:hanging="360"/>
-      </w:pPr>
-    </w:lvl>
-    <w:lvl w:ilvl="7">
-      <w:start w:val="1"/>
-      <w:numFmt w:val="decimal"/>
-      <w:lvlText w:val="%8."/>
-      <w:lvlJc w:val="left"/>
-      <w:pPr>
-        <w:tabs>
-          <w:tab w:val="num" w:pos="3240"/>
-        </w:tabs>
-        <w:ind w:left="3240" w:hanging="360"/>
-      </w:pPr>
-    </w:lvl>
-    <w:lvl w:ilvl="8">
-      <w:start w:val="1"/>
-      <w:numFmt w:val="decimal"/>
-      <w:lvlText w:val="%9."/>
-      <w:lvlJc w:val="left"/>
-      <w:pPr>
-        <w:tabs>
-          <w:tab w:val="num" w:pos="3600"/>
-        </w:tabs>
-        <w:ind w:left="3600" w:hanging="360"/>
-      </w:pPr>
-    </w:lvl>
-  </w:abstractNum>
-  <w:abstractNum w:abstractNumId="6">
     <w:lvl w:ilvl="0">
       <w:start w:val="1"/>
       <w:numFmt w:val="none"/>
@@ -1603,9 +2016,6 @@
   </w:num>
   <w:num w:numId="5">
     <w:abstractNumId w:val="5"/>
-  </w:num>
-  <w:num w:numId="6">
-    <w:abstractNumId w:val="6"/>
   </w:num>
 </w:numbering>
 </file>

</xml_diff>